<commit_message>
Thay đổi các test case . Tổng hợp lại
tổng hợp testcase chuẩn bị test
</commit_message>
<xml_diff>
--- a/document/Lan2/Nhom9-QLDAPM-DT3-Test Case.docx
+++ b/document/Lan2/Nhom9-QLDAPM-DT3-Test Case.docx
@@ -1,6 +1,6 @@
 
 <file path=word/document.xml><?xml version="1.0" encoding="utf-8"?>
-<w:document xmlns:wpc="http://schemas.microsoft.com/office/word/2010/wordprocessingCanvas" xmlns:mc="http://schemas.openxmlformats.org/markup-compatibility/2006" xmlns:o="urn:schemas-microsoft-com:office:office" xmlns:r="http://schemas.openxmlformats.org/officeDocument/2006/relationships" xmlns:m="http://schemas.openxmlformats.org/officeDocument/2006/math" xmlns:v="urn:schemas-microsoft-com:vml" xmlns:wp14="http://schemas.microsoft.com/office/word/2010/wordprocessingDrawing" xmlns:wp="http://schemas.openxmlformats.org/drawingml/2006/wordprocessingDrawing" xmlns:w10="urn:schemas-microsoft-com:office:word" xmlns:w="http://schemas.openxmlformats.org/wordprocessingml/2006/main" xmlns:w14="http://schemas.microsoft.com/office/word/2010/wordml" xmlns:wpg="http://schemas.microsoft.com/office/word/2010/wordprocessingGroup" xmlns:wpi="http://schemas.microsoft.com/office/word/2010/wordprocessingInk" xmlns:wne="http://schemas.microsoft.com/office/word/2006/wordml" xmlns:wps="http://schemas.microsoft.com/office/word/2010/wordprocessingShape" mc:Ignorable="w14 wp14">
+<w:document xmlns:wpc="http://schemas.microsoft.com/office/word/2010/wordprocessingCanvas" xmlns:cx="http://schemas.microsoft.com/office/drawing/2014/chartex" xmlns:cx1="http://schemas.microsoft.com/office/drawing/2015/9/8/chartex" xmlns:cx2="http://schemas.microsoft.com/office/drawing/2015/10/21/chartex" xmlns:cx3="http://schemas.microsoft.com/office/drawing/2016/5/9/chartex" xmlns:cx4="http://schemas.microsoft.com/office/drawing/2016/5/10/chartex" xmlns:cx5="http://schemas.microsoft.com/office/drawing/2016/5/11/chartex" xmlns:mc="http://schemas.openxmlformats.org/markup-compatibility/2006" xmlns:o="urn:schemas-microsoft-com:office:office" xmlns:r="http://schemas.openxmlformats.org/officeDocument/2006/relationships" xmlns:m="http://schemas.openxmlformats.org/officeDocument/2006/math" xmlns:v="urn:schemas-microsoft-com:vml" xmlns:wp14="http://schemas.microsoft.com/office/word/2010/wordprocessingDrawing" xmlns:wp="http://schemas.openxmlformats.org/drawingml/2006/wordprocessingDrawing" xmlns:w10="urn:schemas-microsoft-com:office:word" xmlns:w="http://schemas.openxmlformats.org/wordprocessingml/2006/main" xmlns:w14="http://schemas.microsoft.com/office/word/2010/wordml" xmlns:w15="http://schemas.microsoft.com/office/word/2012/wordml" xmlns:w16se="http://schemas.microsoft.com/office/word/2015/wordml/symex" xmlns:wpg="http://schemas.microsoft.com/office/word/2010/wordprocessingGroup" xmlns:wpi="http://schemas.microsoft.com/office/word/2010/wordprocessingInk" xmlns:wne="http://schemas.microsoft.com/office/word/2006/wordml" xmlns:wps="http://schemas.microsoft.com/office/word/2010/wordprocessingShape" mc:Ignorable="w14 w15 w16se wp14">
   <w:body>
     <w:p>
       <w:pPr>
@@ -220,7 +220,7 @@
           </mc:Choice>
           <mc:Fallback>
             <w:pict>
-              <v:rect id="Rectangle 6" o:spid="_x0000_s1026" style="position:absolute;margin-left:-32.65pt;margin-top:30.1pt;width:536.1pt;height:145.65pt;z-index:251653632;visibility:visible;mso-wrap-style:square;mso-width-percent:0;mso-height-percent:0;mso-wrap-distance-left:9pt;mso-wrap-distance-top:0;mso-wrap-distance-right:9pt;mso-wrap-distance-bottom:0;mso-position-horizontal:absolute;mso-position-horizontal-relative:text;mso-position-vertical:absolute;mso-position-vertical-relative:text;mso-width-percent:0;mso-height-percent:0;mso-width-relative:margin;mso-height-relative:margin;v-text-anchor:middle" o:gfxdata="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" fillcolor="#4bacc6 [3208]" strokecolor="white [3201]" strokeweight="3pt">
+              <v:rect w14:anchorId="034B9CC7" id="Rectangle 6" o:spid="_x0000_s1026" style="position:absolute;margin-left:-32.65pt;margin-top:30.1pt;width:536.1pt;height:145.65pt;z-index:251653632;visibility:visible;mso-wrap-style:square;mso-width-percent:0;mso-height-percent:0;mso-wrap-distance-left:9pt;mso-wrap-distance-top:0;mso-wrap-distance-right:9pt;mso-wrap-distance-bottom:0;mso-position-horizontal:absolute;mso-position-horizontal-relative:text;mso-position-vertical:absolute;mso-position-vertical-relative:text;mso-width-percent:0;mso-height-percent:0;mso-width-relative:margin;mso-height-relative:margin;v-text-anchor:middle" o:gfxdata="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" fillcolor="#4bacc6 [3208]" strokecolor="white [3201]" strokeweight="3pt">
                 <v:shadow on="t" color="black" opacity="24903f" origin=",.5" offset="0,.55556mm"/>
                 <v:path arrowok="t"/>
                 <v:textbox inset="1.90567mm,.95283mm,1.90567mm,.95283mm">
@@ -421,7 +421,7 @@
           </mc:Choice>
           <mc:Fallback>
             <w:pict>
-              <v:shapetype id="_x0000_t202" coordsize="21600,21600" o:spt="202" path="m,l,21600r21600,l21600,xe">
+              <v:shapetype w14:anchorId="168DBC9D" id="_x0000_t202" coordsize="21600,21600" o:spt="202" path="m,l,21600r21600,l21600,xe">
                 <v:stroke joinstyle="miter"/>
                 <v:path gradientshapeok="t" o:connecttype="rect"/>
               </v:shapetype>
@@ -598,7 +598,7 @@
           </mc:Choice>
           <mc:Fallback>
             <w:pict>
-              <v:shape id="_x0000_s1028" type="#_x0000_t202" style="position:absolute;margin-left:243.8pt;margin-top:17.7pt;width:260.85pt;height:72.25pt;z-index:251658752;visibility:visible;mso-wrap-style:square;mso-width-percent:0;mso-height-percent:200;mso-wrap-distance-left:9pt;mso-wrap-distance-top:0;mso-wrap-distance-right:9pt;mso-wrap-distance-bottom:0;mso-position-horizontal:absolute;mso-position-horizontal-relative:text;mso-position-vertical:absolute;mso-position-vertical-relative:text;mso-width-percent:0;mso-height-percent:200;mso-width-relative:margin;mso-height-relative:margin;v-text-anchor:top" o:gfxdata="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" stroked="f">
+              <v:shape w14:anchorId="7669B4BB" id="_x0000_s1028" type="#_x0000_t202" style="position:absolute;margin-left:243.8pt;margin-top:17.7pt;width:260.85pt;height:72.25pt;z-index:251658752;visibility:visible;mso-wrap-style:square;mso-width-percent:0;mso-height-percent:200;mso-wrap-distance-left:9pt;mso-wrap-distance-top:0;mso-wrap-distance-right:9pt;mso-wrap-distance-bottom:0;mso-position-horizontal:absolute;mso-position-horizontal-relative:text;mso-position-vertical:absolute;mso-position-vertical-relative:text;mso-width-percent:0;mso-height-percent:200;mso-width-relative:margin;mso-height-relative:margin;v-text-anchor:top" o:gfxdata="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" stroked="f">
                 <v:textbox style="mso-fit-shape-to-text:t">
                   <w:txbxContent>
                     <w:p>
@@ -740,7 +740,7 @@
                     </pic:cNvPicPr>
                   </pic:nvPicPr>
                   <pic:blipFill>
-                    <a:blip r:embed="rId10" cstate="print">
+                    <a:blip r:embed="rId9" cstate="print">
                       <a:extLst>
                         <a:ext uri="{28A0092B-C50C-407E-A947-70E740481C1C}">
                           <a14:useLocalDpi xmlns:a14="http://schemas.microsoft.com/office/drawing/2010/main" val="0"/>
@@ -839,7 +839,13 @@
                               <w:rPr>
                                 <w:b/>
                               </w:rPr>
-                              <w:t>PHIÊN BẢN 1.0</w:t>
+                              <w:t>PHIÊN BẢ</w:t>
+                            </w:r>
+                            <w:r>
+                              <w:rPr>
+                                <w:b/>
+                              </w:rPr>
+                              <w:t>N 1.1</w:t>
                             </w:r>
                           </w:p>
                           <w:p>
@@ -850,7 +856,10 @@
                               </w:rPr>
                             </w:pPr>
                             <w:r>
-                              <w:t>Ngày 2 tháng 11 năm 2016</w:t>
+                              <w:t>Ngày 1 tháng 12</w:t>
+                            </w:r>
+                            <w:r>
+                              <w:t xml:space="preserve"> năm 2016</w:t>
                             </w:r>
                           </w:p>
                         </w:txbxContent>
@@ -872,7 +881,7 @@
           </mc:Choice>
           <mc:Fallback>
             <w:pict>
-              <v:shape id="_x0000_s1029" type="#_x0000_t202" style="position:absolute;margin-left:148.2pt;margin-top:1pt;width:174.3pt;height:53.65pt;z-index:251663872;visibility:visible;mso-wrap-style:square;mso-width-percent:0;mso-height-percent:0;mso-wrap-distance-left:9pt;mso-wrap-distance-top:0;mso-wrap-distance-right:9pt;mso-wrap-distance-bottom:0;mso-position-horizontal:absolute;mso-position-horizontal-relative:text;mso-position-vertical:absolute;mso-position-vertical-relative:text;mso-width-percent:0;mso-height-percent:0;mso-width-relative:margin;mso-height-relative:margin;v-text-anchor:top" o:gfxdata="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" stroked="f">
+              <v:shape w14:anchorId="560E9EF7" id="_x0000_s1029" type="#_x0000_t202" style="position:absolute;margin-left:148.2pt;margin-top:1pt;width:174.3pt;height:53.65pt;z-index:251663872;visibility:visible;mso-wrap-style:square;mso-width-percent:0;mso-height-percent:0;mso-wrap-distance-left:9pt;mso-wrap-distance-top:0;mso-wrap-distance-right:9pt;mso-wrap-distance-bottom:0;mso-position-horizontal:absolute;mso-position-horizontal-relative:text;mso-position-vertical:absolute;mso-position-vertical-relative:text;mso-width-percent:0;mso-height-percent:0;mso-width-relative:margin;mso-height-relative:margin;v-text-anchor:top" o:gfxdata="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" stroked="f">
                 <v:textbox>
                   <w:txbxContent>
                     <w:p>
@@ -886,7 +895,13 @@
                         <w:rPr>
                           <w:b/>
                         </w:rPr>
-                        <w:t>PHIÊN BẢN 1.0</w:t>
+                        <w:t>PHIÊN BẢ</w:t>
+                      </w:r>
+                      <w:r>
+                        <w:rPr>
+                          <w:b/>
+                        </w:rPr>
+                        <w:t>N 1.1</w:t>
                       </w:r>
                     </w:p>
                     <w:p>
@@ -897,7 +912,10 @@
                         </w:rPr>
                       </w:pPr>
                       <w:r>
-                        <w:t>Ngày 2 tháng 11 năm 2016</w:t>
+                        <w:t>Ngày 1 tháng 12</w:t>
+                      </w:r>
+                      <w:r>
+                        <w:t xml:space="preserve"> năm 2016</w:t>
                       </w:r>
                     </w:p>
                   </w:txbxContent>
@@ -944,7 +962,7 @@
     </w:p>
     <w:tbl>
       <w:tblPr>
-        <w:tblStyle w:val="ListTable4Accent1"/>
+        <w:tblStyle w:val="ListTable4-Accent11"/>
         <w:tblW w:w="0" w:type="auto"/>
         <w:tblLook w:val="04A0" w:firstRow="1" w:lastRow="0" w:firstColumn="1" w:lastColumn="0" w:noHBand="0" w:noVBand="1"/>
       </w:tblPr>
@@ -1064,7 +1082,7 @@
               <w:rPr>
                 <w:rFonts w:asciiTheme="minorHAnsi" w:hAnsiTheme="minorHAnsi" w:cstheme="minorHAnsi"/>
               </w:rPr>
-              <w:t>1.0</w:t>
+              <w:t>1.1</w:t>
             </w:r>
           </w:p>
         </w:tc>
@@ -1240,6 +1258,8 @@
           <w:szCs w:val="52"/>
         </w:rPr>
       </w:pPr>
+      <w:bookmarkStart w:id="2" w:name="_GoBack"/>
+      <w:bookmarkEnd w:id="2"/>
       <w:r>
         <w:rPr>
           <w:rFonts w:asciiTheme="minorHAnsi" w:hAnsiTheme="minorHAnsi" w:cstheme="minorHAnsi"/>
@@ -1297,31 +1317,13 @@
           <w:rFonts w:asciiTheme="minorHAnsi" w:hAnsiTheme="minorHAnsi" w:cstheme="minorHAnsi"/>
         </w:rPr>
       </w:pPr>
-      <w:bookmarkStart w:id="2" w:name="Scope"/>
-      <w:bookmarkEnd w:id="2"/>
+      <w:bookmarkStart w:id="3" w:name="Scope"/>
+      <w:bookmarkEnd w:id="3"/>
       <w:r>
         <w:rPr>
           <w:rFonts w:asciiTheme="minorHAnsi" w:hAnsiTheme="minorHAnsi" w:cstheme="minorHAnsi"/>
         </w:rPr>
-        <w:t>S</w:t>
-      </w:r>
-      <w:r>
-        <w:rPr>
-          <w:rFonts w:asciiTheme="minorHAnsi" w:hAnsiTheme="minorHAnsi" w:cstheme="minorHAnsi"/>
-        </w:rPr>
-        <w:t>c</w:t>
-      </w:r>
-      <w:r>
-        <w:rPr>
-          <w:rFonts w:asciiTheme="minorHAnsi" w:hAnsiTheme="minorHAnsi" w:cstheme="minorHAnsi"/>
-        </w:rPr>
-        <w:t>o</w:t>
-      </w:r>
-      <w:r>
-        <w:rPr>
-          <w:rFonts w:asciiTheme="minorHAnsi" w:hAnsiTheme="minorHAnsi" w:cstheme="minorHAnsi"/>
-        </w:rPr>
-        <w:t>pe</w:t>
+        <w:t>Scope</w:t>
       </w:r>
       <w:r>
         <w:rPr>
@@ -1685,19 +1687,7 @@
         <w:rPr>
           <w:rFonts w:asciiTheme="minorHAnsi" w:hAnsiTheme="minorHAnsi" w:cstheme="minorHAnsi"/>
         </w:rPr>
-        <w:t xml:space="preserve">Test Case Specification </w:t>
-      </w:r>
-      <w:r>
-        <w:rPr>
-          <w:rFonts w:asciiTheme="minorHAnsi" w:hAnsiTheme="minorHAnsi" w:cstheme="minorHAnsi"/>
-        </w:rPr>
-        <w:t>&amp;</w:t>
-      </w:r>
-      <w:r>
-        <w:rPr>
-          <w:rFonts w:asciiTheme="minorHAnsi" w:hAnsiTheme="minorHAnsi" w:cstheme="minorHAnsi"/>
-        </w:rPr>
-        <w:t xml:space="preserve"> Procedure</w:t>
+        <w:t>Test Case Specification &amp; Procedure</w:t>
       </w:r>
       <w:r>
         <w:rPr>
@@ -1915,8 +1905,6 @@
         </w:rPr>
         <w:t>15</w:t>
       </w:r>
-      <w:bookmarkStart w:id="3" w:name="_GoBack"/>
-      <w:bookmarkEnd w:id="3"/>
     </w:p>
     <w:p>
       <w:pPr>
@@ -3733,29 +3721,7 @@
                 <w:color w:val="000000"/>
                 <w:sz w:val="22"/>
               </w:rPr>
-              <w:t xml:space="preserve">Sub Feature </w:t>
-            </w:r>
-            <w:proofErr w:type="gramStart"/>
-            <w:r>
-              <w:rPr>
-                <w:rFonts w:ascii="Calibri" w:eastAsia="Times New Roman" w:hAnsi="Calibri" w:cs="Calibri"/>
-                <w:b/>
-                <w:bCs/>
-                <w:color w:val="000000"/>
-                <w:sz w:val="22"/>
-              </w:rPr>
-              <w:t>2 ..</w:t>
-            </w:r>
-            <w:proofErr w:type="gramEnd"/>
-            <w:r>
-              <w:rPr>
-                <w:rFonts w:ascii="Calibri" w:eastAsia="Times New Roman" w:hAnsi="Calibri" w:cs="Calibri"/>
-                <w:b/>
-                <w:bCs/>
-                <w:color w:val="000000"/>
-                <w:sz w:val="22"/>
-              </w:rPr>
-              <w:t>N</w:t>
+              <w:t>Sub Feature 2 ..N</w:t>
             </w:r>
           </w:p>
         </w:tc>
@@ -3911,10 +3877,20 @@
                 <w:color w:val="0070C0"/>
                 <w:sz w:val="22"/>
               </w:rPr>
-              <w:t xml:space="preserve">[Name, Short Description, Action or individual functionality to be </w:t>
-            </w:r>
-            <w:proofErr w:type="gramStart"/>
-            <w:r>
+              <w:t>[Name, Short Description, Action or individual functionality to be tested ..etc of the Feature or on a page]</w:t>
+            </w:r>
+          </w:p>
+        </w:tc>
+        <w:tc>
+          <w:tcPr>
+            <w:tcW w:w="1715" w:type="dxa"/>
+            <w:shd w:val="clear" w:color="auto" w:fill="auto"/>
+            <w:hideMark/>
+          </w:tcPr>
+          <w:p>
+            <w:pPr>
+              <w:spacing w:before="0" w:after="0" w:line="240" w:lineRule="auto"/>
+              <w:jc w:val="left"/>
               <w:rPr>
                 <w:rFonts w:ascii="Calibri" w:eastAsia="Times New Roman" w:hAnsi="Calibri" w:cs="Calibri"/>
                 <w:i/>
@@ -3922,9 +3898,7 @@
                 <w:color w:val="0070C0"/>
                 <w:sz w:val="22"/>
               </w:rPr>
-              <w:t>tested ..</w:t>
-            </w:r>
-            <w:proofErr w:type="gramEnd"/>
+            </w:pPr>
             <w:r>
               <w:rPr>
                 <w:rFonts w:ascii="Calibri" w:eastAsia="Times New Roman" w:hAnsi="Calibri" w:cs="Calibri"/>
@@ -3933,59 +3907,7 @@
                 <w:color w:val="0070C0"/>
                 <w:sz w:val="22"/>
               </w:rPr>
-              <w:t>etc of the Feature or on a page]</w:t>
-            </w:r>
-          </w:p>
-        </w:tc>
-        <w:tc>
-          <w:tcPr>
-            <w:tcW w:w="1715" w:type="dxa"/>
-            <w:shd w:val="clear" w:color="auto" w:fill="auto"/>
-            <w:hideMark/>
-          </w:tcPr>
-          <w:p>
-            <w:pPr>
-              <w:spacing w:before="0" w:after="0" w:line="240" w:lineRule="auto"/>
-              <w:jc w:val="left"/>
-              <w:rPr>
-                <w:rFonts w:ascii="Calibri" w:eastAsia="Times New Roman" w:hAnsi="Calibri" w:cs="Calibri"/>
-                <w:i/>
-                <w:iCs/>
-                <w:color w:val="0070C0"/>
-                <w:sz w:val="22"/>
-              </w:rPr>
-            </w:pPr>
-            <w:r>
-              <w:rPr>
-                <w:rFonts w:ascii="Calibri" w:eastAsia="Times New Roman" w:hAnsi="Calibri" w:cs="Calibri"/>
-                <w:i/>
-                <w:iCs/>
-                <w:color w:val="0070C0"/>
-                <w:sz w:val="22"/>
-              </w:rPr>
-              <w:t xml:space="preserve">[Name, Short Description, Action or individual functionality to be </w:t>
-            </w:r>
-            <w:proofErr w:type="gramStart"/>
-            <w:r>
-              <w:rPr>
-                <w:rFonts w:ascii="Calibri" w:eastAsia="Times New Roman" w:hAnsi="Calibri" w:cs="Calibri"/>
-                <w:i/>
-                <w:iCs/>
-                <w:color w:val="0070C0"/>
-                <w:sz w:val="22"/>
-              </w:rPr>
-              <w:t>tested ..</w:t>
-            </w:r>
-            <w:proofErr w:type="gramEnd"/>
-            <w:r>
-              <w:rPr>
-                <w:rFonts w:ascii="Calibri" w:eastAsia="Times New Roman" w:hAnsi="Calibri" w:cs="Calibri"/>
-                <w:i/>
-                <w:iCs/>
-                <w:color w:val="0070C0"/>
-                <w:sz w:val="22"/>
-              </w:rPr>
-              <w:t>etc of the Sub Feature 1 or on a page]</w:t>
+              <w:t>[Name, Short Description, Action or individual functionality to be tested ..etc of the Sub Feature 1 or on a page]</w:t>
             </w:r>
             <w:r>
               <w:rPr>
@@ -6028,42 +5950,6 @@
         <w:lastRenderedPageBreak/>
         <w:t>Test chức năng đăng kí</w:t>
       </w:r>
-    </w:p>
-    <w:p>
-      <w:pPr>
-        <w:ind w:left="720"/>
-        <w:jc w:val="left"/>
-        <w:rPr>
-          <w:rFonts w:asciiTheme="minorHAnsi" w:hAnsiTheme="minorHAnsi" w:cstheme="minorHAnsi"/>
-          <w:b/>
-          <w:i/>
-          <w:szCs w:val="24"/>
-        </w:rPr>
-      </w:pPr>
-    </w:p>
-    <w:p>
-      <w:pPr>
-        <w:ind w:left="720"/>
-        <w:jc w:val="left"/>
-        <w:rPr>
-          <w:rFonts w:asciiTheme="minorHAnsi" w:hAnsiTheme="minorHAnsi" w:cstheme="minorHAnsi"/>
-          <w:b/>
-          <w:i/>
-          <w:szCs w:val="24"/>
-        </w:rPr>
-      </w:pPr>
-    </w:p>
-    <w:p>
-      <w:pPr>
-        <w:ind w:left="720"/>
-        <w:jc w:val="left"/>
-        <w:rPr>
-          <w:rFonts w:asciiTheme="minorHAnsi" w:hAnsiTheme="minorHAnsi" w:cstheme="minorHAnsi"/>
-          <w:b/>
-          <w:i/>
-          <w:szCs w:val="24"/>
-        </w:rPr>
-      </w:pPr>
     </w:p>
     <w:tbl>
       <w:tblPr>
@@ -6209,29 +6095,7 @@
                 <w:color w:val="000000"/>
                 <w:sz w:val="22"/>
               </w:rPr>
-              <w:t xml:space="preserve">Sub Feature </w:t>
-            </w:r>
-            <w:proofErr w:type="gramStart"/>
-            <w:r>
-              <w:rPr>
-                <w:rFonts w:ascii="Calibri" w:eastAsia="Times New Roman" w:hAnsi="Calibri" w:cs="Calibri"/>
-                <w:b/>
-                <w:bCs/>
-                <w:color w:val="000000"/>
-                <w:sz w:val="22"/>
-              </w:rPr>
-              <w:t>2 ..</w:t>
-            </w:r>
-            <w:proofErr w:type="gramEnd"/>
-            <w:r>
-              <w:rPr>
-                <w:rFonts w:ascii="Calibri" w:eastAsia="Times New Roman" w:hAnsi="Calibri" w:cs="Calibri"/>
-                <w:b/>
-                <w:bCs/>
-                <w:color w:val="000000"/>
-                <w:sz w:val="22"/>
-              </w:rPr>
-              <w:t>N</w:t>
+              <w:t>Sub Feature 2 ..N</w:t>
             </w:r>
           </w:p>
         </w:tc>
@@ -7759,7 +7623,16 @@
                 <w:color w:val="000000"/>
                 <w:sz w:val="22"/>
               </w:rPr>
-              <w:t>Hiện ra thông báo: Your password must be at least 5 characters</w:t>
+              <w:t xml:space="preserve">Hiện ra thông báo: Your </w:t>
+            </w:r>
+            <w:r>
+              <w:rPr>
+                <w:rFonts w:ascii="Calibri" w:eastAsia="Times New Roman" w:hAnsi="Calibri" w:cs="Calibri"/>
+                <w:color w:val="000000"/>
+                <w:sz w:val="22"/>
+              </w:rPr>
+              <w:lastRenderedPageBreak/>
+              <w:t>password must be at least 5 characters</w:t>
             </w:r>
           </w:p>
         </w:tc>
@@ -8687,16 +8560,7 @@
                 <w:color w:val="000000"/>
                 <w:sz w:val="22"/>
               </w:rPr>
-              <w:t>Hiện ra thông báo: Please use this format: DD/MM/Y</w:t>
-            </w:r>
-            <w:r>
-              <w:rPr>
-                <w:rFonts w:ascii="Calibri" w:eastAsia="Times New Roman" w:hAnsi="Calibri" w:cs="Calibri"/>
-                <w:color w:val="000000"/>
-                <w:sz w:val="22"/>
-              </w:rPr>
-              <w:lastRenderedPageBreak/>
-              <w:t>YYY.</w:t>
+              <w:t>Hiện ra thông báo: Please use this format: DD/MM/YYYY.</w:t>
             </w:r>
           </w:p>
         </w:tc>
@@ -8908,7 +8772,16 @@
                 <w:color w:val="000000"/>
                 <w:sz w:val="22"/>
               </w:rPr>
-              <w:t>signup_16</w:t>
+              <w:t>signup</w:t>
+            </w:r>
+            <w:r>
+              <w:rPr>
+                <w:rFonts w:ascii="Calibri" w:eastAsia="Times New Roman" w:hAnsi="Calibri" w:cs="Calibri"/>
+                <w:color w:val="000000"/>
+                <w:sz w:val="22"/>
+              </w:rPr>
+              <w:lastRenderedPageBreak/>
+              <w:t>_16</w:t>
             </w:r>
           </w:p>
         </w:tc>
@@ -8953,7 +8826,16 @@
                 <w:color w:val="000000"/>
                 <w:sz w:val="22"/>
               </w:rPr>
-              <w:t>Chọn bằng TAB+  phím điều hướng</w:t>
+              <w:t xml:space="preserve">Chọn bằng TAB+  </w:t>
+            </w:r>
+            <w:r>
+              <w:rPr>
+                <w:rFonts w:ascii="Calibri" w:eastAsia="Times New Roman" w:hAnsi="Calibri" w:cs="Calibri"/>
+                <w:color w:val="000000"/>
+                <w:sz w:val="22"/>
+              </w:rPr>
+              <w:lastRenderedPageBreak/>
+              <w:t>phím điều hướng</w:t>
             </w:r>
           </w:p>
         </w:tc>
@@ -8981,6 +8863,7 @@
                 <w:color w:val="000000"/>
                 <w:sz w:val="22"/>
               </w:rPr>
+              <w:lastRenderedPageBreak/>
               <w:t> </w:t>
             </w:r>
           </w:p>
@@ -9008,7 +8891,16 @@
                 <w:color w:val="000000"/>
                 <w:sz w:val="22"/>
               </w:rPr>
-              <w:t>Có thể chọn bằng TAB+  phím điều hướng</w:t>
+              <w:t xml:space="preserve">Có thể </w:t>
+            </w:r>
+            <w:r>
+              <w:rPr>
+                <w:rFonts w:ascii="Calibri" w:eastAsia="Times New Roman" w:hAnsi="Calibri" w:cs="Calibri"/>
+                <w:color w:val="000000"/>
+                <w:sz w:val="22"/>
+              </w:rPr>
+              <w:lastRenderedPageBreak/>
+              <w:t>chọn bằng TAB+  phím điều hướng</w:t>
             </w:r>
           </w:p>
         </w:tc>
@@ -10198,18 +10090,8 @@
                 <w:color w:val="000000"/>
                 <w:sz w:val="22"/>
               </w:rPr>
-              <w:t>Chọn hình ảnh với kiểu ảnh GIF</w:t>
-            </w:r>
-            <w:proofErr w:type="gramStart"/>
-            <w:r>
-              <w:rPr>
-                <w:rFonts w:ascii="Calibri" w:eastAsia="Times New Roman" w:hAnsi="Calibri" w:cs="Calibri"/>
-                <w:color w:val="000000"/>
-                <w:sz w:val="22"/>
-              </w:rPr>
-              <w:t>,…</w:t>
-            </w:r>
-            <w:proofErr w:type="gramEnd"/>
+              <w:t>Chọn hình ảnh với kiểu ảnh GIF,…</w:t>
+            </w:r>
           </w:p>
         </w:tc>
         <w:tc>
@@ -10465,16 +10347,7 @@
                 <w:color w:val="000000"/>
                 <w:sz w:val="22"/>
               </w:rPr>
-              <w:t>signup</w:t>
-            </w:r>
-            <w:r>
-              <w:rPr>
-                <w:rFonts w:ascii="Calibri" w:eastAsia="Times New Roman" w:hAnsi="Calibri" w:cs="Calibri"/>
-                <w:color w:val="000000"/>
-                <w:sz w:val="22"/>
-              </w:rPr>
-              <w:lastRenderedPageBreak/>
-              <w:t>_26</w:t>
+              <w:t>signup_26</w:t>
             </w:r>
           </w:p>
         </w:tc>
@@ -10503,17 +10376,7 @@
                 <w:color w:val="000000"/>
                 <w:sz w:val="22"/>
               </w:rPr>
-              <w:lastRenderedPageBreak/>
-              <w:t xml:space="preserve">Nút Sign Up trong bảng đăng </w:t>
-            </w:r>
-            <w:r>
-              <w:rPr>
-                <w:rFonts w:ascii="Calibri" w:eastAsia="Times New Roman" w:hAnsi="Calibri" w:cs="Calibri"/>
-                <w:color w:val="000000"/>
-                <w:sz w:val="22"/>
-              </w:rPr>
-              <w:lastRenderedPageBreak/>
-              <w:t>kí</w:t>
+              <w:t>Nút Sign Up trong bảng đăng kí</w:t>
             </w:r>
           </w:p>
         </w:tc>
@@ -10539,17 +10402,7 @@
                 <w:color w:val="000000"/>
                 <w:sz w:val="22"/>
               </w:rPr>
-              <w:lastRenderedPageBreak/>
-              <w:t xml:space="preserve">Nhập đầy đủ </w:t>
-            </w:r>
-            <w:r>
-              <w:rPr>
-                <w:rFonts w:ascii="Calibri" w:eastAsia="Times New Roman" w:hAnsi="Calibri" w:cs="Calibri"/>
-                <w:color w:val="000000"/>
-                <w:sz w:val="22"/>
-              </w:rPr>
-              <w:lastRenderedPageBreak/>
-              <w:t>thông tin</w:t>
+              <w:t>Nhập đầy đủ thông tin</w:t>
             </w:r>
           </w:p>
         </w:tc>
@@ -10577,17 +10430,7 @@
                 <w:color w:val="000000"/>
                 <w:sz w:val="22"/>
               </w:rPr>
-              <w:lastRenderedPageBreak/>
-              <w:t xml:space="preserve">1.Click "Sign Up" </w:t>
-            </w:r>
-            <w:r>
-              <w:rPr>
-                <w:rFonts w:ascii="Calibri" w:eastAsia="Times New Roman" w:hAnsi="Calibri" w:cs="Calibri"/>
-                <w:color w:val="000000"/>
-                <w:sz w:val="22"/>
-              </w:rPr>
-              <w:lastRenderedPageBreak/>
-              <w:t>button</w:t>
+              <w:t>1.Click "Sign Up" button</w:t>
             </w:r>
           </w:p>
         </w:tc>
@@ -10613,17 +10456,7 @@
                 <w:color w:val="000000"/>
                 <w:sz w:val="22"/>
               </w:rPr>
-              <w:lastRenderedPageBreak/>
-              <w:t xml:space="preserve">Tạo tài </w:t>
-            </w:r>
-            <w:r>
-              <w:rPr>
-                <w:rFonts w:ascii="Calibri" w:eastAsia="Times New Roman" w:hAnsi="Calibri" w:cs="Calibri"/>
-                <w:color w:val="000000"/>
-                <w:sz w:val="22"/>
-              </w:rPr>
-              <w:lastRenderedPageBreak/>
-              <w:t>khoản thành công</w:t>
+              <w:t>Tạo tài khoản thành công</w:t>
             </w:r>
           </w:p>
         </w:tc>
@@ -10773,12 +10606,76 @@
                 <w:color w:val="000000"/>
                 <w:sz w:val="22"/>
               </w:rPr>
-              <w:t>Hiện ra thông báo: Looks like something went wrong. Please try submitting again.</w:t>
+              <w:t xml:space="preserve">Hiện ra thông báo: Looks like something </w:t>
+            </w:r>
+            <w:r>
+              <w:rPr>
+                <w:rFonts w:ascii="Calibri" w:eastAsia="Times New Roman" w:hAnsi="Calibri" w:cs="Calibri"/>
+                <w:color w:val="000000"/>
+                <w:sz w:val="22"/>
+              </w:rPr>
+              <w:lastRenderedPageBreak/>
+              <w:t>went wrong. Please try submitting again.</w:t>
             </w:r>
           </w:p>
         </w:tc>
       </w:tr>
     </w:tbl>
+    <w:p>
+      <w:pPr>
+        <w:pStyle w:val="ListParagraph"/>
+        <w:ind w:left="360"/>
+        <w:jc w:val="left"/>
+        <w:rPr>
+          <w:rFonts w:asciiTheme="minorHAnsi" w:hAnsiTheme="minorHAnsi" w:cstheme="minorHAnsi"/>
+          <w:szCs w:val="24"/>
+        </w:rPr>
+      </w:pPr>
+    </w:p>
+    <w:p>
+      <w:pPr>
+        <w:pStyle w:val="ListParagraph"/>
+        <w:ind w:left="360"/>
+        <w:jc w:val="left"/>
+        <w:rPr>
+          <w:rFonts w:asciiTheme="minorHAnsi" w:hAnsiTheme="minorHAnsi" w:cstheme="minorHAnsi"/>
+          <w:szCs w:val="24"/>
+        </w:rPr>
+      </w:pPr>
+    </w:p>
+    <w:p>
+      <w:pPr>
+        <w:pStyle w:val="ListParagraph"/>
+        <w:ind w:left="360"/>
+        <w:jc w:val="left"/>
+        <w:rPr>
+          <w:rFonts w:asciiTheme="minorHAnsi" w:hAnsiTheme="minorHAnsi" w:cstheme="minorHAnsi"/>
+          <w:szCs w:val="24"/>
+        </w:rPr>
+      </w:pPr>
+    </w:p>
+    <w:p>
+      <w:pPr>
+        <w:pStyle w:val="ListParagraph"/>
+        <w:ind w:left="360"/>
+        <w:jc w:val="left"/>
+        <w:rPr>
+          <w:rFonts w:asciiTheme="minorHAnsi" w:hAnsiTheme="minorHAnsi" w:cstheme="minorHAnsi"/>
+          <w:szCs w:val="24"/>
+        </w:rPr>
+      </w:pPr>
+    </w:p>
+    <w:p>
+      <w:pPr>
+        <w:pStyle w:val="ListParagraph"/>
+        <w:ind w:left="360"/>
+        <w:jc w:val="left"/>
+        <w:rPr>
+          <w:rFonts w:asciiTheme="minorHAnsi" w:hAnsiTheme="minorHAnsi" w:cstheme="minorHAnsi"/>
+          <w:szCs w:val="24"/>
+        </w:rPr>
+      </w:pPr>
+    </w:p>
     <w:p>
       <w:pPr>
         <w:pStyle w:val="ListParagraph"/>
@@ -11259,29 +11156,7 @@
                 <w:color w:val="000000"/>
                 <w:sz w:val="22"/>
               </w:rPr>
-              <w:t xml:space="preserve">Sub Feature </w:t>
-            </w:r>
-            <w:proofErr w:type="gramStart"/>
-            <w:r>
-              <w:rPr>
-                <w:rFonts w:ascii="Calibri" w:eastAsia="Times New Roman" w:hAnsi="Calibri" w:cs="Calibri"/>
-                <w:b/>
-                <w:bCs/>
-                <w:color w:val="000000"/>
-                <w:sz w:val="22"/>
-              </w:rPr>
-              <w:t>2 ..</w:t>
-            </w:r>
-            <w:proofErr w:type="gramEnd"/>
-            <w:r>
-              <w:rPr>
-                <w:rFonts w:ascii="Calibri" w:eastAsia="Times New Roman" w:hAnsi="Calibri" w:cs="Calibri"/>
-                <w:b/>
-                <w:bCs/>
-                <w:color w:val="000000"/>
-                <w:sz w:val="22"/>
-              </w:rPr>
-              <w:t>N</w:t>
+              <w:t>Sub Feature 2 ..N</w:t>
             </w:r>
           </w:p>
         </w:tc>
@@ -12731,18 +12606,8 @@
                 <w:color w:val="000000"/>
                 <w:sz w:val="22"/>
               </w:rPr>
-              <w:t>Chọn hình ảnh với kiểu ảnh GIF</w:t>
-            </w:r>
-            <w:proofErr w:type="gramStart"/>
-            <w:r>
-              <w:rPr>
-                <w:rFonts w:ascii="Calibri" w:eastAsia="Times New Roman" w:hAnsi="Calibri" w:cs="Calibri"/>
-                <w:color w:val="000000"/>
-                <w:sz w:val="22"/>
-              </w:rPr>
-              <w:t>,…</w:t>
-            </w:r>
-            <w:proofErr w:type="gramEnd"/>
+              <w:t>Chọn hình ảnh với kiểu ảnh GIF,…</w:t>
+            </w:r>
           </w:p>
         </w:tc>
         <w:tc>
@@ -13292,14 +13157,26 @@
           <w:szCs w:val="24"/>
         </w:rPr>
       </w:pPr>
-      <w:r>
+    </w:p>
+    <w:p>
+      <w:pPr>
+        <w:pStyle w:val="ListParagraph"/>
+        <w:ind w:left="360"/>
+        <w:jc w:val="left"/>
         <w:rPr>
           <w:rFonts w:asciiTheme="minorHAnsi" w:hAnsiTheme="minorHAnsi" w:cstheme="minorHAnsi"/>
           <w:b/>
           <w:i/>
           <w:szCs w:val="24"/>
         </w:rPr>
-        <w:lastRenderedPageBreak/>
+      </w:pPr>
+      <w:r>
+        <w:rPr>
+          <w:rFonts w:asciiTheme="minorHAnsi" w:hAnsiTheme="minorHAnsi" w:cstheme="minorHAnsi"/>
+          <w:b/>
+          <w:i/>
+          <w:szCs w:val="24"/>
+        </w:rPr>
         <w:t xml:space="preserve">3.4 </w:t>
       </w:r>
       <w:r>
@@ -15357,17 +15234,7 @@
                 <w:sz w:val="22"/>
                 <w:lang w:val="vi-VN" w:eastAsia="vi-VN"/>
               </w:rPr>
-              <w:t xml:space="preserve">Nhấp 1 loại rating nhưng lại qua rating </w:t>
-            </w:r>
-            <w:r>
-              <w:rPr>
-                <w:rFonts w:eastAsia="Times New Roman" w:cs="Segoe UI"/>
-                <w:color w:val="000000"/>
-                <w:sz w:val="22"/>
-                <w:lang w:val="vi-VN" w:eastAsia="vi-VN"/>
-              </w:rPr>
-              <w:lastRenderedPageBreak/>
-              <w:t>khác</w:t>
+              <w:t>Nhấp 1 loại rating nhưng lại qua rating khác</w:t>
             </w:r>
           </w:p>
         </w:tc>
@@ -15402,7 +15269,6 @@
                 <w:sz w:val="22"/>
                 <w:lang w:val="vi-VN" w:eastAsia="vi-VN"/>
               </w:rPr>
-              <w:lastRenderedPageBreak/>
               <w:t>Tài khoản đã đăng nhập</w:t>
             </w:r>
             <w:r>
@@ -15413,15 +15279,6 @@
                 <w:lang w:val="vi-VN" w:eastAsia="vi-VN"/>
               </w:rPr>
               <w:br/>
-            </w:r>
-            <w:r>
-              <w:rPr>
-                <w:rFonts w:eastAsia="Times New Roman" w:cs="Segoe UI"/>
-                <w:color w:val="000000"/>
-                <w:sz w:val="22"/>
-                <w:lang w:val="vi-VN" w:eastAsia="vi-VN"/>
-              </w:rPr>
-              <w:lastRenderedPageBreak/>
               <w:t>Màn hình địa điểm cụ thể</w:t>
             </w:r>
           </w:p>
@@ -15457,7 +15314,6 @@
                 <w:sz w:val="22"/>
                 <w:lang w:val="vi-VN" w:eastAsia="vi-VN"/>
               </w:rPr>
-              <w:lastRenderedPageBreak/>
               <w:t>B1: vào 1 địa điểm bất kìa</w:t>
             </w:r>
             <w:r>
@@ -15468,15 +15324,6 @@
                 <w:lang w:val="vi-VN" w:eastAsia="vi-VN"/>
               </w:rPr>
               <w:br/>
-            </w:r>
-            <w:r>
-              <w:rPr>
-                <w:rFonts w:eastAsia="Times New Roman" w:cs="Segoe UI"/>
-                <w:color w:val="000000"/>
-                <w:sz w:val="22"/>
-                <w:lang w:val="vi-VN" w:eastAsia="vi-VN"/>
-              </w:rPr>
-              <w:lastRenderedPageBreak/>
               <w:t>B2: nhấp rating</w:t>
             </w:r>
           </w:p>
@@ -15513,7 +15360,6 @@
                 <w:sz w:val="22"/>
                 <w:lang w:val="vi-VN" w:eastAsia="vi-VN"/>
               </w:rPr>
-              <w:lastRenderedPageBreak/>
               <w:t>lỗi rating</w:t>
             </w:r>
           </w:p>
@@ -16146,7 +15992,6 @@
           <w:i/>
           <w:szCs w:val="24"/>
         </w:rPr>
-        <w:lastRenderedPageBreak/>
         <w:t xml:space="preserve">3.5 </w:t>
       </w:r>
       <w:r>
@@ -18251,15 +18096,6 @@
                 <w:lang w:val="vi-VN" w:eastAsia="vi-VN"/>
               </w:rPr>
               <w:br/>
-            </w:r>
-            <w:r>
-              <w:rPr>
-                <w:rFonts w:eastAsia="Times New Roman" w:cs="Segoe UI"/>
-                <w:color w:val="000000"/>
-                <w:sz w:val="22"/>
-                <w:lang w:val="vi-VN" w:eastAsia="vi-VN"/>
-              </w:rPr>
-              <w:lastRenderedPageBreak/>
               <w:t>B3: không thấy nút chức năng thêm khuyến mãi</w:t>
             </w:r>
           </w:p>
@@ -18296,7 +18132,6 @@
                 <w:sz w:val="22"/>
                 <w:lang w:val="vi-VN" w:eastAsia="vi-VN"/>
               </w:rPr>
-              <w:lastRenderedPageBreak/>
               <w:t>thông báo thêm khuyến mãi thất bại</w:t>
             </w:r>
           </w:p>
@@ -19308,6 +19143,50 @@
         <w:jc w:val="left"/>
         <w:rPr>
           <w:rFonts w:asciiTheme="minorHAnsi" w:hAnsiTheme="minorHAnsi" w:cstheme="minorHAnsi"/>
+          <w:szCs w:val="24"/>
+        </w:rPr>
+      </w:pPr>
+    </w:p>
+    <w:p>
+      <w:pPr>
+        <w:pStyle w:val="ListParagraph"/>
+        <w:ind w:left="360"/>
+        <w:jc w:val="left"/>
+        <w:rPr>
+          <w:rFonts w:asciiTheme="minorHAnsi" w:hAnsiTheme="minorHAnsi" w:cstheme="minorHAnsi"/>
+          <w:szCs w:val="24"/>
+        </w:rPr>
+      </w:pPr>
+    </w:p>
+    <w:p>
+      <w:pPr>
+        <w:pStyle w:val="ListParagraph"/>
+        <w:ind w:left="360"/>
+        <w:jc w:val="left"/>
+        <w:rPr>
+          <w:rFonts w:asciiTheme="minorHAnsi" w:hAnsiTheme="minorHAnsi" w:cstheme="minorHAnsi"/>
+          <w:szCs w:val="24"/>
+        </w:rPr>
+      </w:pPr>
+    </w:p>
+    <w:p>
+      <w:pPr>
+        <w:pStyle w:val="ListParagraph"/>
+        <w:ind w:left="360"/>
+        <w:jc w:val="left"/>
+        <w:rPr>
+          <w:rFonts w:asciiTheme="minorHAnsi" w:hAnsiTheme="minorHAnsi" w:cstheme="minorHAnsi"/>
+          <w:szCs w:val="24"/>
+        </w:rPr>
+      </w:pPr>
+    </w:p>
+    <w:p>
+      <w:pPr>
+        <w:pStyle w:val="ListParagraph"/>
+        <w:ind w:left="360"/>
+        <w:jc w:val="left"/>
+        <w:rPr>
+          <w:rFonts w:asciiTheme="minorHAnsi" w:hAnsiTheme="minorHAnsi" w:cstheme="minorHAnsi"/>
           <w:b/>
           <w:i/>
           <w:szCs w:val="24"/>
@@ -19320,7 +19199,6 @@
           <w:i/>
           <w:szCs w:val="24"/>
         </w:rPr>
-        <w:lastRenderedPageBreak/>
         <w:t xml:space="preserve">3.6 </w:t>
       </w:r>
       <w:r>
@@ -20942,17 +20820,7 @@
                 <w:lang w:val="vi-VN" w:eastAsia="vi-VN"/>
               </w:rPr>
               <w:br/>
-              <w:t xml:space="preserve">B5: nhấp nút tìm kiếm gần nhất </w:t>
-            </w:r>
-            <w:r>
-              <w:rPr>
-                <w:rFonts w:eastAsia="Times New Roman" w:cs="Segoe UI"/>
-                <w:color w:val="000000"/>
-                <w:sz w:val="22"/>
-                <w:lang w:val="vi-VN" w:eastAsia="vi-VN"/>
-              </w:rPr>
-              <w:lastRenderedPageBreak/>
-              <w:t>và xem lại bản đồ</w:t>
+              <w:t>B5: nhấp nút tìm kiếm gần nhất và xem lại bản đồ</w:t>
             </w:r>
           </w:p>
         </w:tc>
@@ -20988,7 +20856,6 @@
                 <w:sz w:val="22"/>
                 <w:lang w:val="vi-VN" w:eastAsia="vi-VN"/>
               </w:rPr>
-              <w:lastRenderedPageBreak/>
               <w:t>tìm kiếm thành công</w:t>
             </w:r>
           </w:p>
@@ -21706,72 +21573,6 @@
         <w:jc w:val="left"/>
         <w:rPr>
           <w:rFonts w:asciiTheme="minorHAnsi" w:hAnsiTheme="minorHAnsi" w:cstheme="minorHAnsi"/>
-          <w:szCs w:val="24"/>
-        </w:rPr>
-      </w:pPr>
-    </w:p>
-    <w:p>
-      <w:pPr>
-        <w:pStyle w:val="ListParagraph"/>
-        <w:ind w:left="360"/>
-        <w:jc w:val="left"/>
-        <w:rPr>
-          <w:rFonts w:asciiTheme="minorHAnsi" w:hAnsiTheme="minorHAnsi" w:cstheme="minorHAnsi"/>
-          <w:szCs w:val="24"/>
-        </w:rPr>
-      </w:pPr>
-    </w:p>
-    <w:p>
-      <w:pPr>
-        <w:pStyle w:val="ListParagraph"/>
-        <w:ind w:left="360"/>
-        <w:jc w:val="left"/>
-        <w:rPr>
-          <w:rFonts w:asciiTheme="minorHAnsi" w:hAnsiTheme="minorHAnsi" w:cstheme="minorHAnsi"/>
-          <w:szCs w:val="24"/>
-        </w:rPr>
-      </w:pPr>
-    </w:p>
-    <w:p>
-      <w:pPr>
-        <w:pStyle w:val="ListParagraph"/>
-        <w:ind w:left="360"/>
-        <w:jc w:val="left"/>
-        <w:rPr>
-          <w:rFonts w:asciiTheme="minorHAnsi" w:hAnsiTheme="minorHAnsi" w:cstheme="minorHAnsi"/>
-          <w:szCs w:val="24"/>
-        </w:rPr>
-      </w:pPr>
-    </w:p>
-    <w:p>
-      <w:pPr>
-        <w:pStyle w:val="ListParagraph"/>
-        <w:ind w:left="360"/>
-        <w:jc w:val="left"/>
-        <w:rPr>
-          <w:rFonts w:asciiTheme="minorHAnsi" w:hAnsiTheme="minorHAnsi" w:cstheme="minorHAnsi"/>
-          <w:szCs w:val="24"/>
-        </w:rPr>
-      </w:pPr>
-    </w:p>
-    <w:p>
-      <w:pPr>
-        <w:pStyle w:val="ListParagraph"/>
-        <w:ind w:left="360"/>
-        <w:jc w:val="left"/>
-        <w:rPr>
-          <w:rFonts w:asciiTheme="minorHAnsi" w:hAnsiTheme="minorHAnsi" w:cstheme="minorHAnsi"/>
-          <w:szCs w:val="24"/>
-        </w:rPr>
-      </w:pPr>
-    </w:p>
-    <w:p>
-      <w:pPr>
-        <w:pStyle w:val="ListParagraph"/>
-        <w:ind w:left="360"/>
-        <w:jc w:val="left"/>
-        <w:rPr>
-          <w:rFonts w:asciiTheme="minorHAnsi" w:hAnsiTheme="minorHAnsi" w:cstheme="minorHAnsi"/>
           <w:b/>
           <w:i/>
           <w:szCs w:val="24"/>
@@ -21784,7 +21585,6 @@
           <w:i/>
           <w:szCs w:val="24"/>
         </w:rPr>
-        <w:lastRenderedPageBreak/>
         <w:t xml:space="preserve">3.7 </w:t>
       </w:r>
       <w:r>
@@ -23140,7 +22940,7 @@
                 <w:lang w:val="vi-VN" w:eastAsia="vi-VN"/>
               </w:rPr>
               <w:br/>
-              <w:t xml:space="preserve">B3: xem lại bản đồ và </w:t>
+              <w:t xml:space="preserve">B3: xem lại </w:t>
             </w:r>
             <w:r>
               <w:rPr>
@@ -23150,7 +22950,7 @@
                 <w:lang w:val="vi-VN" w:eastAsia="vi-VN"/>
               </w:rPr>
               <w:lastRenderedPageBreak/>
-              <w:t>giá cả</w:t>
+              <w:t>bản đồ và giá cả</w:t>
             </w:r>
           </w:p>
         </w:tc>
@@ -23531,226 +23331,6 @@
         <w:jc w:val="left"/>
         <w:rPr>
           <w:rFonts w:asciiTheme="minorHAnsi" w:hAnsiTheme="minorHAnsi" w:cstheme="minorHAnsi"/>
-          <w:szCs w:val="24"/>
-        </w:rPr>
-      </w:pPr>
-    </w:p>
-    <w:p>
-      <w:pPr>
-        <w:pStyle w:val="ListParagraph"/>
-        <w:ind w:left="360"/>
-        <w:jc w:val="left"/>
-        <w:rPr>
-          <w:rFonts w:asciiTheme="minorHAnsi" w:hAnsiTheme="minorHAnsi" w:cstheme="minorHAnsi"/>
-          <w:szCs w:val="24"/>
-        </w:rPr>
-      </w:pPr>
-    </w:p>
-    <w:p>
-      <w:pPr>
-        <w:pStyle w:val="ListParagraph"/>
-        <w:ind w:left="360"/>
-        <w:jc w:val="left"/>
-        <w:rPr>
-          <w:rFonts w:asciiTheme="minorHAnsi" w:hAnsiTheme="minorHAnsi" w:cstheme="minorHAnsi"/>
-          <w:szCs w:val="24"/>
-        </w:rPr>
-      </w:pPr>
-    </w:p>
-    <w:p>
-      <w:pPr>
-        <w:pStyle w:val="ListParagraph"/>
-        <w:ind w:left="360"/>
-        <w:jc w:val="left"/>
-        <w:rPr>
-          <w:rFonts w:asciiTheme="minorHAnsi" w:hAnsiTheme="minorHAnsi" w:cstheme="minorHAnsi"/>
-          <w:szCs w:val="24"/>
-        </w:rPr>
-      </w:pPr>
-    </w:p>
-    <w:p>
-      <w:pPr>
-        <w:pStyle w:val="ListParagraph"/>
-        <w:ind w:left="360"/>
-        <w:jc w:val="left"/>
-        <w:rPr>
-          <w:rFonts w:asciiTheme="minorHAnsi" w:hAnsiTheme="minorHAnsi" w:cstheme="minorHAnsi"/>
-          <w:szCs w:val="24"/>
-        </w:rPr>
-      </w:pPr>
-    </w:p>
-    <w:p>
-      <w:pPr>
-        <w:pStyle w:val="ListParagraph"/>
-        <w:ind w:left="360"/>
-        <w:jc w:val="left"/>
-        <w:rPr>
-          <w:rFonts w:asciiTheme="minorHAnsi" w:hAnsiTheme="minorHAnsi" w:cstheme="minorHAnsi"/>
-          <w:szCs w:val="24"/>
-        </w:rPr>
-      </w:pPr>
-    </w:p>
-    <w:p>
-      <w:pPr>
-        <w:pStyle w:val="ListParagraph"/>
-        <w:ind w:left="360"/>
-        <w:jc w:val="left"/>
-        <w:rPr>
-          <w:rFonts w:asciiTheme="minorHAnsi" w:hAnsiTheme="minorHAnsi" w:cstheme="minorHAnsi"/>
-          <w:szCs w:val="24"/>
-        </w:rPr>
-      </w:pPr>
-    </w:p>
-    <w:p>
-      <w:pPr>
-        <w:pStyle w:val="ListParagraph"/>
-        <w:ind w:left="360"/>
-        <w:jc w:val="left"/>
-        <w:rPr>
-          <w:rFonts w:asciiTheme="minorHAnsi" w:hAnsiTheme="minorHAnsi" w:cstheme="minorHAnsi"/>
-          <w:szCs w:val="24"/>
-        </w:rPr>
-      </w:pPr>
-    </w:p>
-    <w:p>
-      <w:pPr>
-        <w:pStyle w:val="ListParagraph"/>
-        <w:ind w:left="360"/>
-        <w:jc w:val="left"/>
-        <w:rPr>
-          <w:rFonts w:asciiTheme="minorHAnsi" w:hAnsiTheme="minorHAnsi" w:cstheme="minorHAnsi"/>
-          <w:szCs w:val="24"/>
-        </w:rPr>
-      </w:pPr>
-    </w:p>
-    <w:p>
-      <w:pPr>
-        <w:pStyle w:val="ListParagraph"/>
-        <w:ind w:left="360"/>
-        <w:jc w:val="left"/>
-        <w:rPr>
-          <w:rFonts w:asciiTheme="minorHAnsi" w:hAnsiTheme="minorHAnsi" w:cstheme="minorHAnsi"/>
-          <w:szCs w:val="24"/>
-        </w:rPr>
-      </w:pPr>
-    </w:p>
-    <w:p>
-      <w:pPr>
-        <w:pStyle w:val="ListParagraph"/>
-        <w:ind w:left="360"/>
-        <w:jc w:val="left"/>
-        <w:rPr>
-          <w:rFonts w:asciiTheme="minorHAnsi" w:hAnsiTheme="minorHAnsi" w:cstheme="minorHAnsi"/>
-          <w:szCs w:val="24"/>
-        </w:rPr>
-      </w:pPr>
-    </w:p>
-    <w:p>
-      <w:pPr>
-        <w:pStyle w:val="ListParagraph"/>
-        <w:ind w:left="360"/>
-        <w:jc w:val="left"/>
-        <w:rPr>
-          <w:rFonts w:asciiTheme="minorHAnsi" w:hAnsiTheme="minorHAnsi" w:cstheme="minorHAnsi"/>
-          <w:szCs w:val="24"/>
-        </w:rPr>
-      </w:pPr>
-    </w:p>
-    <w:p>
-      <w:pPr>
-        <w:pStyle w:val="ListParagraph"/>
-        <w:ind w:left="360"/>
-        <w:jc w:val="left"/>
-        <w:rPr>
-          <w:rFonts w:asciiTheme="minorHAnsi" w:hAnsiTheme="minorHAnsi" w:cstheme="minorHAnsi"/>
-          <w:szCs w:val="24"/>
-        </w:rPr>
-      </w:pPr>
-    </w:p>
-    <w:p>
-      <w:pPr>
-        <w:pStyle w:val="ListParagraph"/>
-        <w:ind w:left="360"/>
-        <w:jc w:val="left"/>
-        <w:rPr>
-          <w:rFonts w:asciiTheme="minorHAnsi" w:hAnsiTheme="minorHAnsi" w:cstheme="minorHAnsi"/>
-          <w:szCs w:val="24"/>
-        </w:rPr>
-      </w:pPr>
-    </w:p>
-    <w:p>
-      <w:pPr>
-        <w:pStyle w:val="ListParagraph"/>
-        <w:ind w:left="360"/>
-        <w:jc w:val="left"/>
-        <w:rPr>
-          <w:rFonts w:asciiTheme="minorHAnsi" w:hAnsiTheme="minorHAnsi" w:cstheme="minorHAnsi"/>
-          <w:szCs w:val="24"/>
-        </w:rPr>
-      </w:pPr>
-    </w:p>
-    <w:p>
-      <w:pPr>
-        <w:pStyle w:val="ListParagraph"/>
-        <w:ind w:left="360"/>
-        <w:jc w:val="left"/>
-        <w:rPr>
-          <w:rFonts w:asciiTheme="minorHAnsi" w:hAnsiTheme="minorHAnsi" w:cstheme="minorHAnsi"/>
-          <w:szCs w:val="24"/>
-        </w:rPr>
-      </w:pPr>
-    </w:p>
-    <w:p>
-      <w:pPr>
-        <w:pStyle w:val="ListParagraph"/>
-        <w:ind w:left="360"/>
-        <w:jc w:val="left"/>
-        <w:rPr>
-          <w:rFonts w:asciiTheme="minorHAnsi" w:hAnsiTheme="minorHAnsi" w:cstheme="minorHAnsi"/>
-          <w:szCs w:val="24"/>
-        </w:rPr>
-      </w:pPr>
-    </w:p>
-    <w:p>
-      <w:pPr>
-        <w:pStyle w:val="ListParagraph"/>
-        <w:ind w:left="360"/>
-        <w:jc w:val="left"/>
-        <w:rPr>
-          <w:rFonts w:asciiTheme="minorHAnsi" w:hAnsiTheme="minorHAnsi" w:cstheme="minorHAnsi"/>
-          <w:szCs w:val="24"/>
-        </w:rPr>
-      </w:pPr>
-    </w:p>
-    <w:p>
-      <w:pPr>
-        <w:pStyle w:val="ListParagraph"/>
-        <w:ind w:left="360"/>
-        <w:jc w:val="left"/>
-        <w:rPr>
-          <w:rFonts w:asciiTheme="minorHAnsi" w:hAnsiTheme="minorHAnsi" w:cstheme="minorHAnsi"/>
-          <w:szCs w:val="24"/>
-        </w:rPr>
-      </w:pPr>
-    </w:p>
-    <w:p>
-      <w:pPr>
-        <w:pStyle w:val="ListParagraph"/>
-        <w:ind w:left="360"/>
-        <w:jc w:val="left"/>
-        <w:rPr>
-          <w:rFonts w:asciiTheme="minorHAnsi" w:hAnsiTheme="minorHAnsi" w:cstheme="minorHAnsi"/>
-          <w:szCs w:val="24"/>
-        </w:rPr>
-      </w:pPr>
-    </w:p>
-    <w:p>
-      <w:pPr>
-        <w:pStyle w:val="ListParagraph"/>
-        <w:ind w:left="360"/>
-        <w:jc w:val="left"/>
-        <w:rPr>
-          <w:rFonts w:asciiTheme="minorHAnsi" w:hAnsiTheme="minorHAnsi" w:cstheme="minorHAnsi"/>
           <w:b/>
           <w:i/>
           <w:szCs w:val="24"/>
@@ -23763,7 +23343,6 @@
           <w:i/>
           <w:szCs w:val="24"/>
         </w:rPr>
-        <w:lastRenderedPageBreak/>
         <w:t xml:space="preserve">3.8 </w:t>
       </w:r>
       <w:r>
@@ -23773,27 +23352,7 @@
           <w:i/>
           <w:szCs w:val="24"/>
         </w:rPr>
-        <w:t xml:space="preserve">Test case chức năng “Tìm kiếm </w:t>
-      </w:r>
-      <w:proofErr w:type="gramStart"/>
-      <w:r>
-        <w:rPr>
-          <w:rFonts w:asciiTheme="minorHAnsi" w:hAnsiTheme="minorHAnsi" w:cstheme="minorHAnsi"/>
-          <w:b/>
-          <w:i/>
-          <w:szCs w:val="24"/>
-        </w:rPr>
-        <w:t>theo</w:t>
-      </w:r>
-      <w:proofErr w:type="gramEnd"/>
-      <w:r>
-        <w:rPr>
-          <w:rFonts w:asciiTheme="minorHAnsi" w:hAnsiTheme="minorHAnsi" w:cstheme="minorHAnsi"/>
-          <w:b/>
-          <w:i/>
-          <w:szCs w:val="24"/>
-        </w:rPr>
-        <w:t xml:space="preserve"> rating”</w:t>
+        <w:t>Test case chức năng “Tìm kiếm theo rating”</w:t>
       </w:r>
     </w:p>
     <w:tbl>
@@ -25403,15 +24962,6 @@
                 <w:lang w:val="vi-VN" w:eastAsia="vi-VN"/>
               </w:rPr>
               <w:br/>
-            </w:r>
-            <w:r>
-              <w:rPr>
-                <w:rFonts w:eastAsia="Times New Roman" w:cs="Segoe UI"/>
-                <w:color w:val="000000"/>
-                <w:sz w:val="22"/>
-                <w:lang w:val="vi-VN" w:eastAsia="vi-VN"/>
-              </w:rPr>
-              <w:lastRenderedPageBreak/>
               <w:t>B2: nhấp nút tìm kiếm theo rating</w:t>
             </w:r>
             <w:r>
@@ -25458,7 +25008,6 @@
                 <w:sz w:val="22"/>
                 <w:lang w:val="vi-VN" w:eastAsia="vi-VN"/>
               </w:rPr>
-              <w:lastRenderedPageBreak/>
               <w:t>thao tác thất bại</w:t>
             </w:r>
           </w:p>
@@ -25477,8 +25026,8 @@
       </w:pPr>
     </w:p>
     <w:sectPr>
-      <w:headerReference w:type="default" r:id="rId11"/>
-      <w:footerReference w:type="default" r:id="rId12"/>
+      <w:headerReference w:type="default" r:id="rId10"/>
+      <w:footerReference w:type="default" r:id="rId11"/>
       <w:pgSz w:w="12240" w:h="15840"/>
       <w:pgMar w:top="1080" w:right="1080" w:bottom="900" w:left="1080" w:header="360" w:footer="225" w:gutter="0"/>
       <w:pgNumType w:start="1"/>
@@ -25490,7 +25039,7 @@
 </file>
 
 <file path=word/endnotes.xml><?xml version="1.0" encoding="utf-8"?>
-<w:endnotes xmlns:wpc="http://schemas.microsoft.com/office/word/2010/wordprocessingCanvas" xmlns:mc="http://schemas.openxmlformats.org/markup-compatibility/2006" xmlns:o="urn:schemas-microsoft-com:office:office" xmlns:r="http://schemas.openxmlformats.org/officeDocument/2006/relationships" xmlns:m="http://schemas.openxmlformats.org/officeDocument/2006/math" xmlns:v="urn:schemas-microsoft-com:vml" xmlns:wp14="http://schemas.microsoft.com/office/word/2010/wordprocessingDrawing" xmlns:wp="http://schemas.openxmlformats.org/drawingml/2006/wordprocessingDrawing" xmlns:w10="urn:schemas-microsoft-com:office:word" xmlns:w="http://schemas.openxmlformats.org/wordprocessingml/2006/main" xmlns:w14="http://schemas.microsoft.com/office/word/2010/wordml" xmlns:wpg="http://schemas.microsoft.com/office/word/2010/wordprocessingGroup" xmlns:wpi="http://schemas.microsoft.com/office/word/2010/wordprocessingInk" xmlns:wne="http://schemas.microsoft.com/office/word/2006/wordml" xmlns:wps="http://schemas.microsoft.com/office/word/2010/wordprocessingShape" mc:Ignorable="w14 wp14">
+<w:endnotes xmlns:wpc="http://schemas.microsoft.com/office/word/2010/wordprocessingCanvas" xmlns:cx="http://schemas.microsoft.com/office/drawing/2014/chartex" xmlns:cx1="http://schemas.microsoft.com/office/drawing/2015/9/8/chartex" xmlns:cx2="http://schemas.microsoft.com/office/drawing/2015/10/21/chartex" xmlns:cx3="http://schemas.microsoft.com/office/drawing/2016/5/9/chartex" xmlns:cx4="http://schemas.microsoft.com/office/drawing/2016/5/10/chartex" xmlns:cx5="http://schemas.microsoft.com/office/drawing/2016/5/11/chartex" xmlns:mc="http://schemas.openxmlformats.org/markup-compatibility/2006" xmlns:o="urn:schemas-microsoft-com:office:office" xmlns:r="http://schemas.openxmlformats.org/officeDocument/2006/relationships" xmlns:m="http://schemas.openxmlformats.org/officeDocument/2006/math" xmlns:v="urn:schemas-microsoft-com:vml" xmlns:wp14="http://schemas.microsoft.com/office/word/2010/wordprocessingDrawing" xmlns:wp="http://schemas.openxmlformats.org/drawingml/2006/wordprocessingDrawing" xmlns:w10="urn:schemas-microsoft-com:office:word" xmlns:w="http://schemas.openxmlformats.org/wordprocessingml/2006/main" xmlns:w14="http://schemas.microsoft.com/office/word/2010/wordml" xmlns:w15="http://schemas.microsoft.com/office/word/2012/wordml" xmlns:w16se="http://schemas.microsoft.com/office/word/2015/wordml/symex" xmlns:wpg="http://schemas.microsoft.com/office/word/2010/wordprocessingGroup" xmlns:wpi="http://schemas.microsoft.com/office/word/2010/wordprocessingInk" xmlns:wne="http://schemas.microsoft.com/office/word/2006/wordml" xmlns:wps="http://schemas.microsoft.com/office/word/2010/wordprocessingShape" mc:Ignorable="w14 w15 w16se wp14">
   <w:endnote w:type="separator" w:id="-1">
     <w:p>
       <w:pPr>
@@ -25515,7 +25064,7 @@
 </file>
 
 <file path=word/footer1.xml><?xml version="1.0" encoding="utf-8"?>
-<w:ftr xmlns:wpc="http://schemas.microsoft.com/office/word/2010/wordprocessingCanvas" xmlns:mc="http://schemas.openxmlformats.org/markup-compatibility/2006" xmlns:o="urn:schemas-microsoft-com:office:office" xmlns:r="http://schemas.openxmlformats.org/officeDocument/2006/relationships" xmlns:m="http://schemas.openxmlformats.org/officeDocument/2006/math" xmlns:v="urn:schemas-microsoft-com:vml" xmlns:wp14="http://schemas.microsoft.com/office/word/2010/wordprocessingDrawing" xmlns:wp="http://schemas.openxmlformats.org/drawingml/2006/wordprocessingDrawing" xmlns:w10="urn:schemas-microsoft-com:office:word" xmlns:w="http://schemas.openxmlformats.org/wordprocessingml/2006/main" xmlns:w14="http://schemas.microsoft.com/office/word/2010/wordml" xmlns:wpg="http://schemas.microsoft.com/office/word/2010/wordprocessingGroup" xmlns:wpi="http://schemas.microsoft.com/office/word/2010/wordprocessingInk" xmlns:wne="http://schemas.microsoft.com/office/word/2006/wordml" xmlns:wps="http://schemas.microsoft.com/office/word/2010/wordprocessingShape" mc:Ignorable="w14 wp14">
+<w:ftr xmlns:wpc="http://schemas.microsoft.com/office/word/2010/wordprocessingCanvas" xmlns:cx="http://schemas.microsoft.com/office/drawing/2014/chartex" xmlns:cx1="http://schemas.microsoft.com/office/drawing/2015/9/8/chartex" xmlns:cx2="http://schemas.microsoft.com/office/drawing/2015/10/21/chartex" xmlns:cx3="http://schemas.microsoft.com/office/drawing/2016/5/9/chartex" xmlns:cx4="http://schemas.microsoft.com/office/drawing/2016/5/10/chartex" xmlns:cx5="http://schemas.microsoft.com/office/drawing/2016/5/11/chartex" xmlns:mc="http://schemas.openxmlformats.org/markup-compatibility/2006" xmlns:o="urn:schemas-microsoft-com:office:office" xmlns:r="http://schemas.openxmlformats.org/officeDocument/2006/relationships" xmlns:m="http://schemas.openxmlformats.org/officeDocument/2006/math" xmlns:v="urn:schemas-microsoft-com:vml" xmlns:wp14="http://schemas.microsoft.com/office/word/2010/wordprocessingDrawing" xmlns:wp="http://schemas.openxmlformats.org/drawingml/2006/wordprocessingDrawing" xmlns:w10="urn:schemas-microsoft-com:office:word" xmlns:w="http://schemas.openxmlformats.org/wordprocessingml/2006/main" xmlns:w14="http://schemas.microsoft.com/office/word/2010/wordml" xmlns:w15="http://schemas.microsoft.com/office/word/2012/wordml" xmlns:w16se="http://schemas.microsoft.com/office/word/2015/wordml/symex" xmlns:wpg="http://schemas.microsoft.com/office/word/2010/wordprocessingGroup" xmlns:wpi="http://schemas.microsoft.com/office/word/2010/wordprocessingInk" xmlns:wne="http://schemas.microsoft.com/office/word/2006/wordml" xmlns:wps="http://schemas.microsoft.com/office/word/2010/wordprocessingShape" mc:Ignorable="w14 w15 w16se wp14">
   <w:p>
     <w:pPr>
       <w:pStyle w:val="Footer"/>
@@ -25624,7 +25173,7 @@
 </file>
 
 <file path=word/footnotes.xml><?xml version="1.0" encoding="utf-8"?>
-<w:footnotes xmlns:wpc="http://schemas.microsoft.com/office/word/2010/wordprocessingCanvas" xmlns:mc="http://schemas.openxmlformats.org/markup-compatibility/2006" xmlns:o="urn:schemas-microsoft-com:office:office" xmlns:r="http://schemas.openxmlformats.org/officeDocument/2006/relationships" xmlns:m="http://schemas.openxmlformats.org/officeDocument/2006/math" xmlns:v="urn:schemas-microsoft-com:vml" xmlns:wp14="http://schemas.microsoft.com/office/word/2010/wordprocessingDrawing" xmlns:wp="http://schemas.openxmlformats.org/drawingml/2006/wordprocessingDrawing" xmlns:w10="urn:schemas-microsoft-com:office:word" xmlns:w="http://schemas.openxmlformats.org/wordprocessingml/2006/main" xmlns:w14="http://schemas.microsoft.com/office/word/2010/wordml" xmlns:wpg="http://schemas.microsoft.com/office/word/2010/wordprocessingGroup" xmlns:wpi="http://schemas.microsoft.com/office/word/2010/wordprocessingInk" xmlns:wne="http://schemas.microsoft.com/office/word/2006/wordml" xmlns:wps="http://schemas.microsoft.com/office/word/2010/wordprocessingShape" mc:Ignorable="w14 wp14">
+<w:footnotes xmlns:wpc="http://schemas.microsoft.com/office/word/2010/wordprocessingCanvas" xmlns:cx="http://schemas.microsoft.com/office/drawing/2014/chartex" xmlns:cx1="http://schemas.microsoft.com/office/drawing/2015/9/8/chartex" xmlns:cx2="http://schemas.microsoft.com/office/drawing/2015/10/21/chartex" xmlns:cx3="http://schemas.microsoft.com/office/drawing/2016/5/9/chartex" xmlns:cx4="http://schemas.microsoft.com/office/drawing/2016/5/10/chartex" xmlns:cx5="http://schemas.microsoft.com/office/drawing/2016/5/11/chartex" xmlns:mc="http://schemas.openxmlformats.org/markup-compatibility/2006" xmlns:o="urn:schemas-microsoft-com:office:office" xmlns:r="http://schemas.openxmlformats.org/officeDocument/2006/relationships" xmlns:m="http://schemas.openxmlformats.org/officeDocument/2006/math" xmlns:v="urn:schemas-microsoft-com:vml" xmlns:wp14="http://schemas.microsoft.com/office/word/2010/wordprocessingDrawing" xmlns:wp="http://schemas.openxmlformats.org/drawingml/2006/wordprocessingDrawing" xmlns:w10="urn:schemas-microsoft-com:office:word" xmlns:w="http://schemas.openxmlformats.org/wordprocessingml/2006/main" xmlns:w14="http://schemas.microsoft.com/office/word/2010/wordml" xmlns:w15="http://schemas.microsoft.com/office/word/2012/wordml" xmlns:w16se="http://schemas.microsoft.com/office/word/2015/wordml/symex" xmlns:wpg="http://schemas.microsoft.com/office/word/2010/wordprocessingGroup" xmlns:wpi="http://schemas.microsoft.com/office/word/2010/wordprocessingInk" xmlns:wne="http://schemas.microsoft.com/office/word/2006/wordml" xmlns:wps="http://schemas.microsoft.com/office/word/2010/wordprocessingShape" mc:Ignorable="w14 w15 w16se wp14">
   <w:footnote w:type="separator" w:id="-1">
     <w:p>
       <w:pPr>
@@ -25649,7 +25198,7 @@
 </file>
 
 <file path=word/header1.xml><?xml version="1.0" encoding="utf-8"?>
-<w:hdr xmlns:wpc="http://schemas.microsoft.com/office/word/2010/wordprocessingCanvas" xmlns:mc="http://schemas.openxmlformats.org/markup-compatibility/2006" xmlns:o="urn:schemas-microsoft-com:office:office" xmlns:r="http://schemas.openxmlformats.org/officeDocument/2006/relationships" xmlns:m="http://schemas.openxmlformats.org/officeDocument/2006/math" xmlns:v="urn:schemas-microsoft-com:vml" xmlns:wp14="http://schemas.microsoft.com/office/word/2010/wordprocessingDrawing" xmlns:wp="http://schemas.openxmlformats.org/drawingml/2006/wordprocessingDrawing" xmlns:w10="urn:schemas-microsoft-com:office:word" xmlns:w="http://schemas.openxmlformats.org/wordprocessingml/2006/main" xmlns:w14="http://schemas.microsoft.com/office/word/2010/wordml" xmlns:wpg="http://schemas.microsoft.com/office/word/2010/wordprocessingGroup" xmlns:wpi="http://schemas.microsoft.com/office/word/2010/wordprocessingInk" xmlns:wne="http://schemas.microsoft.com/office/word/2006/wordml" xmlns:wps="http://schemas.microsoft.com/office/word/2010/wordprocessingShape" mc:Ignorable="w14 wp14">
+<w:hdr xmlns:wpc="http://schemas.microsoft.com/office/word/2010/wordprocessingCanvas" xmlns:cx="http://schemas.microsoft.com/office/drawing/2014/chartex" xmlns:cx1="http://schemas.microsoft.com/office/drawing/2015/9/8/chartex" xmlns:cx2="http://schemas.microsoft.com/office/drawing/2015/10/21/chartex" xmlns:cx3="http://schemas.microsoft.com/office/drawing/2016/5/9/chartex" xmlns:cx4="http://schemas.microsoft.com/office/drawing/2016/5/10/chartex" xmlns:cx5="http://schemas.microsoft.com/office/drawing/2016/5/11/chartex" xmlns:mc="http://schemas.openxmlformats.org/markup-compatibility/2006" xmlns:o="urn:schemas-microsoft-com:office:office" xmlns:r="http://schemas.openxmlformats.org/officeDocument/2006/relationships" xmlns:m="http://schemas.openxmlformats.org/officeDocument/2006/math" xmlns:v="urn:schemas-microsoft-com:vml" xmlns:wp14="http://schemas.microsoft.com/office/word/2010/wordprocessingDrawing" xmlns:wp="http://schemas.openxmlformats.org/drawingml/2006/wordprocessingDrawing" xmlns:w10="urn:schemas-microsoft-com:office:word" xmlns:w="http://schemas.openxmlformats.org/wordprocessingml/2006/main" xmlns:w14="http://schemas.microsoft.com/office/word/2010/wordml" xmlns:w15="http://schemas.microsoft.com/office/word/2012/wordml" xmlns:w16se="http://schemas.microsoft.com/office/word/2015/wordml/symex" xmlns:wpg="http://schemas.microsoft.com/office/word/2010/wordprocessingGroup" xmlns:wpi="http://schemas.microsoft.com/office/word/2010/wordprocessingInk" xmlns:wne="http://schemas.microsoft.com/office/word/2006/wordml" xmlns:wps="http://schemas.microsoft.com/office/word/2010/wordprocessingShape" mc:Ignorable="w14 w15 w16se wp14">
   <w:tbl>
     <w:tblPr>
       <w:tblW w:w="4988" w:type="pct"/>
@@ -25722,7 +25271,16 @@
               <w:bCs/>
               <w:color w:val="000000" w:themeColor="text1"/>
             </w:rPr>
-            <w:t>v1.0 - 13/10/2016</w:t>
+            <w:t>v1.1 - 1/12</w:t>
+          </w:r>
+          <w:r>
+            <w:rPr>
+              <w:rFonts w:cs="Segoe UI"/>
+              <w:b/>
+              <w:bCs/>
+              <w:color w:val="000000" w:themeColor="text1"/>
+            </w:rPr>
+            <w:t>/2016</w:t>
           </w:r>
         </w:p>
       </w:tc>
@@ -25762,8 +25320,8 @@
 </file>
 
 <file path=word/numbering.xml><?xml version="1.0" encoding="utf-8"?>
-<w:numbering xmlns:wpc="http://schemas.microsoft.com/office/word/2010/wordprocessingCanvas" xmlns:mc="http://schemas.openxmlformats.org/markup-compatibility/2006" xmlns:o="urn:schemas-microsoft-com:office:office" xmlns:r="http://schemas.openxmlformats.org/officeDocument/2006/relationships" xmlns:m="http://schemas.openxmlformats.org/officeDocument/2006/math" xmlns:v="urn:schemas-microsoft-com:vml" xmlns:wp14="http://schemas.microsoft.com/office/word/2010/wordprocessingDrawing" xmlns:wp="http://schemas.openxmlformats.org/drawingml/2006/wordprocessingDrawing" xmlns:w10="urn:schemas-microsoft-com:office:word" xmlns:w="http://schemas.openxmlformats.org/wordprocessingml/2006/main" xmlns:w14="http://schemas.microsoft.com/office/word/2010/wordml" xmlns:wpg="http://schemas.microsoft.com/office/word/2010/wordprocessingGroup" xmlns:wpi="http://schemas.microsoft.com/office/word/2010/wordprocessingInk" xmlns:wne="http://schemas.microsoft.com/office/word/2006/wordml" xmlns:wps="http://schemas.microsoft.com/office/word/2010/wordprocessingShape" mc:Ignorable="w14 wp14">
-  <w:abstractNum w:abstractNumId="0">
+<w:numbering xmlns:wpc="http://schemas.microsoft.com/office/word/2010/wordprocessingCanvas" xmlns:cx="http://schemas.microsoft.com/office/drawing/2014/chartex" xmlns:cx1="http://schemas.microsoft.com/office/drawing/2015/9/8/chartex" xmlns:cx2="http://schemas.microsoft.com/office/drawing/2015/10/21/chartex" xmlns:cx3="http://schemas.microsoft.com/office/drawing/2016/5/9/chartex" xmlns:cx4="http://schemas.microsoft.com/office/drawing/2016/5/10/chartex" xmlns:cx5="http://schemas.microsoft.com/office/drawing/2016/5/11/chartex" xmlns:mc="http://schemas.openxmlformats.org/markup-compatibility/2006" xmlns:o="urn:schemas-microsoft-com:office:office" xmlns:r="http://schemas.openxmlformats.org/officeDocument/2006/relationships" xmlns:m="http://schemas.openxmlformats.org/officeDocument/2006/math" xmlns:v="urn:schemas-microsoft-com:vml" xmlns:wp14="http://schemas.microsoft.com/office/word/2010/wordprocessingDrawing" xmlns:wp="http://schemas.openxmlformats.org/drawingml/2006/wordprocessingDrawing" xmlns:w10="urn:schemas-microsoft-com:office:word" xmlns:w="http://schemas.openxmlformats.org/wordprocessingml/2006/main" xmlns:w14="http://schemas.microsoft.com/office/word/2010/wordml" xmlns:w15="http://schemas.microsoft.com/office/word/2012/wordml" xmlns:w16se="http://schemas.microsoft.com/office/word/2015/wordml/symex" xmlns:wpg="http://schemas.microsoft.com/office/word/2010/wordprocessingGroup" xmlns:wpi="http://schemas.microsoft.com/office/word/2010/wordprocessingInk" xmlns:wne="http://schemas.microsoft.com/office/word/2006/wordml" xmlns:wps="http://schemas.microsoft.com/office/word/2010/wordprocessingShape" mc:Ignorable="w14 w15 w16se wp14">
+  <w:abstractNum w:abstractNumId="0" w15:restartNumberingAfterBreak="0">
     <w:nsid w:val="003E7479"/>
     <w:multiLevelType w:val="multilevel"/>
     <w:tmpl w:val="29CE302A"/>
@@ -25876,7 +25434,7 @@
       </w:rPr>
     </w:lvl>
   </w:abstractNum>
-  <w:abstractNum w:abstractNumId="1">
+  <w:abstractNum w:abstractNumId="1" w15:restartNumberingAfterBreak="0">
     <w:nsid w:val="02B21DBE"/>
     <w:multiLevelType w:val="hybridMultilevel"/>
     <w:tmpl w:val="5B4ABA06"/>
@@ -25989,7 +25547,7 @@
       </w:rPr>
     </w:lvl>
   </w:abstractNum>
-  <w:abstractNum w:abstractNumId="2">
+  <w:abstractNum w:abstractNumId="2" w15:restartNumberingAfterBreak="0">
     <w:nsid w:val="03295E67"/>
     <w:multiLevelType w:val="hybridMultilevel"/>
     <w:tmpl w:val="D25E20CC"/>
@@ -26102,7 +25660,7 @@
       </w:rPr>
     </w:lvl>
   </w:abstractNum>
-  <w:abstractNum w:abstractNumId="3">
+  <w:abstractNum w:abstractNumId="3" w15:restartNumberingAfterBreak="0">
     <w:nsid w:val="058612F3"/>
     <w:multiLevelType w:val="multilevel"/>
     <w:tmpl w:val="2436A0CC"/>
@@ -26251,7 +25809,7 @@
       </w:pPr>
     </w:lvl>
   </w:abstractNum>
-  <w:abstractNum w:abstractNumId="4">
+  <w:abstractNum w:abstractNumId="4" w15:restartNumberingAfterBreak="0">
     <w:nsid w:val="07586801"/>
     <w:multiLevelType w:val="hybridMultilevel"/>
     <w:tmpl w:val="5DE82860"/>
@@ -26364,7 +25922,7 @@
       </w:rPr>
     </w:lvl>
   </w:abstractNum>
-  <w:abstractNum w:abstractNumId="5">
+  <w:abstractNum w:abstractNumId="5" w15:restartNumberingAfterBreak="0">
     <w:nsid w:val="096E7F89"/>
     <w:multiLevelType w:val="hybridMultilevel"/>
     <w:tmpl w:val="05446206"/>
@@ -26477,7 +26035,7 @@
       </w:rPr>
     </w:lvl>
   </w:abstractNum>
-  <w:abstractNum w:abstractNumId="6">
+  <w:abstractNum w:abstractNumId="6" w15:restartNumberingAfterBreak="0">
     <w:nsid w:val="0E9517D5"/>
     <w:multiLevelType w:val="hybridMultilevel"/>
     <w:tmpl w:val="BA945798"/>
@@ -26589,7 +26147,7 @@
       </w:rPr>
     </w:lvl>
   </w:abstractNum>
-  <w:abstractNum w:abstractNumId="7">
+  <w:abstractNum w:abstractNumId="7" w15:restartNumberingAfterBreak="0">
     <w:nsid w:val="1AF85E8F"/>
     <w:multiLevelType w:val="multilevel"/>
     <w:tmpl w:val="29CE302A"/>
@@ -26702,7 +26260,7 @@
       </w:rPr>
     </w:lvl>
   </w:abstractNum>
-  <w:abstractNum w:abstractNumId="8">
+  <w:abstractNum w:abstractNumId="8" w15:restartNumberingAfterBreak="0">
     <w:nsid w:val="1D476B66"/>
     <w:multiLevelType w:val="hybridMultilevel"/>
     <w:tmpl w:val="EDBCDD2E"/>
@@ -26815,7 +26373,7 @@
       </w:rPr>
     </w:lvl>
   </w:abstractNum>
-  <w:abstractNum w:abstractNumId="9">
+  <w:abstractNum w:abstractNumId="9" w15:restartNumberingAfterBreak="0">
     <w:nsid w:val="1E3C0E81"/>
     <w:multiLevelType w:val="hybridMultilevel"/>
     <w:tmpl w:val="3A2624AA"/>
@@ -26928,7 +26486,7 @@
       </w:rPr>
     </w:lvl>
   </w:abstractNum>
-  <w:abstractNum w:abstractNumId="10">
+  <w:abstractNum w:abstractNumId="10" w15:restartNumberingAfterBreak="0">
     <w:nsid w:val="20B03AFE"/>
     <w:multiLevelType w:val="hybridMultilevel"/>
     <w:tmpl w:val="EBF835E2"/>
@@ -27014,7 +26572,7 @@
       </w:pPr>
     </w:lvl>
   </w:abstractNum>
-  <w:abstractNum w:abstractNumId="11">
+  <w:abstractNum w:abstractNumId="11" w15:restartNumberingAfterBreak="0">
     <w:nsid w:val="285A2C7C"/>
     <w:multiLevelType w:val="hybridMultilevel"/>
     <w:tmpl w:val="8D6E46B4"/>
@@ -27127,7 +26685,7 @@
       </w:rPr>
     </w:lvl>
   </w:abstractNum>
-  <w:abstractNum w:abstractNumId="12">
+  <w:abstractNum w:abstractNumId="12" w15:restartNumberingAfterBreak="0">
     <w:nsid w:val="2DB40548"/>
     <w:multiLevelType w:val="multilevel"/>
     <w:tmpl w:val="29CE302A"/>
@@ -27240,7 +26798,7 @@
       </w:rPr>
     </w:lvl>
   </w:abstractNum>
-  <w:abstractNum w:abstractNumId="13">
+  <w:abstractNum w:abstractNumId="13" w15:restartNumberingAfterBreak="0">
     <w:nsid w:val="30B83A6A"/>
     <w:multiLevelType w:val="hybridMultilevel"/>
     <w:tmpl w:val="6C2671A0"/>
@@ -27353,7 +26911,7 @@
       </w:rPr>
     </w:lvl>
   </w:abstractNum>
-  <w:abstractNum w:abstractNumId="14">
+  <w:abstractNum w:abstractNumId="14" w15:restartNumberingAfterBreak="0">
     <w:nsid w:val="3CD74BAB"/>
     <w:multiLevelType w:val="hybridMultilevel"/>
     <w:tmpl w:val="BD005D10"/>
@@ -27466,7 +27024,7 @@
       </w:rPr>
     </w:lvl>
   </w:abstractNum>
-  <w:abstractNum w:abstractNumId="15">
+  <w:abstractNum w:abstractNumId="15" w15:restartNumberingAfterBreak="0">
     <w:nsid w:val="43D17CFE"/>
     <w:multiLevelType w:val="multilevel"/>
     <w:tmpl w:val="6A92C5D2"/>
@@ -27579,7 +27137,7 @@
       </w:rPr>
     </w:lvl>
   </w:abstractNum>
-  <w:abstractNum w:abstractNumId="16">
+  <w:abstractNum w:abstractNumId="16" w15:restartNumberingAfterBreak="0">
     <w:nsid w:val="46737DEC"/>
     <w:multiLevelType w:val="hybridMultilevel"/>
     <w:tmpl w:val="13725C34"/>
@@ -27692,7 +27250,7 @@
       </w:rPr>
     </w:lvl>
   </w:abstractNum>
-  <w:abstractNum w:abstractNumId="17">
+  <w:abstractNum w:abstractNumId="17" w15:restartNumberingAfterBreak="0">
     <w:nsid w:val="48745EAF"/>
     <w:multiLevelType w:val="hybridMultilevel"/>
     <w:tmpl w:val="42A06774"/>
@@ -27805,7 +27363,7 @@
       </w:rPr>
     </w:lvl>
   </w:abstractNum>
-  <w:abstractNum w:abstractNumId="18">
+  <w:abstractNum w:abstractNumId="18" w15:restartNumberingAfterBreak="0">
     <w:nsid w:val="5E8A17D6"/>
     <w:multiLevelType w:val="hybridMultilevel"/>
     <w:tmpl w:val="35766574"/>
@@ -27918,7 +27476,7 @@
       </w:rPr>
     </w:lvl>
   </w:abstractNum>
-  <w:abstractNum w:abstractNumId="19">
+  <w:abstractNum w:abstractNumId="19" w15:restartNumberingAfterBreak="0">
     <w:nsid w:val="61B47176"/>
     <w:multiLevelType w:val="hybridMultilevel"/>
     <w:tmpl w:val="24204CD4"/>
@@ -28031,7 +27589,7 @@
       </w:rPr>
     </w:lvl>
   </w:abstractNum>
-  <w:abstractNum w:abstractNumId="20">
+  <w:abstractNum w:abstractNumId="20" w15:restartNumberingAfterBreak="0">
     <w:nsid w:val="65052F8E"/>
     <w:multiLevelType w:val="hybridMultilevel"/>
     <w:tmpl w:val="42F6395A"/>
@@ -28144,7 +27702,7 @@
       </w:rPr>
     </w:lvl>
   </w:abstractNum>
-  <w:abstractNum w:abstractNumId="21">
+  <w:abstractNum w:abstractNumId="21" w15:restartNumberingAfterBreak="0">
     <w:nsid w:val="798D60A5"/>
     <w:multiLevelType w:val="hybridMultilevel"/>
     <w:tmpl w:val="CF70B31A"/>
@@ -28257,7 +27815,7 @@
       </w:rPr>
     </w:lvl>
   </w:abstractNum>
-  <w:abstractNum w:abstractNumId="22">
+  <w:abstractNum w:abstractNumId="22" w15:restartNumberingAfterBreak="0">
     <w:nsid w:val="7A8B75FC"/>
     <w:multiLevelType w:val="hybridMultilevel"/>
     <w:tmpl w:val="16DA22D0"/>
@@ -28370,7 +27928,7 @@
       </w:rPr>
     </w:lvl>
   </w:abstractNum>
-  <w:abstractNum w:abstractNumId="23">
+  <w:abstractNum w:abstractNumId="23" w15:restartNumberingAfterBreak="0">
     <w:nsid w:val="7BCA5291"/>
     <w:multiLevelType w:val="hybridMultilevel"/>
     <w:tmpl w:val="9A1C89B4"/>
@@ -28560,7 +28118,7 @@
 </file>
 
 <file path=word/styles.xml><?xml version="1.0" encoding="utf-8"?>
-<w:styles xmlns:mc="http://schemas.openxmlformats.org/markup-compatibility/2006" xmlns:r="http://schemas.openxmlformats.org/officeDocument/2006/relationships" xmlns:w="http://schemas.openxmlformats.org/wordprocessingml/2006/main" xmlns:w14="http://schemas.microsoft.com/office/word/2010/wordml" mc:Ignorable="w14">
+<w:styles xmlns:mc="http://schemas.openxmlformats.org/markup-compatibility/2006" xmlns:r="http://schemas.openxmlformats.org/officeDocument/2006/relationships" xmlns:w="http://schemas.openxmlformats.org/wordprocessingml/2006/main" xmlns:w14="http://schemas.microsoft.com/office/word/2010/wordml" xmlns:w15="http://schemas.microsoft.com/office/word/2012/wordml" xmlns:w16se="http://schemas.microsoft.com/office/word/2015/wordml/symex" mc:Ignorable="w14 w15 w16se">
   <w:docDefaults>
     <w:rPrDefault>
       <w:rPr>
@@ -28576,147 +28134,381 @@
       </w:pPr>
     </w:pPrDefault>
   </w:docDefaults>
-  <w:latentStyles w:defLockedState="0" w:defUIPriority="99" w:defSemiHidden="1" w:defUnhideWhenUsed="1" w:defQFormat="0" w:count="267">
-    <w:lsdException w:name="Normal" w:semiHidden="0" w:uiPriority="0" w:unhideWhenUsed="0" w:qFormat="1"/>
-    <w:lsdException w:name="heading 1" w:semiHidden="0" w:uiPriority="0" w:unhideWhenUsed="0" w:qFormat="1"/>
-    <w:lsdException w:name="heading 2" w:uiPriority="0" w:qFormat="1"/>
-    <w:lsdException w:name="heading 3" w:uiPriority="0" w:qFormat="1"/>
-    <w:lsdException w:name="heading 4" w:uiPriority="0" w:qFormat="1"/>
-    <w:lsdException w:name="heading 5" w:uiPriority="0" w:qFormat="1"/>
-    <w:lsdException w:name="heading 6" w:uiPriority="0" w:qFormat="1"/>
-    <w:lsdException w:name="heading 7" w:uiPriority="0" w:qFormat="1"/>
-    <w:lsdException w:name="heading 8" w:uiPriority="0" w:qFormat="1"/>
-    <w:lsdException w:name="heading 9" w:uiPriority="0" w:qFormat="1"/>
-    <w:lsdException w:name="toc 1" w:uiPriority="39"/>
-    <w:lsdException w:name="toc 2" w:uiPriority="39"/>
-    <w:lsdException w:name="toc 3" w:uiPriority="39"/>
-    <w:lsdException w:name="toc 4" w:uiPriority="39"/>
-    <w:lsdException w:name="toc 5" w:uiPriority="39"/>
-    <w:lsdException w:name="toc 6" w:uiPriority="39"/>
-    <w:lsdException w:name="toc 7" w:uiPriority="39"/>
-    <w:lsdException w:name="toc 8" w:uiPriority="39"/>
-    <w:lsdException w:name="toc 9" w:uiPriority="39"/>
-    <w:lsdException w:name="caption" w:uiPriority="35" w:qFormat="1"/>
-    <w:lsdException w:name="Title" w:semiHidden="0" w:uiPriority="10" w:unhideWhenUsed="0" w:qFormat="1"/>
-    <w:lsdException w:name="Default Paragraph Font" w:uiPriority="1"/>
-    <w:lsdException w:name="Body Text" w:uiPriority="0"/>
-    <w:lsdException w:name="Subtitle" w:semiHidden="0" w:uiPriority="11" w:unhideWhenUsed="0" w:qFormat="1"/>
-    <w:lsdException w:name="Strong" w:semiHidden="0" w:uiPriority="22" w:unhideWhenUsed="0" w:qFormat="1"/>
-    <w:lsdException w:name="Emphasis" w:semiHidden="0" w:uiPriority="20" w:unhideWhenUsed="0" w:qFormat="1"/>
-    <w:lsdException w:name="Normal Table" w:semiHidden="0" w:unhideWhenUsed="0"/>
-    <w:lsdException w:name="Table Web 1" w:semiHidden="0" w:unhideWhenUsed="0"/>
-    <w:lsdException w:name="Table Grid" w:semiHidden="0" w:uiPriority="39" w:unhideWhenUsed="0"/>
-    <w:lsdException w:name="Placeholder Text" w:unhideWhenUsed="0"/>
-    <w:lsdException w:name="No Spacing" w:semiHidden="0" w:uiPriority="1" w:unhideWhenUsed="0" w:qFormat="1"/>
-    <w:lsdException w:name="Light Shading" w:semiHidden="0" w:uiPriority="60" w:unhideWhenUsed="0"/>
-    <w:lsdException w:name="Light List" w:semiHidden="0" w:uiPriority="61" w:unhideWhenUsed="0"/>
-    <w:lsdException w:name="Light Grid" w:semiHidden="0" w:uiPriority="62" w:unhideWhenUsed="0"/>
-    <w:lsdException w:name="Medium Shading 1" w:semiHidden="0" w:uiPriority="63" w:unhideWhenUsed="0"/>
-    <w:lsdException w:name="Medium Shading 2" w:semiHidden="0" w:uiPriority="64" w:unhideWhenUsed="0"/>
-    <w:lsdException w:name="Medium List 1" w:semiHidden="0" w:uiPriority="65" w:unhideWhenUsed="0"/>
-    <w:lsdException w:name="Medium List 2" w:semiHidden="0" w:uiPriority="66" w:unhideWhenUsed="0"/>
-    <w:lsdException w:name="Medium Grid 1" w:semiHidden="0" w:uiPriority="67" w:unhideWhenUsed="0"/>
-    <w:lsdException w:name="Medium Grid 2" w:semiHidden="0" w:uiPriority="68" w:unhideWhenUsed="0"/>
-    <w:lsdException w:name="Medium Grid 3" w:semiHidden="0" w:uiPriority="69" w:unhideWhenUsed="0"/>
-    <w:lsdException w:name="Dark List" w:semiHidden="0" w:uiPriority="70" w:unhideWhenUsed="0"/>
-    <w:lsdException w:name="Colorful Shading" w:semiHidden="0" w:uiPriority="71" w:unhideWhenUsed="0"/>
-    <w:lsdException w:name="Colorful List" w:semiHidden="0" w:uiPriority="72" w:unhideWhenUsed="0"/>
-    <w:lsdException w:name="Colorful Grid" w:semiHidden="0" w:uiPriority="73" w:unhideWhenUsed="0"/>
-    <w:lsdException w:name="Light Shading Accent 1" w:semiHidden="0" w:uiPriority="60" w:unhideWhenUsed="0"/>
-    <w:lsdException w:name="Light List Accent 1" w:semiHidden="0" w:uiPriority="61" w:unhideWhenUsed="0"/>
-    <w:lsdException w:name="Light Grid Accent 1" w:semiHidden="0" w:uiPriority="62" w:unhideWhenUsed="0"/>
-    <w:lsdException w:name="Medium Shading 1 Accent 1" w:semiHidden="0" w:uiPriority="63" w:unhideWhenUsed="0"/>
-    <w:lsdException w:name="Medium Shading 2 Accent 1" w:semiHidden="0" w:uiPriority="64" w:unhideWhenUsed="0"/>
-    <w:lsdException w:name="Medium List 1 Accent 1" w:semiHidden="0" w:uiPriority="65" w:unhideWhenUsed="0"/>
-    <w:lsdException w:name="Revision" w:unhideWhenUsed="0"/>
-    <w:lsdException w:name="List Paragraph" w:semiHidden="0" w:uiPriority="34" w:unhideWhenUsed="0" w:qFormat="1"/>
-    <w:lsdException w:name="Quote" w:semiHidden="0" w:uiPriority="29" w:unhideWhenUsed="0" w:qFormat="1"/>
-    <w:lsdException w:name="Intense Quote" w:semiHidden="0" w:uiPriority="30" w:unhideWhenUsed="0" w:qFormat="1"/>
-    <w:lsdException w:name="Medium List 2 Accent 1" w:semiHidden="0" w:uiPriority="66" w:unhideWhenUsed="0"/>
-    <w:lsdException w:name="Medium Grid 1 Accent 1" w:semiHidden="0" w:uiPriority="67" w:unhideWhenUsed="0"/>
-    <w:lsdException w:name="Medium Grid 2 Accent 1" w:semiHidden="0" w:uiPriority="68" w:unhideWhenUsed="0"/>
-    <w:lsdException w:name="Medium Grid 3 Accent 1" w:semiHidden="0" w:uiPriority="69" w:unhideWhenUsed="0"/>
-    <w:lsdException w:name="Dark List Accent 1" w:semiHidden="0" w:uiPriority="70" w:unhideWhenUsed="0"/>
-    <w:lsdException w:name="Colorful Shading Accent 1" w:semiHidden="0" w:uiPriority="71" w:unhideWhenUsed="0"/>
-    <w:lsdException w:name="Colorful List Accent 1" w:semiHidden="0" w:uiPriority="72" w:unhideWhenUsed="0"/>
-    <w:lsdException w:name="Colorful Grid Accent 1" w:semiHidden="0" w:uiPriority="73" w:unhideWhenUsed="0"/>
-    <w:lsdException w:name="Light Shading Accent 2" w:semiHidden="0" w:uiPriority="60" w:unhideWhenUsed="0"/>
-    <w:lsdException w:name="Light List Accent 2" w:semiHidden="0" w:uiPriority="61" w:unhideWhenUsed="0"/>
-    <w:lsdException w:name="Light Grid Accent 2" w:semiHidden="0" w:uiPriority="62" w:unhideWhenUsed="0"/>
-    <w:lsdException w:name="Medium Shading 1 Accent 2" w:semiHidden="0" w:uiPriority="63" w:unhideWhenUsed="0"/>
-    <w:lsdException w:name="Medium Shading 2 Accent 2" w:semiHidden="0" w:uiPriority="64" w:unhideWhenUsed="0"/>
-    <w:lsdException w:name="Medium List 1 Accent 2" w:semiHidden="0" w:uiPriority="65" w:unhideWhenUsed="0"/>
-    <w:lsdException w:name="Medium List 2 Accent 2" w:semiHidden="0" w:uiPriority="66" w:unhideWhenUsed="0"/>
-    <w:lsdException w:name="Medium Grid 1 Accent 2" w:semiHidden="0" w:uiPriority="67" w:unhideWhenUsed="0"/>
-    <w:lsdException w:name="Medium Grid 2 Accent 2" w:semiHidden="0" w:uiPriority="68" w:unhideWhenUsed="0"/>
-    <w:lsdException w:name="Medium Grid 3 Accent 2" w:semiHidden="0" w:uiPriority="69" w:unhideWhenUsed="0"/>
-    <w:lsdException w:name="Dark List Accent 2" w:semiHidden="0" w:uiPriority="70" w:unhideWhenUsed="0"/>
-    <w:lsdException w:name="Colorful Shading Accent 2" w:semiHidden="0" w:uiPriority="71" w:unhideWhenUsed="0"/>
-    <w:lsdException w:name="Colorful List Accent 2" w:semiHidden="0" w:uiPriority="72" w:unhideWhenUsed="0"/>
-    <w:lsdException w:name="Colorful Grid Accent 2" w:semiHidden="0" w:uiPriority="73" w:unhideWhenUsed="0"/>
-    <w:lsdException w:name="Light Shading Accent 3" w:semiHidden="0" w:uiPriority="60" w:unhideWhenUsed="0"/>
-    <w:lsdException w:name="Light List Accent 3" w:semiHidden="0" w:uiPriority="61" w:unhideWhenUsed="0"/>
-    <w:lsdException w:name="Light Grid Accent 3" w:semiHidden="0" w:uiPriority="62" w:unhideWhenUsed="0"/>
-    <w:lsdException w:name="Medium Shading 1 Accent 3" w:semiHidden="0" w:uiPriority="63" w:unhideWhenUsed="0"/>
-    <w:lsdException w:name="Medium Shading 2 Accent 3" w:semiHidden="0" w:uiPriority="64" w:unhideWhenUsed="0"/>
-    <w:lsdException w:name="Medium List 1 Accent 3" w:semiHidden="0" w:uiPriority="65" w:unhideWhenUsed="0"/>
-    <w:lsdException w:name="Medium List 2 Accent 3" w:semiHidden="0" w:uiPriority="66" w:unhideWhenUsed="0"/>
-    <w:lsdException w:name="Medium Grid 1 Accent 3" w:semiHidden="0" w:uiPriority="67" w:unhideWhenUsed="0"/>
-    <w:lsdException w:name="Medium Grid 2 Accent 3" w:semiHidden="0" w:uiPriority="68" w:unhideWhenUsed="0"/>
-    <w:lsdException w:name="Medium Grid 3 Accent 3" w:semiHidden="0" w:uiPriority="69" w:unhideWhenUsed="0"/>
-    <w:lsdException w:name="Dark List Accent 3" w:semiHidden="0" w:uiPriority="70" w:unhideWhenUsed="0"/>
-    <w:lsdException w:name="Colorful Shading Accent 3" w:semiHidden="0" w:uiPriority="71" w:unhideWhenUsed="0"/>
-    <w:lsdException w:name="Colorful List Accent 3" w:semiHidden="0" w:uiPriority="72" w:unhideWhenUsed="0"/>
-    <w:lsdException w:name="Colorful Grid Accent 3" w:semiHidden="0" w:uiPriority="73" w:unhideWhenUsed="0"/>
-    <w:lsdException w:name="Light Shading Accent 4" w:semiHidden="0" w:uiPriority="60" w:unhideWhenUsed="0"/>
-    <w:lsdException w:name="Light List Accent 4" w:semiHidden="0" w:uiPriority="61" w:unhideWhenUsed="0"/>
-    <w:lsdException w:name="Light Grid Accent 4" w:semiHidden="0" w:uiPriority="62" w:unhideWhenUsed="0"/>
-    <w:lsdException w:name="Medium Shading 1 Accent 4" w:semiHidden="0" w:uiPriority="63" w:unhideWhenUsed="0"/>
-    <w:lsdException w:name="Medium Shading 2 Accent 4" w:semiHidden="0" w:uiPriority="64" w:unhideWhenUsed="0"/>
-    <w:lsdException w:name="Medium List 1 Accent 4" w:semiHidden="0" w:uiPriority="65" w:unhideWhenUsed="0"/>
-    <w:lsdException w:name="Medium List 2 Accent 4" w:semiHidden="0" w:uiPriority="66" w:unhideWhenUsed="0"/>
-    <w:lsdException w:name="Medium Grid 1 Accent 4" w:semiHidden="0" w:uiPriority="67" w:unhideWhenUsed="0"/>
-    <w:lsdException w:name="Medium Grid 2 Accent 4" w:semiHidden="0" w:uiPriority="68" w:unhideWhenUsed="0"/>
-    <w:lsdException w:name="Medium Grid 3 Accent 4" w:semiHidden="0" w:uiPriority="69" w:unhideWhenUsed="0"/>
-    <w:lsdException w:name="Dark List Accent 4" w:semiHidden="0" w:uiPriority="70" w:unhideWhenUsed="0"/>
-    <w:lsdException w:name="Colorful Shading Accent 4" w:semiHidden="0" w:uiPriority="71" w:unhideWhenUsed="0"/>
-    <w:lsdException w:name="Colorful List Accent 4" w:semiHidden="0" w:uiPriority="72" w:unhideWhenUsed="0"/>
-    <w:lsdException w:name="Colorful Grid Accent 4" w:semiHidden="0" w:uiPriority="73" w:unhideWhenUsed="0"/>
-    <w:lsdException w:name="Light Shading Accent 5" w:semiHidden="0" w:uiPriority="60" w:unhideWhenUsed="0"/>
-    <w:lsdException w:name="Light List Accent 5" w:semiHidden="0" w:uiPriority="61" w:unhideWhenUsed="0"/>
-    <w:lsdException w:name="Light Grid Accent 5" w:semiHidden="0" w:uiPriority="62" w:unhideWhenUsed="0"/>
-    <w:lsdException w:name="Medium Shading 1 Accent 5" w:semiHidden="0" w:uiPriority="63" w:unhideWhenUsed="0"/>
-    <w:lsdException w:name="Medium Shading 2 Accent 5" w:semiHidden="0" w:uiPriority="64" w:unhideWhenUsed="0"/>
-    <w:lsdException w:name="Medium List 1 Accent 5" w:semiHidden="0" w:uiPriority="65" w:unhideWhenUsed="0"/>
-    <w:lsdException w:name="Medium List 2 Accent 5" w:semiHidden="0" w:uiPriority="66" w:unhideWhenUsed="0"/>
-    <w:lsdException w:name="Medium Grid 1 Accent 5" w:semiHidden="0" w:uiPriority="67" w:unhideWhenUsed="0"/>
-    <w:lsdException w:name="Medium Grid 2 Accent 5" w:semiHidden="0" w:uiPriority="68" w:unhideWhenUsed="0"/>
-    <w:lsdException w:name="Medium Grid 3 Accent 5" w:semiHidden="0" w:uiPriority="69" w:unhideWhenUsed="0"/>
-    <w:lsdException w:name="Dark List Accent 5" w:semiHidden="0" w:uiPriority="70" w:unhideWhenUsed="0"/>
-    <w:lsdException w:name="Colorful Shading Accent 5" w:semiHidden="0" w:uiPriority="71" w:unhideWhenUsed="0"/>
-    <w:lsdException w:name="Colorful List Accent 5" w:semiHidden="0" w:uiPriority="72" w:unhideWhenUsed="0"/>
-    <w:lsdException w:name="Colorful Grid Accent 5" w:semiHidden="0" w:uiPriority="73" w:unhideWhenUsed="0"/>
-    <w:lsdException w:name="Light Shading Accent 6" w:semiHidden="0" w:uiPriority="60" w:unhideWhenUsed="0"/>
-    <w:lsdException w:name="Light List Accent 6" w:semiHidden="0" w:uiPriority="61" w:unhideWhenUsed="0"/>
-    <w:lsdException w:name="Light Grid Accent 6" w:semiHidden="0" w:uiPriority="62" w:unhideWhenUsed="0"/>
-    <w:lsdException w:name="Medium Shading 1 Accent 6" w:semiHidden="0" w:uiPriority="63" w:unhideWhenUsed="0"/>
-    <w:lsdException w:name="Medium Shading 2 Accent 6" w:semiHidden="0" w:uiPriority="64" w:unhideWhenUsed="0"/>
-    <w:lsdException w:name="Medium List 1 Accent 6" w:semiHidden="0" w:uiPriority="65" w:unhideWhenUsed="0"/>
-    <w:lsdException w:name="Medium List 2 Accent 6" w:semiHidden="0" w:uiPriority="66" w:unhideWhenUsed="0"/>
-    <w:lsdException w:name="Medium Grid 1 Accent 6" w:semiHidden="0" w:uiPriority="67" w:unhideWhenUsed="0"/>
-    <w:lsdException w:name="Medium Grid 2 Accent 6" w:semiHidden="0" w:uiPriority="68" w:unhideWhenUsed="0"/>
-    <w:lsdException w:name="Medium Grid 3 Accent 6" w:semiHidden="0" w:uiPriority="69" w:unhideWhenUsed="0"/>
-    <w:lsdException w:name="Dark List Accent 6" w:semiHidden="0" w:uiPriority="70" w:unhideWhenUsed="0"/>
-    <w:lsdException w:name="Colorful Shading Accent 6" w:semiHidden="0" w:uiPriority="71" w:unhideWhenUsed="0"/>
-    <w:lsdException w:name="Colorful List Accent 6" w:semiHidden="0" w:uiPriority="72" w:unhideWhenUsed="0"/>
-    <w:lsdException w:name="Colorful Grid Accent 6" w:semiHidden="0" w:uiPriority="73" w:unhideWhenUsed="0"/>
-    <w:lsdException w:name="Subtle Emphasis" w:semiHidden="0" w:uiPriority="19" w:unhideWhenUsed="0" w:qFormat="1"/>
-    <w:lsdException w:name="Intense Emphasis" w:semiHidden="0" w:uiPriority="21" w:unhideWhenUsed="0" w:qFormat="1"/>
-    <w:lsdException w:name="Subtle Reference" w:semiHidden="0" w:uiPriority="31" w:unhideWhenUsed="0" w:qFormat="1"/>
-    <w:lsdException w:name="Intense Reference" w:semiHidden="0" w:uiPriority="32" w:unhideWhenUsed="0" w:qFormat="1"/>
-    <w:lsdException w:name="Book Title" w:semiHidden="0" w:uiPriority="33" w:unhideWhenUsed="0" w:qFormat="1"/>
-    <w:lsdException w:name="Bibliography" w:uiPriority="37"/>
-    <w:lsdException w:name="TOC Heading" w:uiPriority="39" w:qFormat="1"/>
+  <w:latentStyles w:defLockedState="0" w:defUIPriority="99" w:defSemiHidden="0" w:defUnhideWhenUsed="0" w:defQFormat="0" w:count="374">
+    <w:lsdException w:name="Normal" w:uiPriority="0" w:qFormat="1"/>
+    <w:lsdException w:name="heading 1" w:uiPriority="0" w:qFormat="1"/>
+    <w:lsdException w:name="heading 2" w:semiHidden="1" w:uiPriority="0" w:unhideWhenUsed="1" w:qFormat="1"/>
+    <w:lsdException w:name="heading 3" w:semiHidden="1" w:uiPriority="0" w:unhideWhenUsed="1" w:qFormat="1"/>
+    <w:lsdException w:name="heading 4" w:semiHidden="1" w:uiPriority="0" w:unhideWhenUsed="1" w:qFormat="1"/>
+    <w:lsdException w:name="heading 5" w:semiHidden="1" w:uiPriority="0" w:unhideWhenUsed="1" w:qFormat="1"/>
+    <w:lsdException w:name="heading 6" w:semiHidden="1" w:uiPriority="0" w:unhideWhenUsed="1" w:qFormat="1"/>
+    <w:lsdException w:name="heading 7" w:semiHidden="1" w:uiPriority="0" w:unhideWhenUsed="1" w:qFormat="1"/>
+    <w:lsdException w:name="heading 8" w:semiHidden="1" w:uiPriority="0" w:unhideWhenUsed="1" w:qFormat="1"/>
+    <w:lsdException w:name="heading 9" w:semiHidden="1" w:uiPriority="0" w:unhideWhenUsed="1" w:qFormat="1"/>
+    <w:lsdException w:name="index 1" w:semiHidden="1" w:unhideWhenUsed="1"/>
+    <w:lsdException w:name="index 2" w:semiHidden="1" w:unhideWhenUsed="1"/>
+    <w:lsdException w:name="index 3" w:semiHidden="1" w:unhideWhenUsed="1"/>
+    <w:lsdException w:name="index 4" w:semiHidden="1" w:unhideWhenUsed="1"/>
+    <w:lsdException w:name="index 5" w:semiHidden="1" w:unhideWhenUsed="1"/>
+    <w:lsdException w:name="index 6" w:semiHidden="1" w:unhideWhenUsed="1"/>
+    <w:lsdException w:name="index 7" w:semiHidden="1" w:unhideWhenUsed="1"/>
+    <w:lsdException w:name="index 8" w:semiHidden="1" w:unhideWhenUsed="1"/>
+    <w:lsdException w:name="index 9" w:semiHidden="1" w:unhideWhenUsed="1"/>
+    <w:lsdException w:name="toc 1" w:semiHidden="1" w:uiPriority="39" w:unhideWhenUsed="1"/>
+    <w:lsdException w:name="toc 2" w:semiHidden="1" w:uiPriority="39" w:unhideWhenUsed="1"/>
+    <w:lsdException w:name="toc 3" w:semiHidden="1" w:uiPriority="39" w:unhideWhenUsed="1"/>
+    <w:lsdException w:name="toc 4" w:semiHidden="1" w:uiPriority="39" w:unhideWhenUsed="1"/>
+    <w:lsdException w:name="toc 5" w:semiHidden="1" w:uiPriority="39" w:unhideWhenUsed="1"/>
+    <w:lsdException w:name="toc 6" w:semiHidden="1" w:uiPriority="39" w:unhideWhenUsed="1"/>
+    <w:lsdException w:name="toc 7" w:semiHidden="1" w:uiPriority="39" w:unhideWhenUsed="1"/>
+    <w:lsdException w:name="toc 8" w:semiHidden="1" w:uiPriority="39" w:unhideWhenUsed="1"/>
+    <w:lsdException w:name="toc 9" w:semiHidden="1" w:uiPriority="39" w:unhideWhenUsed="1"/>
+    <w:lsdException w:name="Normal Indent" w:semiHidden="1" w:unhideWhenUsed="1"/>
+    <w:lsdException w:name="footnote text" w:semiHidden="1" w:unhideWhenUsed="1"/>
+    <w:lsdException w:name="annotation text" w:semiHidden="1" w:unhideWhenUsed="1"/>
+    <w:lsdException w:name="header" w:semiHidden="1" w:unhideWhenUsed="1"/>
+    <w:lsdException w:name="footer" w:semiHidden="1" w:unhideWhenUsed="1"/>
+    <w:lsdException w:name="index heading" w:semiHidden="1" w:unhideWhenUsed="1"/>
+    <w:lsdException w:name="caption" w:semiHidden="1" w:uiPriority="35" w:unhideWhenUsed="1" w:qFormat="1"/>
+    <w:lsdException w:name="table of figures" w:semiHidden="1" w:unhideWhenUsed="1"/>
+    <w:lsdException w:name="envelope address" w:semiHidden="1" w:unhideWhenUsed="1"/>
+    <w:lsdException w:name="envelope return" w:semiHidden="1" w:unhideWhenUsed="1"/>
+    <w:lsdException w:name="footnote reference" w:semiHidden="1" w:unhideWhenUsed="1"/>
+    <w:lsdException w:name="annotation reference" w:semiHidden="1" w:unhideWhenUsed="1"/>
+    <w:lsdException w:name="line number" w:semiHidden="1" w:unhideWhenUsed="1"/>
+    <w:lsdException w:name="page number" w:semiHidden="1" w:unhideWhenUsed="1"/>
+    <w:lsdException w:name="endnote reference" w:semiHidden="1" w:unhideWhenUsed="1"/>
+    <w:lsdException w:name="endnote text" w:semiHidden="1" w:unhideWhenUsed="1"/>
+    <w:lsdException w:name="table of authorities" w:semiHidden="1" w:unhideWhenUsed="1"/>
+    <w:lsdException w:name="macro" w:semiHidden="1" w:unhideWhenUsed="1"/>
+    <w:lsdException w:name="toa heading" w:semiHidden="1" w:unhideWhenUsed="1"/>
+    <w:lsdException w:name="List" w:semiHidden="1" w:unhideWhenUsed="1"/>
+    <w:lsdException w:name="List Bullet" w:semiHidden="1" w:unhideWhenUsed="1"/>
+    <w:lsdException w:name="List Number" w:semiHidden="1" w:unhideWhenUsed="1"/>
+    <w:lsdException w:name="List 2" w:semiHidden="1" w:unhideWhenUsed="1"/>
+    <w:lsdException w:name="List 3" w:semiHidden="1" w:unhideWhenUsed="1"/>
+    <w:lsdException w:name="List 4" w:semiHidden="1" w:unhideWhenUsed="1"/>
+    <w:lsdException w:name="List 5" w:semiHidden="1" w:unhideWhenUsed="1"/>
+    <w:lsdException w:name="List Bullet 2" w:semiHidden="1" w:unhideWhenUsed="1"/>
+    <w:lsdException w:name="List Bullet 3" w:semiHidden="1" w:unhideWhenUsed="1"/>
+    <w:lsdException w:name="List Bullet 4" w:semiHidden="1" w:unhideWhenUsed="1"/>
+    <w:lsdException w:name="List Bullet 5" w:semiHidden="1" w:unhideWhenUsed="1"/>
+    <w:lsdException w:name="List Number 2" w:semiHidden="1" w:unhideWhenUsed="1"/>
+    <w:lsdException w:name="List Number 3" w:semiHidden="1" w:unhideWhenUsed="1"/>
+    <w:lsdException w:name="List Number 4" w:semiHidden="1" w:unhideWhenUsed="1"/>
+    <w:lsdException w:name="List Number 5" w:semiHidden="1" w:unhideWhenUsed="1"/>
+    <w:lsdException w:name="Title" w:uiPriority="10" w:qFormat="1"/>
+    <w:lsdException w:name="Closing" w:semiHidden="1" w:unhideWhenUsed="1"/>
+    <w:lsdException w:name="Signature" w:semiHidden="1" w:unhideWhenUsed="1"/>
+    <w:lsdException w:name="Default Paragraph Font" w:semiHidden="1" w:uiPriority="1" w:unhideWhenUsed="1"/>
+    <w:lsdException w:name="Body Text" w:semiHidden="1" w:uiPriority="0" w:unhideWhenUsed="1"/>
+    <w:lsdException w:name="Body Text Indent" w:semiHidden="1" w:unhideWhenUsed="1"/>
+    <w:lsdException w:name="List Continue" w:semiHidden="1" w:unhideWhenUsed="1"/>
+    <w:lsdException w:name="List Continue 2" w:semiHidden="1" w:unhideWhenUsed="1"/>
+    <w:lsdException w:name="List Continue 3" w:semiHidden="1" w:unhideWhenUsed="1"/>
+    <w:lsdException w:name="List Continue 4" w:semiHidden="1" w:unhideWhenUsed="1"/>
+    <w:lsdException w:name="List Continue 5" w:semiHidden="1" w:unhideWhenUsed="1"/>
+    <w:lsdException w:name="Message Header" w:semiHidden="1" w:unhideWhenUsed="1"/>
+    <w:lsdException w:name="Subtitle" w:uiPriority="11" w:qFormat="1"/>
+    <w:lsdException w:name="Salutation" w:semiHidden="1" w:unhideWhenUsed="1"/>
+    <w:lsdException w:name="Date" w:semiHidden="1" w:unhideWhenUsed="1"/>
+    <w:lsdException w:name="Body Text First Indent" w:semiHidden="1" w:unhideWhenUsed="1"/>
+    <w:lsdException w:name="Body Text First Indent 2" w:semiHidden="1" w:unhideWhenUsed="1"/>
+    <w:lsdException w:name="Note Heading" w:semiHidden="1" w:unhideWhenUsed="1"/>
+    <w:lsdException w:name="Body Text 2" w:semiHidden="1" w:unhideWhenUsed="1"/>
+    <w:lsdException w:name="Body Text 3" w:semiHidden="1" w:unhideWhenUsed="1"/>
+    <w:lsdException w:name="Body Text Indent 2" w:semiHidden="1" w:unhideWhenUsed="1"/>
+    <w:lsdException w:name="Body Text Indent 3" w:semiHidden="1" w:unhideWhenUsed="1"/>
+    <w:lsdException w:name="Block Text" w:semiHidden="1" w:unhideWhenUsed="1"/>
+    <w:lsdException w:name="Hyperlink" w:semiHidden="1" w:unhideWhenUsed="1"/>
+    <w:lsdException w:name="FollowedHyperlink" w:semiHidden="1" w:unhideWhenUsed="1"/>
+    <w:lsdException w:name="Strong" w:uiPriority="22" w:qFormat="1"/>
+    <w:lsdException w:name="Emphasis" w:uiPriority="20" w:qFormat="1"/>
+    <w:lsdException w:name="Document Map" w:semiHidden="1" w:unhideWhenUsed="1"/>
+    <w:lsdException w:name="Plain Text" w:semiHidden="1" w:unhideWhenUsed="1"/>
+    <w:lsdException w:name="E-mail Signature" w:semiHidden="1" w:unhideWhenUsed="1"/>
+    <w:lsdException w:name="HTML Top of Form" w:semiHidden="1" w:unhideWhenUsed="1"/>
+    <w:lsdException w:name="HTML Bottom of Form" w:semiHidden="1" w:unhideWhenUsed="1"/>
+    <w:lsdException w:name="Normal (Web)" w:semiHidden="1" w:unhideWhenUsed="1"/>
+    <w:lsdException w:name="HTML Acronym" w:semiHidden="1" w:unhideWhenUsed="1"/>
+    <w:lsdException w:name="HTML Address" w:semiHidden="1" w:unhideWhenUsed="1"/>
+    <w:lsdException w:name="HTML Cite" w:semiHidden="1" w:unhideWhenUsed="1"/>
+    <w:lsdException w:name="HTML Code" w:semiHidden="1" w:unhideWhenUsed="1"/>
+    <w:lsdException w:name="HTML Definition" w:semiHidden="1" w:unhideWhenUsed="1"/>
+    <w:lsdException w:name="HTML Keyboard" w:semiHidden="1" w:unhideWhenUsed="1"/>
+    <w:lsdException w:name="HTML Preformatted" w:semiHidden="1" w:unhideWhenUsed="1"/>
+    <w:lsdException w:name="HTML Sample" w:semiHidden="1" w:unhideWhenUsed="1"/>
+    <w:lsdException w:name="HTML Typewriter" w:semiHidden="1" w:unhideWhenUsed="1"/>
+    <w:lsdException w:name="HTML Variable" w:semiHidden="1" w:unhideWhenUsed="1"/>
+    <w:lsdException w:name="Normal Table" w:semiHidden="1" w:unhideWhenUsed="1"/>
+    <w:lsdException w:name="annotation subject" w:semiHidden="1" w:unhideWhenUsed="1"/>
+    <w:lsdException w:name="No List" w:semiHidden="1" w:unhideWhenUsed="1"/>
+    <w:lsdException w:name="Outline List 1" w:semiHidden="1" w:unhideWhenUsed="1"/>
+    <w:lsdException w:name="Outline List 2" w:semiHidden="1" w:unhideWhenUsed="1"/>
+    <w:lsdException w:name="Outline List 3" w:semiHidden="1" w:unhideWhenUsed="1"/>
+    <w:lsdException w:name="Table Simple 1" w:semiHidden="1" w:unhideWhenUsed="1"/>
+    <w:lsdException w:name="Table Simple 2" w:semiHidden="1" w:unhideWhenUsed="1"/>
+    <w:lsdException w:name="Table Simple 3" w:semiHidden="1" w:unhideWhenUsed="1"/>
+    <w:lsdException w:name="Table Classic 1" w:semiHidden="1" w:unhideWhenUsed="1"/>
+    <w:lsdException w:name="Table Classic 2" w:semiHidden="1" w:unhideWhenUsed="1"/>
+    <w:lsdException w:name="Table Classic 3" w:semiHidden="1" w:unhideWhenUsed="1"/>
+    <w:lsdException w:name="Table Classic 4" w:semiHidden="1" w:unhideWhenUsed="1"/>
+    <w:lsdException w:name="Table Colorful 1" w:semiHidden="1" w:unhideWhenUsed="1"/>
+    <w:lsdException w:name="Table Colorful 2" w:semiHidden="1" w:unhideWhenUsed="1"/>
+    <w:lsdException w:name="Table Colorful 3" w:semiHidden="1" w:unhideWhenUsed="1"/>
+    <w:lsdException w:name="Table Columns 1" w:semiHidden="1" w:unhideWhenUsed="1"/>
+    <w:lsdException w:name="Table Columns 2" w:semiHidden="1" w:unhideWhenUsed="1"/>
+    <w:lsdException w:name="Table Columns 3" w:semiHidden="1" w:unhideWhenUsed="1"/>
+    <w:lsdException w:name="Table Columns 4" w:semiHidden="1" w:unhideWhenUsed="1"/>
+    <w:lsdException w:name="Table Columns 5" w:semiHidden="1" w:unhideWhenUsed="1"/>
+    <w:lsdException w:name="Table Grid 1" w:semiHidden="1" w:unhideWhenUsed="1"/>
+    <w:lsdException w:name="Table Grid 2" w:semiHidden="1" w:unhideWhenUsed="1"/>
+    <w:lsdException w:name="Table Grid 3" w:semiHidden="1" w:unhideWhenUsed="1"/>
+    <w:lsdException w:name="Table Grid 4" w:semiHidden="1" w:unhideWhenUsed="1"/>
+    <w:lsdException w:name="Table Grid 5" w:semiHidden="1" w:unhideWhenUsed="1"/>
+    <w:lsdException w:name="Table Grid 6" w:semiHidden="1" w:unhideWhenUsed="1"/>
+    <w:lsdException w:name="Table Grid 7" w:semiHidden="1" w:unhideWhenUsed="1"/>
+    <w:lsdException w:name="Table Grid 8" w:semiHidden="1" w:unhideWhenUsed="1"/>
+    <w:lsdException w:name="Table List 1" w:semiHidden="1" w:unhideWhenUsed="1"/>
+    <w:lsdException w:name="Table List 2" w:semiHidden="1" w:unhideWhenUsed="1"/>
+    <w:lsdException w:name="Table List 3" w:semiHidden="1" w:unhideWhenUsed="1"/>
+    <w:lsdException w:name="Table List 4" w:semiHidden="1" w:unhideWhenUsed="1"/>
+    <w:lsdException w:name="Table List 5" w:semiHidden="1" w:unhideWhenUsed="1"/>
+    <w:lsdException w:name="Table List 6" w:semiHidden="1" w:unhideWhenUsed="1"/>
+    <w:lsdException w:name="Table List 7" w:semiHidden="1" w:unhideWhenUsed="1"/>
+    <w:lsdException w:name="Table List 8" w:semiHidden="1" w:unhideWhenUsed="1"/>
+    <w:lsdException w:name="Table 3D effects 1" w:semiHidden="1" w:unhideWhenUsed="1"/>
+    <w:lsdException w:name="Table 3D effects 2" w:semiHidden="1" w:unhideWhenUsed="1"/>
+    <w:lsdException w:name="Table 3D effects 3" w:semiHidden="1" w:unhideWhenUsed="1"/>
+    <w:lsdException w:name="Table Contemporary" w:semiHidden="1" w:unhideWhenUsed="1"/>
+    <w:lsdException w:name="Table Elegant" w:semiHidden="1" w:unhideWhenUsed="1"/>
+    <w:lsdException w:name="Table Professional" w:semiHidden="1" w:unhideWhenUsed="1"/>
+    <w:lsdException w:name="Table Subtle 1" w:semiHidden="1" w:unhideWhenUsed="1"/>
+    <w:lsdException w:name="Table Subtle 2" w:semiHidden="1" w:unhideWhenUsed="1"/>
+    <w:lsdException w:name="Table Web 1" w:semiHidden="1" w:unhideWhenUsed="1"/>
+    <w:lsdException w:name="Table Web 2" w:semiHidden="1" w:unhideWhenUsed="1"/>
+    <w:lsdException w:name="Table Web 3" w:semiHidden="1" w:unhideWhenUsed="1"/>
+    <w:lsdException w:name="Balloon Text" w:semiHidden="1" w:unhideWhenUsed="1"/>
+    <w:lsdException w:name="Table Grid" w:semiHidden="1" w:uiPriority="39" w:unhideWhenUsed="1"/>
+    <w:lsdException w:name="Table Theme" w:semiHidden="1" w:unhideWhenUsed="1"/>
+    <w:lsdException w:name="Placeholder Text" w:semiHidden="1"/>
+    <w:lsdException w:name="No Spacing" w:uiPriority="1" w:qFormat="1"/>
+    <w:lsdException w:name="Light Shading" w:uiPriority="60"/>
+    <w:lsdException w:name="Light List" w:uiPriority="61"/>
+    <w:lsdException w:name="Light Grid" w:uiPriority="62"/>
+    <w:lsdException w:name="Medium Shading 1" w:uiPriority="63"/>
+    <w:lsdException w:name="Medium Shading 2" w:uiPriority="64"/>
+    <w:lsdException w:name="Medium List 1" w:uiPriority="65"/>
+    <w:lsdException w:name="Medium List 2" w:uiPriority="66"/>
+    <w:lsdException w:name="Medium Grid 1" w:uiPriority="67"/>
+    <w:lsdException w:name="Medium Grid 2" w:uiPriority="68"/>
+    <w:lsdException w:name="Medium Grid 3" w:uiPriority="69"/>
+    <w:lsdException w:name="Dark List" w:uiPriority="70"/>
+    <w:lsdException w:name="Colorful Shading" w:uiPriority="71"/>
+    <w:lsdException w:name="Colorful List" w:uiPriority="72"/>
+    <w:lsdException w:name="Colorful Grid" w:uiPriority="73"/>
+    <w:lsdException w:name="Light Shading Accent 1" w:uiPriority="60"/>
+    <w:lsdException w:name="Light List Accent 1" w:uiPriority="61"/>
+    <w:lsdException w:name="Light Grid Accent 1" w:uiPriority="62"/>
+    <w:lsdException w:name="Medium Shading 1 Accent 1" w:uiPriority="63"/>
+    <w:lsdException w:name="Medium Shading 2 Accent 1" w:uiPriority="64"/>
+    <w:lsdException w:name="Medium List 1 Accent 1" w:uiPriority="65"/>
+    <w:lsdException w:name="Revision" w:semiHidden="1"/>
+    <w:lsdException w:name="List Paragraph" w:uiPriority="34" w:qFormat="1"/>
+    <w:lsdException w:name="Quote" w:uiPriority="29" w:qFormat="1"/>
+    <w:lsdException w:name="Intense Quote" w:uiPriority="30" w:qFormat="1"/>
+    <w:lsdException w:name="Medium List 2 Accent 1" w:uiPriority="66"/>
+    <w:lsdException w:name="Medium Grid 1 Accent 1" w:uiPriority="67"/>
+    <w:lsdException w:name="Medium Grid 2 Accent 1" w:uiPriority="68"/>
+    <w:lsdException w:name="Medium Grid 3 Accent 1" w:uiPriority="69"/>
+    <w:lsdException w:name="Dark List Accent 1" w:uiPriority="70"/>
+    <w:lsdException w:name="Colorful Shading Accent 1" w:uiPriority="71"/>
+    <w:lsdException w:name="Colorful List Accent 1" w:uiPriority="72"/>
+    <w:lsdException w:name="Colorful Grid Accent 1" w:uiPriority="73"/>
+    <w:lsdException w:name="Light Shading Accent 2" w:uiPriority="60"/>
+    <w:lsdException w:name="Light List Accent 2" w:uiPriority="61"/>
+    <w:lsdException w:name="Light Grid Accent 2" w:uiPriority="62"/>
+    <w:lsdException w:name="Medium Shading 1 Accent 2" w:uiPriority="63"/>
+    <w:lsdException w:name="Medium Shading 2 Accent 2" w:uiPriority="64"/>
+    <w:lsdException w:name="Medium List 1 Accent 2" w:uiPriority="65"/>
+    <w:lsdException w:name="Medium List 2 Accent 2" w:uiPriority="66"/>
+    <w:lsdException w:name="Medium Grid 1 Accent 2" w:uiPriority="67"/>
+    <w:lsdException w:name="Medium Grid 2 Accent 2" w:uiPriority="68"/>
+    <w:lsdException w:name="Medium Grid 3 Accent 2" w:uiPriority="69"/>
+    <w:lsdException w:name="Dark List Accent 2" w:uiPriority="70"/>
+    <w:lsdException w:name="Colorful Shading Accent 2" w:uiPriority="71"/>
+    <w:lsdException w:name="Colorful List Accent 2" w:uiPriority="72"/>
+    <w:lsdException w:name="Colorful Grid Accent 2" w:uiPriority="73"/>
+    <w:lsdException w:name="Light Shading Accent 3" w:uiPriority="60"/>
+    <w:lsdException w:name="Light List Accent 3" w:uiPriority="61"/>
+    <w:lsdException w:name="Light Grid Accent 3" w:uiPriority="62"/>
+    <w:lsdException w:name="Medium Shading 1 Accent 3" w:uiPriority="63"/>
+    <w:lsdException w:name="Medium Shading 2 Accent 3" w:uiPriority="64"/>
+    <w:lsdException w:name="Medium List 1 Accent 3" w:uiPriority="65"/>
+    <w:lsdException w:name="Medium List 2 Accent 3" w:uiPriority="66"/>
+    <w:lsdException w:name="Medium Grid 1 Accent 3" w:uiPriority="67"/>
+    <w:lsdException w:name="Medium Grid 2 Accent 3" w:uiPriority="68"/>
+    <w:lsdException w:name="Medium Grid 3 Accent 3" w:uiPriority="69"/>
+    <w:lsdException w:name="Dark List Accent 3" w:uiPriority="70"/>
+    <w:lsdException w:name="Colorful Shading Accent 3" w:uiPriority="71"/>
+    <w:lsdException w:name="Colorful List Accent 3" w:uiPriority="72"/>
+    <w:lsdException w:name="Colorful Grid Accent 3" w:uiPriority="73"/>
+    <w:lsdException w:name="Light Shading Accent 4" w:uiPriority="60"/>
+    <w:lsdException w:name="Light List Accent 4" w:uiPriority="61"/>
+    <w:lsdException w:name="Light Grid Accent 4" w:uiPriority="62"/>
+    <w:lsdException w:name="Medium Shading 1 Accent 4" w:uiPriority="63"/>
+    <w:lsdException w:name="Medium Shading 2 Accent 4" w:uiPriority="64"/>
+    <w:lsdException w:name="Medium List 1 Accent 4" w:uiPriority="65"/>
+    <w:lsdException w:name="Medium List 2 Accent 4" w:uiPriority="66"/>
+    <w:lsdException w:name="Medium Grid 1 Accent 4" w:uiPriority="67"/>
+    <w:lsdException w:name="Medium Grid 2 Accent 4" w:uiPriority="68"/>
+    <w:lsdException w:name="Medium Grid 3 Accent 4" w:uiPriority="69"/>
+    <w:lsdException w:name="Dark List Accent 4" w:uiPriority="70"/>
+    <w:lsdException w:name="Colorful Shading Accent 4" w:uiPriority="71"/>
+    <w:lsdException w:name="Colorful List Accent 4" w:uiPriority="72"/>
+    <w:lsdException w:name="Colorful Grid Accent 4" w:uiPriority="73"/>
+    <w:lsdException w:name="Light Shading Accent 5" w:uiPriority="60"/>
+    <w:lsdException w:name="Light List Accent 5" w:uiPriority="61"/>
+    <w:lsdException w:name="Light Grid Accent 5" w:uiPriority="62"/>
+    <w:lsdException w:name="Medium Shading 1 Accent 5" w:uiPriority="63"/>
+    <w:lsdException w:name="Medium Shading 2 Accent 5" w:uiPriority="64"/>
+    <w:lsdException w:name="Medium List 1 Accent 5" w:uiPriority="65"/>
+    <w:lsdException w:name="Medium List 2 Accent 5" w:uiPriority="66"/>
+    <w:lsdException w:name="Medium Grid 1 Accent 5" w:uiPriority="67"/>
+    <w:lsdException w:name="Medium Grid 2 Accent 5" w:uiPriority="68"/>
+    <w:lsdException w:name="Medium Grid 3 Accent 5" w:uiPriority="69"/>
+    <w:lsdException w:name="Dark List Accent 5" w:uiPriority="70"/>
+    <w:lsdException w:name="Colorful Shading Accent 5" w:uiPriority="71"/>
+    <w:lsdException w:name="Colorful List Accent 5" w:uiPriority="72"/>
+    <w:lsdException w:name="Colorful Grid Accent 5" w:uiPriority="73"/>
+    <w:lsdException w:name="Light Shading Accent 6" w:uiPriority="60"/>
+    <w:lsdException w:name="Light List Accent 6" w:uiPriority="61"/>
+    <w:lsdException w:name="Light Grid Accent 6" w:uiPriority="62"/>
+    <w:lsdException w:name="Medium Shading 1 Accent 6" w:uiPriority="63"/>
+    <w:lsdException w:name="Medium Shading 2 Accent 6" w:uiPriority="64"/>
+    <w:lsdException w:name="Medium List 1 Accent 6" w:uiPriority="65"/>
+    <w:lsdException w:name="Medium List 2 Accent 6" w:uiPriority="66"/>
+    <w:lsdException w:name="Medium Grid 1 Accent 6" w:uiPriority="67"/>
+    <w:lsdException w:name="Medium Grid 2 Accent 6" w:uiPriority="68"/>
+    <w:lsdException w:name="Medium Grid 3 Accent 6" w:uiPriority="69"/>
+    <w:lsdException w:name="Dark List Accent 6" w:uiPriority="70"/>
+    <w:lsdException w:name="Colorful Shading Accent 6" w:uiPriority="71"/>
+    <w:lsdException w:name="Colorful List Accent 6" w:uiPriority="72"/>
+    <w:lsdException w:name="Colorful Grid Accent 6" w:uiPriority="73"/>
+    <w:lsdException w:name="Subtle Emphasis" w:uiPriority="19" w:qFormat="1"/>
+    <w:lsdException w:name="Intense Emphasis" w:uiPriority="21" w:qFormat="1"/>
+    <w:lsdException w:name="Subtle Reference" w:uiPriority="31" w:qFormat="1"/>
+    <w:lsdException w:name="Intense Reference" w:uiPriority="32" w:qFormat="1"/>
+    <w:lsdException w:name="Book Title" w:uiPriority="33" w:qFormat="1"/>
+    <w:lsdException w:name="Bibliography" w:semiHidden="1" w:uiPriority="37" w:unhideWhenUsed="1"/>
+    <w:lsdException w:name="TOC Heading" w:semiHidden="1" w:uiPriority="39" w:unhideWhenUsed="1" w:qFormat="1"/>
+    <w:lsdException w:name="Plain Table 1" w:uiPriority="41"/>
+    <w:lsdException w:name="Plain Table 2" w:uiPriority="42"/>
+    <w:lsdException w:name="Plain Table 3" w:uiPriority="43"/>
+    <w:lsdException w:name="Plain Table 4" w:uiPriority="44"/>
+    <w:lsdException w:name="Plain Table 5" w:uiPriority="45"/>
+    <w:lsdException w:name="Grid Table Light" w:uiPriority="40"/>
+    <w:lsdException w:name="Grid Table 1 Light" w:uiPriority="46"/>
+    <w:lsdException w:name="Grid Table 2" w:uiPriority="47"/>
+    <w:lsdException w:name="Grid Table 3" w:uiPriority="48"/>
+    <w:lsdException w:name="Grid Table 4" w:uiPriority="49"/>
+    <w:lsdException w:name="Grid Table 5 Dark" w:uiPriority="50"/>
+    <w:lsdException w:name="Grid Table 6 Colorful" w:uiPriority="51"/>
+    <w:lsdException w:name="Grid Table 7 Colorful" w:uiPriority="52"/>
+    <w:lsdException w:name="Grid Table 1 Light Accent 1" w:uiPriority="46"/>
+    <w:lsdException w:name="Grid Table 2 Accent 1" w:uiPriority="47"/>
+    <w:lsdException w:name="Grid Table 3 Accent 1" w:uiPriority="48"/>
+    <w:lsdException w:name="Grid Table 4 Accent 1" w:uiPriority="49"/>
+    <w:lsdException w:name="Grid Table 5 Dark Accent 1" w:uiPriority="50"/>
+    <w:lsdException w:name="Grid Table 6 Colorful Accent 1" w:uiPriority="51"/>
+    <w:lsdException w:name="Grid Table 7 Colorful Accent 1" w:uiPriority="52"/>
+    <w:lsdException w:name="Grid Table 1 Light Accent 2" w:uiPriority="46"/>
+    <w:lsdException w:name="Grid Table 2 Accent 2" w:uiPriority="47"/>
+    <w:lsdException w:name="Grid Table 3 Accent 2" w:uiPriority="48"/>
+    <w:lsdException w:name="Grid Table 4 Accent 2" w:uiPriority="49"/>
+    <w:lsdException w:name="Grid Table 5 Dark Accent 2" w:uiPriority="50"/>
+    <w:lsdException w:name="Grid Table 6 Colorful Accent 2" w:uiPriority="51"/>
+    <w:lsdException w:name="Grid Table 7 Colorful Accent 2" w:uiPriority="52"/>
+    <w:lsdException w:name="Grid Table 1 Light Accent 3" w:uiPriority="46"/>
+    <w:lsdException w:name="Grid Table 2 Accent 3" w:uiPriority="47"/>
+    <w:lsdException w:name="Grid Table 3 Accent 3" w:uiPriority="48"/>
+    <w:lsdException w:name="Grid Table 4 Accent 3" w:uiPriority="49"/>
+    <w:lsdException w:name="Grid Table 5 Dark Accent 3" w:uiPriority="50"/>
+    <w:lsdException w:name="Grid Table 6 Colorful Accent 3" w:uiPriority="51"/>
+    <w:lsdException w:name="Grid Table 7 Colorful Accent 3" w:uiPriority="52"/>
+    <w:lsdException w:name="Grid Table 1 Light Accent 4" w:uiPriority="46"/>
+    <w:lsdException w:name="Grid Table 2 Accent 4" w:uiPriority="47"/>
+    <w:lsdException w:name="Grid Table 3 Accent 4" w:uiPriority="48"/>
+    <w:lsdException w:name="Grid Table 4 Accent 4" w:uiPriority="49"/>
+    <w:lsdException w:name="Grid Table 5 Dark Accent 4" w:uiPriority="50"/>
+    <w:lsdException w:name="Grid Table 6 Colorful Accent 4" w:uiPriority="51"/>
+    <w:lsdException w:name="Grid Table 7 Colorful Accent 4" w:uiPriority="52"/>
+    <w:lsdException w:name="Grid Table 1 Light Accent 5" w:uiPriority="46"/>
+    <w:lsdException w:name="Grid Table 2 Accent 5" w:uiPriority="47"/>
+    <w:lsdException w:name="Grid Table 3 Accent 5" w:uiPriority="48"/>
+    <w:lsdException w:name="Grid Table 4 Accent 5" w:uiPriority="49"/>
+    <w:lsdException w:name="Grid Table 5 Dark Accent 5" w:uiPriority="50"/>
+    <w:lsdException w:name="Grid Table 6 Colorful Accent 5" w:uiPriority="51"/>
+    <w:lsdException w:name="Grid Table 7 Colorful Accent 5" w:uiPriority="52"/>
+    <w:lsdException w:name="Grid Table 1 Light Accent 6" w:uiPriority="46"/>
+    <w:lsdException w:name="Grid Table 2 Accent 6" w:uiPriority="47"/>
+    <w:lsdException w:name="Grid Table 3 Accent 6" w:uiPriority="48"/>
+    <w:lsdException w:name="Grid Table 4 Accent 6" w:uiPriority="49"/>
+    <w:lsdException w:name="Grid Table 5 Dark Accent 6" w:uiPriority="50"/>
+    <w:lsdException w:name="Grid Table 6 Colorful Accent 6" w:uiPriority="51"/>
+    <w:lsdException w:name="Grid Table 7 Colorful Accent 6" w:uiPriority="52"/>
+    <w:lsdException w:name="List Table 1 Light" w:uiPriority="46"/>
+    <w:lsdException w:name="List Table 2" w:uiPriority="47"/>
+    <w:lsdException w:name="List Table 3" w:uiPriority="48"/>
+    <w:lsdException w:name="List Table 4" w:uiPriority="49"/>
+    <w:lsdException w:name="List Table 5 Dark" w:uiPriority="50"/>
+    <w:lsdException w:name="List Table 6 Colorful" w:uiPriority="51"/>
+    <w:lsdException w:name="List Table 7 Colorful" w:uiPriority="52"/>
+    <w:lsdException w:name="List Table 1 Light Accent 1" w:uiPriority="46"/>
+    <w:lsdException w:name="List Table 2 Accent 1" w:uiPriority="47"/>
+    <w:lsdException w:name="List Table 3 Accent 1" w:uiPriority="48"/>
+    <w:lsdException w:name="List Table 4 Accent 1" w:uiPriority="49"/>
+    <w:lsdException w:name="List Table 5 Dark Accent 1" w:uiPriority="50"/>
+    <w:lsdException w:name="List Table 6 Colorful Accent 1" w:uiPriority="51"/>
+    <w:lsdException w:name="List Table 7 Colorful Accent 1" w:uiPriority="52"/>
+    <w:lsdException w:name="List Table 1 Light Accent 2" w:uiPriority="46"/>
+    <w:lsdException w:name="List Table 2 Accent 2" w:uiPriority="47"/>
+    <w:lsdException w:name="List Table 3 Accent 2" w:uiPriority="48"/>
+    <w:lsdException w:name="List Table 4 Accent 2" w:uiPriority="49"/>
+    <w:lsdException w:name="List Table 5 Dark Accent 2" w:uiPriority="50"/>
+    <w:lsdException w:name="List Table 6 Colorful Accent 2" w:uiPriority="51"/>
+    <w:lsdException w:name="List Table 7 Colorful Accent 2" w:uiPriority="52"/>
+    <w:lsdException w:name="List Table 1 Light Accent 3" w:uiPriority="46"/>
+    <w:lsdException w:name="List Table 2 Accent 3" w:uiPriority="47"/>
+    <w:lsdException w:name="List Table 3 Accent 3" w:uiPriority="48"/>
+    <w:lsdException w:name="List Table 4 Accent 3" w:uiPriority="49"/>
+    <w:lsdException w:name="List Table 5 Dark Accent 3" w:uiPriority="50"/>
+    <w:lsdException w:name="List Table 6 Colorful Accent 3" w:uiPriority="51"/>
+    <w:lsdException w:name="List Table 7 Colorful Accent 3" w:uiPriority="52"/>
+    <w:lsdException w:name="List Table 1 Light Accent 4" w:uiPriority="46"/>
+    <w:lsdException w:name="List Table 2 Accent 4" w:uiPriority="47"/>
+    <w:lsdException w:name="List Table 3 Accent 4" w:uiPriority="48"/>
+    <w:lsdException w:name="List Table 4 Accent 4" w:uiPriority="49"/>
+    <w:lsdException w:name="List Table 5 Dark Accent 4" w:uiPriority="50"/>
+    <w:lsdException w:name="List Table 6 Colorful Accent 4" w:uiPriority="51"/>
+    <w:lsdException w:name="List Table 7 Colorful Accent 4" w:uiPriority="52"/>
+    <w:lsdException w:name="List Table 1 Light Accent 5" w:uiPriority="46"/>
+    <w:lsdException w:name="List Table 2 Accent 5" w:uiPriority="47"/>
+    <w:lsdException w:name="List Table 3 Accent 5" w:uiPriority="48"/>
+    <w:lsdException w:name="List Table 4 Accent 5" w:uiPriority="49"/>
+    <w:lsdException w:name="List Table 5 Dark Accent 5" w:uiPriority="50"/>
+    <w:lsdException w:name="List Table 6 Colorful Accent 5" w:uiPriority="51"/>
+    <w:lsdException w:name="List Table 7 Colorful Accent 5" w:uiPriority="52"/>
+    <w:lsdException w:name="List Table 1 Light Accent 6" w:uiPriority="46"/>
+    <w:lsdException w:name="List Table 2 Accent 6" w:uiPriority="47"/>
+    <w:lsdException w:name="List Table 3 Accent 6" w:uiPriority="48"/>
+    <w:lsdException w:name="List Table 4 Accent 6" w:uiPriority="49"/>
+    <w:lsdException w:name="List Table 5 Dark Accent 6" w:uiPriority="50"/>
+    <w:lsdException w:name="List Table 6 Colorful Accent 6" w:uiPriority="51"/>
+    <w:lsdException w:name="List Table 7 Colorful Accent 6" w:uiPriority="52"/>
+    <w:lsdException w:name="Mention" w:semiHidden="1" w:unhideWhenUsed="1"/>
+    <w:lsdException w:name="Smart Hyperlink" w:semiHidden="1" w:unhideWhenUsed="1"/>
+    <w:lsdException w:name="Hashtag" w:semiHidden="1" w:unhideWhenUsed="1"/>
   </w:latentStyles>
   <w:style w:type="paragraph" w:default="1" w:styleId="Normal">
     <w:name w:val="Normal"/>
@@ -29266,7 +29058,6 @@
       <w:spacing w:before="0" w:after="0" w:line="240" w:lineRule="auto"/>
     </w:pPr>
     <w:tblPr>
-      <w:tblInd w:w="0" w:type="dxa"/>
       <w:tblBorders>
         <w:top w:val="single" w:sz="4" w:space="0" w:color="auto"/>
         <w:left w:val="single" w:sz="4" w:space="0" w:color="auto"/>
@@ -29275,12 +29066,6 @@
         <w:insideH w:val="single" w:sz="4" w:space="0" w:color="auto"/>
         <w:insideV w:val="single" w:sz="4" w:space="0" w:color="auto"/>
       </w:tblBorders>
-      <w:tblCellMar>
-        <w:top w:w="0" w:type="dxa"/>
-        <w:left w:w="108" w:type="dxa"/>
-        <w:bottom w:w="0" w:type="dxa"/>
-        <w:right w:w="108" w:type="dxa"/>
-      </w:tblCellMar>
     </w:tblPr>
   </w:style>
   <w:style w:type="character" w:customStyle="1" w:styleId="Heading4Char">
@@ -29380,7 +29165,6 @@
     <w:tblPr>
       <w:tblStyleRowBandSize w:val="1"/>
       <w:tblStyleColBandSize w:val="1"/>
-      <w:tblInd w:w="0" w:type="dxa"/>
       <w:tblBorders>
         <w:top w:val="single" w:sz="4" w:space="0" w:color="666666" w:themeColor="text1" w:themeTint="99"/>
         <w:left w:val="single" w:sz="4" w:space="0" w:color="666666" w:themeColor="text1" w:themeTint="99"/>
@@ -29389,12 +29173,6 @@
         <w:insideH w:val="single" w:sz="4" w:space="0" w:color="666666" w:themeColor="text1" w:themeTint="99"/>
         <w:insideV w:val="single" w:sz="4" w:space="0" w:color="666666" w:themeColor="text1" w:themeTint="99"/>
       </w:tblBorders>
-      <w:tblCellMar>
-        <w:top w:w="0" w:type="dxa"/>
-        <w:left w:w="108" w:type="dxa"/>
-        <w:bottom w:w="0" w:type="dxa"/>
-        <w:right w:w="108" w:type="dxa"/>
-      </w:tblCellMar>
     </w:tblPr>
     <w:tblStylePr w:type="firstRow">
       <w:rPr>
@@ -29523,8 +29301,8 @@
       <w:lang w:val="vi-VN"/>
     </w:rPr>
   </w:style>
-  <w:style w:type="table" w:customStyle="1" w:styleId="ListTable4Accent1">
-    <w:name w:val="List Table 4 Accent 1"/>
+  <w:style w:type="table" w:customStyle="1" w:styleId="ListTable4-Accent11">
+    <w:name w:val="List Table 4 - Accent 11"/>
     <w:basedOn w:val="TableNormal"/>
     <w:uiPriority w:val="49"/>
     <w:rsid w:val="004F072B"/>
@@ -29534,7 +29312,6 @@
     <w:tblPr>
       <w:tblStyleRowBandSize w:val="1"/>
       <w:tblStyleColBandSize w:val="1"/>
-      <w:tblInd w:w="0" w:type="dxa"/>
       <w:tblBorders>
         <w:top w:val="single" w:sz="4" w:space="0" w:color="95B3D7" w:themeColor="accent1" w:themeTint="99"/>
         <w:left w:val="single" w:sz="4" w:space="0" w:color="95B3D7" w:themeColor="accent1" w:themeTint="99"/>
@@ -29542,12 +29319,6 @@
         <w:right w:val="single" w:sz="4" w:space="0" w:color="95B3D7" w:themeColor="accent1" w:themeTint="99"/>
         <w:insideH w:val="single" w:sz="4" w:space="0" w:color="95B3D7" w:themeColor="accent1" w:themeTint="99"/>
       </w:tblBorders>
-      <w:tblCellMar>
-        <w:top w:w="0" w:type="dxa"/>
-        <w:left w:w="108" w:type="dxa"/>
-        <w:bottom w:w="0" w:type="dxa"/>
-        <w:right w:w="108" w:type="dxa"/>
-      </w:tblCellMar>
     </w:tblPr>
     <w:tblStylePr w:type="firstRow">
       <w:rPr>
@@ -29786,8 +29557,8 @@
       <w:sz w:val="22"/>
     </w:rPr>
   </w:style>
-  <w:style w:type="table" w:customStyle="1" w:styleId="GridTable4Accent1">
-    <w:name w:val="Grid Table 4 Accent 1"/>
+  <w:style w:type="table" w:customStyle="1" w:styleId="GridTable4-Accent11">
+    <w:name w:val="Grid Table 4 - Accent 11"/>
     <w:basedOn w:val="TableNormal"/>
     <w:uiPriority w:val="49"/>
     <w:rsid w:val="002A37E3"/>
@@ -29797,7 +29568,6 @@
     <w:tblPr>
       <w:tblStyleRowBandSize w:val="1"/>
       <w:tblStyleColBandSize w:val="1"/>
-      <w:tblInd w:w="0" w:type="dxa"/>
       <w:tblBorders>
         <w:top w:val="single" w:sz="4" w:space="0" w:color="95B3D7" w:themeColor="accent1" w:themeTint="99"/>
         <w:left w:val="single" w:sz="4" w:space="0" w:color="95B3D7" w:themeColor="accent1" w:themeTint="99"/>
@@ -29806,1341 +29576,6 @@
         <w:insideH w:val="single" w:sz="4" w:space="0" w:color="95B3D7" w:themeColor="accent1" w:themeTint="99"/>
         <w:insideV w:val="single" w:sz="4" w:space="0" w:color="95B3D7" w:themeColor="accent1" w:themeTint="99"/>
       </w:tblBorders>
-      <w:tblCellMar>
-        <w:top w:w="0" w:type="dxa"/>
-        <w:left w:w="108" w:type="dxa"/>
-        <w:bottom w:w="0" w:type="dxa"/>
-        <w:right w:w="108" w:type="dxa"/>
-      </w:tblCellMar>
-    </w:tblPr>
-    <w:tblStylePr w:type="firstRow">
-      <w:rPr>
-        <w:b/>
-        <w:bCs/>
-        <w:color w:val="FFFFFF" w:themeColor="background1"/>
-      </w:rPr>
-      <w:tblPr/>
-      <w:tcPr>
-        <w:tcBorders>
-          <w:top w:val="single" w:sz="4" w:space="0" w:color="4F81BD" w:themeColor="accent1"/>
-          <w:left w:val="single" w:sz="4" w:space="0" w:color="4F81BD" w:themeColor="accent1"/>
-          <w:bottom w:val="single" w:sz="4" w:space="0" w:color="4F81BD" w:themeColor="accent1"/>
-          <w:right w:val="single" w:sz="4" w:space="0" w:color="4F81BD" w:themeColor="accent1"/>
-          <w:insideH w:val="nil"/>
-          <w:insideV w:val="nil"/>
-        </w:tcBorders>
-        <w:shd w:val="clear" w:color="auto" w:fill="4F81BD" w:themeFill="accent1"/>
-      </w:tcPr>
-    </w:tblStylePr>
-    <w:tblStylePr w:type="lastRow">
-      <w:rPr>
-        <w:b/>
-        <w:bCs/>
-      </w:rPr>
-      <w:tblPr/>
-      <w:tcPr>
-        <w:tcBorders>
-          <w:top w:val="double" w:sz="4" w:space="0" w:color="4F81BD" w:themeColor="accent1"/>
-        </w:tcBorders>
-      </w:tcPr>
-    </w:tblStylePr>
-    <w:tblStylePr w:type="firstCol">
-      <w:rPr>
-        <w:b/>
-        <w:bCs/>
-      </w:rPr>
-    </w:tblStylePr>
-    <w:tblStylePr w:type="lastCol">
-      <w:rPr>
-        <w:b/>
-        <w:bCs/>
-      </w:rPr>
-    </w:tblStylePr>
-    <w:tblStylePr w:type="band1Vert">
-      <w:tblPr/>
-      <w:tcPr>
-        <w:shd w:val="clear" w:color="auto" w:fill="DBE5F1" w:themeFill="accent1" w:themeFillTint="33"/>
-      </w:tcPr>
-    </w:tblStylePr>
-    <w:tblStylePr w:type="band1Horz">
-      <w:tblPr/>
-      <w:tcPr>
-        <w:shd w:val="clear" w:color="auto" w:fill="DBE5F1" w:themeFill="accent1" w:themeFillTint="33"/>
-      </w:tcPr>
-    </w:tblStylePr>
-  </w:style>
-  <w:style w:type="paragraph" w:customStyle="1" w:styleId="Default">
-    <w:name w:val="Default"/>
-    <w:rsid w:val="00F22B89"/>
-    <w:pPr>
-      <w:autoSpaceDE w:val="0"/>
-      <w:autoSpaceDN w:val="0"/>
-      <w:adjustRightInd w:val="0"/>
-      <w:spacing w:before="0" w:after="0" w:line="240" w:lineRule="auto"/>
-    </w:pPr>
-    <w:rPr>
-      <w:rFonts w:ascii="Times New Roman" w:hAnsi="Times New Roman" w:cs="Times New Roman"/>
-      <w:color w:val="000000"/>
-      <w:sz w:val="24"/>
-      <w:szCs w:val="24"/>
-    </w:rPr>
-  </w:style>
-</w:styles>
-</file>
-
-<file path=word/stylesWithEffects.xml><?xml version="1.0" encoding="utf-8"?>
-<w:styles xmlns:wpc="http://schemas.microsoft.com/office/word/2010/wordprocessingCanvas" xmlns:mc="http://schemas.openxmlformats.org/markup-compatibility/2006" xmlns:o="urn:schemas-microsoft-com:office:office" xmlns:r="http://schemas.openxmlformats.org/officeDocument/2006/relationships" xmlns:m="http://schemas.openxmlformats.org/officeDocument/2006/math" xmlns:v="urn:schemas-microsoft-com:vml" xmlns:wp14="http://schemas.microsoft.com/office/word/2010/wordprocessingDrawing" xmlns:wp="http://schemas.openxmlformats.org/drawingml/2006/wordprocessingDrawing" xmlns:w10="urn:schemas-microsoft-com:office:word" xmlns:w="http://schemas.openxmlformats.org/wordprocessingml/2006/main" xmlns:w14="http://schemas.microsoft.com/office/word/2010/wordml" xmlns:wpg="http://schemas.microsoft.com/office/word/2010/wordprocessingGroup" xmlns:wpi="http://schemas.microsoft.com/office/word/2010/wordprocessingInk" xmlns:wne="http://schemas.microsoft.com/office/word/2006/wordml" xmlns:wps="http://schemas.microsoft.com/office/word/2010/wordprocessingShape" mc:Ignorable="w14 wp14">
-  <w:docDefaults>
-    <w:rPrDefault>
-      <w:rPr>
-        <w:rFonts w:ascii="Segoe UI" w:eastAsiaTheme="minorHAnsi" w:hAnsi="Segoe UI" w:cstheme="minorBidi"/>
-        <w:sz w:val="22"/>
-        <w:szCs w:val="22"/>
-        <w:lang w:val="en-US" w:eastAsia="en-US" w:bidi="ar-SA"/>
-      </w:rPr>
-    </w:rPrDefault>
-    <w:pPrDefault>
-      <w:pPr>
-        <w:spacing w:before="100" w:after="100" w:line="276" w:lineRule="auto"/>
-      </w:pPr>
-    </w:pPrDefault>
-  </w:docDefaults>
-  <w:latentStyles w:defLockedState="0" w:defUIPriority="99" w:defSemiHidden="1" w:defUnhideWhenUsed="1" w:defQFormat="0" w:count="267">
-    <w:lsdException w:name="Normal" w:semiHidden="0" w:uiPriority="0" w:unhideWhenUsed="0" w:qFormat="1"/>
-    <w:lsdException w:name="heading 1" w:semiHidden="0" w:uiPriority="0" w:unhideWhenUsed="0" w:qFormat="1"/>
-    <w:lsdException w:name="heading 2" w:uiPriority="0" w:qFormat="1"/>
-    <w:lsdException w:name="heading 3" w:uiPriority="0" w:qFormat="1"/>
-    <w:lsdException w:name="heading 4" w:uiPriority="0" w:qFormat="1"/>
-    <w:lsdException w:name="heading 5" w:uiPriority="0" w:qFormat="1"/>
-    <w:lsdException w:name="heading 6" w:uiPriority="0" w:qFormat="1"/>
-    <w:lsdException w:name="heading 7" w:uiPriority="0" w:qFormat="1"/>
-    <w:lsdException w:name="heading 8" w:uiPriority="0" w:qFormat="1"/>
-    <w:lsdException w:name="heading 9" w:uiPriority="0" w:qFormat="1"/>
-    <w:lsdException w:name="toc 1" w:uiPriority="39"/>
-    <w:lsdException w:name="toc 2" w:uiPriority="39"/>
-    <w:lsdException w:name="toc 3" w:uiPriority="39"/>
-    <w:lsdException w:name="toc 4" w:uiPriority="39"/>
-    <w:lsdException w:name="toc 5" w:uiPriority="39"/>
-    <w:lsdException w:name="toc 6" w:uiPriority="39"/>
-    <w:lsdException w:name="toc 7" w:uiPriority="39"/>
-    <w:lsdException w:name="toc 8" w:uiPriority="39"/>
-    <w:lsdException w:name="toc 9" w:uiPriority="39"/>
-    <w:lsdException w:name="caption" w:uiPriority="35" w:qFormat="1"/>
-    <w:lsdException w:name="Title" w:semiHidden="0" w:uiPriority="10" w:unhideWhenUsed="0" w:qFormat="1"/>
-    <w:lsdException w:name="Default Paragraph Font" w:uiPriority="1"/>
-    <w:lsdException w:name="Body Text" w:uiPriority="0"/>
-    <w:lsdException w:name="Subtitle" w:semiHidden="0" w:uiPriority="11" w:unhideWhenUsed="0" w:qFormat="1"/>
-    <w:lsdException w:name="Strong" w:semiHidden="0" w:uiPriority="22" w:unhideWhenUsed="0" w:qFormat="1"/>
-    <w:lsdException w:name="Emphasis" w:semiHidden="0" w:uiPriority="20" w:unhideWhenUsed="0" w:qFormat="1"/>
-    <w:lsdException w:name="Normal Table" w:semiHidden="0" w:unhideWhenUsed="0"/>
-    <w:lsdException w:name="Table Web 1" w:semiHidden="0" w:unhideWhenUsed="0"/>
-    <w:lsdException w:name="Table Grid" w:semiHidden="0" w:uiPriority="39" w:unhideWhenUsed="0"/>
-    <w:lsdException w:name="Placeholder Text" w:unhideWhenUsed="0"/>
-    <w:lsdException w:name="No Spacing" w:semiHidden="0" w:uiPriority="1" w:unhideWhenUsed="0" w:qFormat="1"/>
-    <w:lsdException w:name="Light Shading" w:semiHidden="0" w:uiPriority="60" w:unhideWhenUsed="0"/>
-    <w:lsdException w:name="Light List" w:semiHidden="0" w:uiPriority="61" w:unhideWhenUsed="0"/>
-    <w:lsdException w:name="Light Grid" w:semiHidden="0" w:uiPriority="62" w:unhideWhenUsed="0"/>
-    <w:lsdException w:name="Medium Shading 1" w:semiHidden="0" w:uiPriority="63" w:unhideWhenUsed="0"/>
-    <w:lsdException w:name="Medium Shading 2" w:semiHidden="0" w:uiPriority="64" w:unhideWhenUsed="0"/>
-    <w:lsdException w:name="Medium List 1" w:semiHidden="0" w:uiPriority="65" w:unhideWhenUsed="0"/>
-    <w:lsdException w:name="Medium List 2" w:semiHidden="0" w:uiPriority="66" w:unhideWhenUsed="0"/>
-    <w:lsdException w:name="Medium Grid 1" w:semiHidden="0" w:uiPriority="67" w:unhideWhenUsed="0"/>
-    <w:lsdException w:name="Medium Grid 2" w:semiHidden="0" w:uiPriority="68" w:unhideWhenUsed="0"/>
-    <w:lsdException w:name="Medium Grid 3" w:semiHidden="0" w:uiPriority="69" w:unhideWhenUsed="0"/>
-    <w:lsdException w:name="Dark List" w:semiHidden="0" w:uiPriority="70" w:unhideWhenUsed="0"/>
-    <w:lsdException w:name="Colorful Shading" w:semiHidden="0" w:uiPriority="71" w:unhideWhenUsed="0"/>
-    <w:lsdException w:name="Colorful List" w:semiHidden="0" w:uiPriority="72" w:unhideWhenUsed="0"/>
-    <w:lsdException w:name="Colorful Grid" w:semiHidden="0" w:uiPriority="73" w:unhideWhenUsed="0"/>
-    <w:lsdException w:name="Light Shading Accent 1" w:semiHidden="0" w:uiPriority="60" w:unhideWhenUsed="0"/>
-    <w:lsdException w:name="Light List Accent 1" w:semiHidden="0" w:uiPriority="61" w:unhideWhenUsed="0"/>
-    <w:lsdException w:name="Light Grid Accent 1" w:semiHidden="0" w:uiPriority="62" w:unhideWhenUsed="0"/>
-    <w:lsdException w:name="Medium Shading 1 Accent 1" w:semiHidden="0" w:uiPriority="63" w:unhideWhenUsed="0"/>
-    <w:lsdException w:name="Medium Shading 2 Accent 1" w:semiHidden="0" w:uiPriority="64" w:unhideWhenUsed="0"/>
-    <w:lsdException w:name="Medium List 1 Accent 1" w:semiHidden="0" w:uiPriority="65" w:unhideWhenUsed="0"/>
-    <w:lsdException w:name="Revision" w:unhideWhenUsed="0"/>
-    <w:lsdException w:name="List Paragraph" w:semiHidden="0" w:uiPriority="34" w:unhideWhenUsed="0" w:qFormat="1"/>
-    <w:lsdException w:name="Quote" w:semiHidden="0" w:uiPriority="29" w:unhideWhenUsed="0" w:qFormat="1"/>
-    <w:lsdException w:name="Intense Quote" w:semiHidden="0" w:uiPriority="30" w:unhideWhenUsed="0" w:qFormat="1"/>
-    <w:lsdException w:name="Medium List 2 Accent 1" w:semiHidden="0" w:uiPriority="66" w:unhideWhenUsed="0"/>
-    <w:lsdException w:name="Medium Grid 1 Accent 1" w:semiHidden="0" w:uiPriority="67" w:unhideWhenUsed="0"/>
-    <w:lsdException w:name="Medium Grid 2 Accent 1" w:semiHidden="0" w:uiPriority="68" w:unhideWhenUsed="0"/>
-    <w:lsdException w:name="Medium Grid 3 Accent 1" w:semiHidden="0" w:uiPriority="69" w:unhideWhenUsed="0"/>
-    <w:lsdException w:name="Dark List Accent 1" w:semiHidden="0" w:uiPriority="70" w:unhideWhenUsed="0"/>
-    <w:lsdException w:name="Colorful Shading Accent 1" w:semiHidden="0" w:uiPriority="71" w:unhideWhenUsed="0"/>
-    <w:lsdException w:name="Colorful List Accent 1" w:semiHidden="0" w:uiPriority="72" w:unhideWhenUsed="0"/>
-    <w:lsdException w:name="Colorful Grid Accent 1" w:semiHidden="0" w:uiPriority="73" w:unhideWhenUsed="0"/>
-    <w:lsdException w:name="Light Shading Accent 2" w:semiHidden="0" w:uiPriority="60" w:unhideWhenUsed="0"/>
-    <w:lsdException w:name="Light List Accent 2" w:semiHidden="0" w:uiPriority="61" w:unhideWhenUsed="0"/>
-    <w:lsdException w:name="Light Grid Accent 2" w:semiHidden="0" w:uiPriority="62" w:unhideWhenUsed="0"/>
-    <w:lsdException w:name="Medium Shading 1 Accent 2" w:semiHidden="0" w:uiPriority="63" w:unhideWhenUsed="0"/>
-    <w:lsdException w:name="Medium Shading 2 Accent 2" w:semiHidden="0" w:uiPriority="64" w:unhideWhenUsed="0"/>
-    <w:lsdException w:name="Medium List 1 Accent 2" w:semiHidden="0" w:uiPriority="65" w:unhideWhenUsed="0"/>
-    <w:lsdException w:name="Medium List 2 Accent 2" w:semiHidden="0" w:uiPriority="66" w:unhideWhenUsed="0"/>
-    <w:lsdException w:name="Medium Grid 1 Accent 2" w:semiHidden="0" w:uiPriority="67" w:unhideWhenUsed="0"/>
-    <w:lsdException w:name="Medium Grid 2 Accent 2" w:semiHidden="0" w:uiPriority="68" w:unhideWhenUsed="0"/>
-    <w:lsdException w:name="Medium Grid 3 Accent 2" w:semiHidden="0" w:uiPriority="69" w:unhideWhenUsed="0"/>
-    <w:lsdException w:name="Dark List Accent 2" w:semiHidden="0" w:uiPriority="70" w:unhideWhenUsed="0"/>
-    <w:lsdException w:name="Colorful Shading Accent 2" w:semiHidden="0" w:uiPriority="71" w:unhideWhenUsed="0"/>
-    <w:lsdException w:name="Colorful List Accent 2" w:semiHidden="0" w:uiPriority="72" w:unhideWhenUsed="0"/>
-    <w:lsdException w:name="Colorful Grid Accent 2" w:semiHidden="0" w:uiPriority="73" w:unhideWhenUsed="0"/>
-    <w:lsdException w:name="Light Shading Accent 3" w:semiHidden="0" w:uiPriority="60" w:unhideWhenUsed="0"/>
-    <w:lsdException w:name="Light List Accent 3" w:semiHidden="0" w:uiPriority="61" w:unhideWhenUsed="0"/>
-    <w:lsdException w:name="Light Grid Accent 3" w:semiHidden="0" w:uiPriority="62" w:unhideWhenUsed="0"/>
-    <w:lsdException w:name="Medium Shading 1 Accent 3" w:semiHidden="0" w:uiPriority="63" w:unhideWhenUsed="0"/>
-    <w:lsdException w:name="Medium Shading 2 Accent 3" w:semiHidden="0" w:uiPriority="64" w:unhideWhenUsed="0"/>
-    <w:lsdException w:name="Medium List 1 Accent 3" w:semiHidden="0" w:uiPriority="65" w:unhideWhenUsed="0"/>
-    <w:lsdException w:name="Medium List 2 Accent 3" w:semiHidden="0" w:uiPriority="66" w:unhideWhenUsed="0"/>
-    <w:lsdException w:name="Medium Grid 1 Accent 3" w:semiHidden="0" w:uiPriority="67" w:unhideWhenUsed="0"/>
-    <w:lsdException w:name="Medium Grid 2 Accent 3" w:semiHidden="0" w:uiPriority="68" w:unhideWhenUsed="0"/>
-    <w:lsdException w:name="Medium Grid 3 Accent 3" w:semiHidden="0" w:uiPriority="69" w:unhideWhenUsed="0"/>
-    <w:lsdException w:name="Dark List Accent 3" w:semiHidden="0" w:uiPriority="70" w:unhideWhenUsed="0"/>
-    <w:lsdException w:name="Colorful Shading Accent 3" w:semiHidden="0" w:uiPriority="71" w:unhideWhenUsed="0"/>
-    <w:lsdException w:name="Colorful List Accent 3" w:semiHidden="0" w:uiPriority="72" w:unhideWhenUsed="0"/>
-    <w:lsdException w:name="Colorful Grid Accent 3" w:semiHidden="0" w:uiPriority="73" w:unhideWhenUsed="0"/>
-    <w:lsdException w:name="Light Shading Accent 4" w:semiHidden="0" w:uiPriority="60" w:unhideWhenUsed="0"/>
-    <w:lsdException w:name="Light List Accent 4" w:semiHidden="0" w:uiPriority="61" w:unhideWhenUsed="0"/>
-    <w:lsdException w:name="Light Grid Accent 4" w:semiHidden="0" w:uiPriority="62" w:unhideWhenUsed="0"/>
-    <w:lsdException w:name="Medium Shading 1 Accent 4" w:semiHidden="0" w:uiPriority="63" w:unhideWhenUsed="0"/>
-    <w:lsdException w:name="Medium Shading 2 Accent 4" w:semiHidden="0" w:uiPriority="64" w:unhideWhenUsed="0"/>
-    <w:lsdException w:name="Medium List 1 Accent 4" w:semiHidden="0" w:uiPriority="65" w:unhideWhenUsed="0"/>
-    <w:lsdException w:name="Medium List 2 Accent 4" w:semiHidden="0" w:uiPriority="66" w:unhideWhenUsed="0"/>
-    <w:lsdException w:name="Medium Grid 1 Accent 4" w:semiHidden="0" w:uiPriority="67" w:unhideWhenUsed="0"/>
-    <w:lsdException w:name="Medium Grid 2 Accent 4" w:semiHidden="0" w:uiPriority="68" w:unhideWhenUsed="0"/>
-    <w:lsdException w:name="Medium Grid 3 Accent 4" w:semiHidden="0" w:uiPriority="69" w:unhideWhenUsed="0"/>
-    <w:lsdException w:name="Dark List Accent 4" w:semiHidden="0" w:uiPriority="70" w:unhideWhenUsed="0"/>
-    <w:lsdException w:name="Colorful Shading Accent 4" w:semiHidden="0" w:uiPriority="71" w:unhideWhenUsed="0"/>
-    <w:lsdException w:name="Colorful List Accent 4" w:semiHidden="0" w:uiPriority="72" w:unhideWhenUsed="0"/>
-    <w:lsdException w:name="Colorful Grid Accent 4" w:semiHidden="0" w:uiPriority="73" w:unhideWhenUsed="0"/>
-    <w:lsdException w:name="Light Shading Accent 5" w:semiHidden="0" w:uiPriority="60" w:unhideWhenUsed="0"/>
-    <w:lsdException w:name="Light List Accent 5" w:semiHidden="0" w:uiPriority="61" w:unhideWhenUsed="0"/>
-    <w:lsdException w:name="Light Grid Accent 5" w:semiHidden="0" w:uiPriority="62" w:unhideWhenUsed="0"/>
-    <w:lsdException w:name="Medium Shading 1 Accent 5" w:semiHidden="0" w:uiPriority="63" w:unhideWhenUsed="0"/>
-    <w:lsdException w:name="Medium Shading 2 Accent 5" w:semiHidden="0" w:uiPriority="64" w:unhideWhenUsed="0"/>
-    <w:lsdException w:name="Medium List 1 Accent 5" w:semiHidden="0" w:uiPriority="65" w:unhideWhenUsed="0"/>
-    <w:lsdException w:name="Medium List 2 Accent 5" w:semiHidden="0" w:uiPriority="66" w:unhideWhenUsed="0"/>
-    <w:lsdException w:name="Medium Grid 1 Accent 5" w:semiHidden="0" w:uiPriority="67" w:unhideWhenUsed="0"/>
-    <w:lsdException w:name="Medium Grid 2 Accent 5" w:semiHidden="0" w:uiPriority="68" w:unhideWhenUsed="0"/>
-    <w:lsdException w:name="Medium Grid 3 Accent 5" w:semiHidden="0" w:uiPriority="69" w:unhideWhenUsed="0"/>
-    <w:lsdException w:name="Dark List Accent 5" w:semiHidden="0" w:uiPriority="70" w:unhideWhenUsed="0"/>
-    <w:lsdException w:name="Colorful Shading Accent 5" w:semiHidden="0" w:uiPriority="71" w:unhideWhenUsed="0"/>
-    <w:lsdException w:name="Colorful List Accent 5" w:semiHidden="0" w:uiPriority="72" w:unhideWhenUsed="0"/>
-    <w:lsdException w:name="Colorful Grid Accent 5" w:semiHidden="0" w:uiPriority="73" w:unhideWhenUsed="0"/>
-    <w:lsdException w:name="Light Shading Accent 6" w:semiHidden="0" w:uiPriority="60" w:unhideWhenUsed="0"/>
-    <w:lsdException w:name="Light List Accent 6" w:semiHidden="0" w:uiPriority="61" w:unhideWhenUsed="0"/>
-    <w:lsdException w:name="Light Grid Accent 6" w:semiHidden="0" w:uiPriority="62" w:unhideWhenUsed="0"/>
-    <w:lsdException w:name="Medium Shading 1 Accent 6" w:semiHidden="0" w:uiPriority="63" w:unhideWhenUsed="0"/>
-    <w:lsdException w:name="Medium Shading 2 Accent 6" w:semiHidden="0" w:uiPriority="64" w:unhideWhenUsed="0"/>
-    <w:lsdException w:name="Medium List 1 Accent 6" w:semiHidden="0" w:uiPriority="65" w:unhideWhenUsed="0"/>
-    <w:lsdException w:name="Medium List 2 Accent 6" w:semiHidden="0" w:uiPriority="66" w:unhideWhenUsed="0"/>
-    <w:lsdException w:name="Medium Grid 1 Accent 6" w:semiHidden="0" w:uiPriority="67" w:unhideWhenUsed="0"/>
-    <w:lsdException w:name="Medium Grid 2 Accent 6" w:semiHidden="0" w:uiPriority="68" w:unhideWhenUsed="0"/>
-    <w:lsdException w:name="Medium Grid 3 Accent 6" w:semiHidden="0" w:uiPriority="69" w:unhideWhenUsed="0"/>
-    <w:lsdException w:name="Dark List Accent 6" w:semiHidden="0" w:uiPriority="70" w:unhideWhenUsed="0"/>
-    <w:lsdException w:name="Colorful Shading Accent 6" w:semiHidden="0" w:uiPriority="71" w:unhideWhenUsed="0"/>
-    <w:lsdException w:name="Colorful List Accent 6" w:semiHidden="0" w:uiPriority="72" w:unhideWhenUsed="0"/>
-    <w:lsdException w:name="Colorful Grid Accent 6" w:semiHidden="0" w:uiPriority="73" w:unhideWhenUsed="0"/>
-    <w:lsdException w:name="Subtle Emphasis" w:semiHidden="0" w:uiPriority="19" w:unhideWhenUsed="0" w:qFormat="1"/>
-    <w:lsdException w:name="Intense Emphasis" w:semiHidden="0" w:uiPriority="21" w:unhideWhenUsed="0" w:qFormat="1"/>
-    <w:lsdException w:name="Subtle Reference" w:semiHidden="0" w:uiPriority="31" w:unhideWhenUsed="0" w:qFormat="1"/>
-    <w:lsdException w:name="Intense Reference" w:semiHidden="0" w:uiPriority="32" w:unhideWhenUsed="0" w:qFormat="1"/>
-    <w:lsdException w:name="Book Title" w:semiHidden="0" w:uiPriority="33" w:unhideWhenUsed="0" w:qFormat="1"/>
-    <w:lsdException w:name="Bibliography" w:uiPriority="37"/>
-    <w:lsdException w:name="TOC Heading" w:uiPriority="39" w:qFormat="1"/>
-  </w:latentStyles>
-  <w:style w:type="paragraph" w:default="1" w:styleId="Normal">
-    <w:name w:val="Normal"/>
-    <w:qFormat/>
-    <w:rsid w:val="00530485"/>
-    <w:pPr>
-      <w:jc w:val="both"/>
-    </w:pPr>
-    <w:rPr>
-      <w:sz w:val="24"/>
-    </w:rPr>
-  </w:style>
-  <w:style w:type="paragraph" w:styleId="Heading1">
-    <w:name w:val="heading 1"/>
-    <w:basedOn w:val="Normal"/>
-    <w:next w:val="Normal"/>
-    <w:link w:val="Heading1Char"/>
-    <w:qFormat/>
-    <w:rsid w:val="000B64A8"/>
-    <w:pPr>
-      <w:keepNext/>
-      <w:keepLines/>
-      <w:numPr>
-        <w:numId w:val="1"/>
-      </w:numPr>
-      <w:spacing w:before="0" w:after="0"/>
-      <w:outlineLvl w:val="0"/>
-    </w:pPr>
-    <w:rPr>
-      <w:rFonts w:eastAsiaTheme="majorEastAsia" w:cstheme="majorBidi"/>
-      <w:bCs/>
-      <w:color w:val="0070C0"/>
-      <w:sz w:val="44"/>
-      <w:szCs w:val="28"/>
-    </w:rPr>
-  </w:style>
-  <w:style w:type="paragraph" w:styleId="Heading2">
-    <w:name w:val="heading 2"/>
-    <w:basedOn w:val="Normal"/>
-    <w:next w:val="Normal"/>
-    <w:link w:val="Heading2Char"/>
-    <w:unhideWhenUsed/>
-    <w:qFormat/>
-    <w:rsid w:val="000B64A8"/>
-    <w:pPr>
-      <w:keepNext/>
-      <w:keepLines/>
-      <w:numPr>
-        <w:ilvl w:val="1"/>
-        <w:numId w:val="1"/>
-      </w:numPr>
-      <w:outlineLvl w:val="1"/>
-    </w:pPr>
-    <w:rPr>
-      <w:rFonts w:eastAsiaTheme="majorEastAsia" w:cstheme="majorBidi"/>
-      <w:bCs/>
-      <w:i/>
-      <w:color w:val="4F81BD" w:themeColor="accent1"/>
-      <w:sz w:val="32"/>
-      <w:szCs w:val="26"/>
-    </w:rPr>
-  </w:style>
-  <w:style w:type="paragraph" w:styleId="Heading3">
-    <w:name w:val="heading 3"/>
-    <w:basedOn w:val="Normal"/>
-    <w:next w:val="Normal"/>
-    <w:link w:val="Heading3Char"/>
-    <w:unhideWhenUsed/>
-    <w:qFormat/>
-    <w:rsid w:val="00592547"/>
-    <w:pPr>
-      <w:keepNext/>
-      <w:keepLines/>
-      <w:numPr>
-        <w:ilvl w:val="2"/>
-        <w:numId w:val="1"/>
-      </w:numPr>
-      <w:outlineLvl w:val="2"/>
-    </w:pPr>
-    <w:rPr>
-      <w:rFonts w:eastAsiaTheme="majorEastAsia" w:cstheme="majorBidi"/>
-      <w:b/>
-      <w:bCs/>
-    </w:rPr>
-  </w:style>
-  <w:style w:type="paragraph" w:styleId="Heading4">
-    <w:name w:val="heading 4"/>
-    <w:basedOn w:val="Normal"/>
-    <w:next w:val="Normal"/>
-    <w:link w:val="Heading4Char"/>
-    <w:unhideWhenUsed/>
-    <w:qFormat/>
-    <w:rsid w:val="009B1018"/>
-    <w:pPr>
-      <w:keepNext/>
-      <w:keepLines/>
-      <w:numPr>
-        <w:ilvl w:val="3"/>
-        <w:numId w:val="1"/>
-      </w:numPr>
-      <w:spacing w:before="200" w:after="0"/>
-      <w:outlineLvl w:val="3"/>
-    </w:pPr>
-    <w:rPr>
-      <w:rFonts w:asciiTheme="majorHAnsi" w:eastAsiaTheme="majorEastAsia" w:hAnsiTheme="majorHAnsi" w:cstheme="majorBidi"/>
-      <w:b/>
-      <w:bCs/>
-      <w:i/>
-      <w:iCs/>
-      <w:color w:val="4F81BD" w:themeColor="accent1"/>
-    </w:rPr>
-  </w:style>
-  <w:style w:type="paragraph" w:styleId="Heading5">
-    <w:name w:val="heading 5"/>
-    <w:basedOn w:val="Normal"/>
-    <w:next w:val="Normal"/>
-    <w:link w:val="Heading5Char"/>
-    <w:unhideWhenUsed/>
-    <w:qFormat/>
-    <w:rsid w:val="00C32D71"/>
-    <w:pPr>
-      <w:keepNext/>
-      <w:keepLines/>
-      <w:numPr>
-        <w:ilvl w:val="4"/>
-        <w:numId w:val="1"/>
-      </w:numPr>
-      <w:spacing w:before="200" w:after="0" w:line="240" w:lineRule="auto"/>
-      <w:jc w:val="left"/>
-      <w:outlineLvl w:val="4"/>
-    </w:pPr>
-    <w:rPr>
-      <w:rFonts w:asciiTheme="majorHAnsi" w:eastAsiaTheme="majorEastAsia" w:hAnsiTheme="majorHAnsi" w:cstheme="majorBidi"/>
-      <w:color w:val="243F60" w:themeColor="accent1" w:themeShade="7F"/>
-    </w:rPr>
-  </w:style>
-  <w:style w:type="paragraph" w:styleId="Heading6">
-    <w:name w:val="heading 6"/>
-    <w:basedOn w:val="Normal"/>
-    <w:next w:val="Normal"/>
-    <w:link w:val="Heading6Char"/>
-    <w:unhideWhenUsed/>
-    <w:qFormat/>
-    <w:rsid w:val="00C32D71"/>
-    <w:pPr>
-      <w:keepNext/>
-      <w:keepLines/>
-      <w:numPr>
-        <w:ilvl w:val="5"/>
-        <w:numId w:val="1"/>
-      </w:numPr>
-      <w:spacing w:before="200" w:after="0" w:line="240" w:lineRule="auto"/>
-      <w:jc w:val="left"/>
-      <w:outlineLvl w:val="5"/>
-    </w:pPr>
-    <w:rPr>
-      <w:rFonts w:asciiTheme="majorHAnsi" w:eastAsiaTheme="majorEastAsia" w:hAnsiTheme="majorHAnsi" w:cstheme="majorBidi"/>
-      <w:i/>
-      <w:iCs/>
-      <w:color w:val="243F60" w:themeColor="accent1" w:themeShade="7F"/>
-    </w:rPr>
-  </w:style>
-  <w:style w:type="paragraph" w:styleId="Heading7">
-    <w:name w:val="heading 7"/>
-    <w:basedOn w:val="Normal"/>
-    <w:next w:val="Normal"/>
-    <w:link w:val="Heading7Char"/>
-    <w:unhideWhenUsed/>
-    <w:qFormat/>
-    <w:rsid w:val="00C32D71"/>
-    <w:pPr>
-      <w:keepNext/>
-      <w:keepLines/>
-      <w:numPr>
-        <w:ilvl w:val="6"/>
-        <w:numId w:val="1"/>
-      </w:numPr>
-      <w:spacing w:before="200" w:after="0" w:line="240" w:lineRule="auto"/>
-      <w:jc w:val="left"/>
-      <w:outlineLvl w:val="6"/>
-    </w:pPr>
-    <w:rPr>
-      <w:rFonts w:asciiTheme="majorHAnsi" w:eastAsiaTheme="majorEastAsia" w:hAnsiTheme="majorHAnsi" w:cstheme="majorBidi"/>
-      <w:i/>
-      <w:iCs/>
-      <w:color w:val="404040" w:themeColor="text1" w:themeTint="BF"/>
-    </w:rPr>
-  </w:style>
-  <w:style w:type="paragraph" w:styleId="Heading8">
-    <w:name w:val="heading 8"/>
-    <w:basedOn w:val="Normal"/>
-    <w:next w:val="Normal"/>
-    <w:link w:val="Heading8Char"/>
-    <w:unhideWhenUsed/>
-    <w:qFormat/>
-    <w:rsid w:val="00C32D71"/>
-    <w:pPr>
-      <w:keepNext/>
-      <w:keepLines/>
-      <w:numPr>
-        <w:ilvl w:val="7"/>
-        <w:numId w:val="1"/>
-      </w:numPr>
-      <w:spacing w:before="200" w:after="0" w:line="240" w:lineRule="auto"/>
-      <w:jc w:val="left"/>
-      <w:outlineLvl w:val="7"/>
-    </w:pPr>
-    <w:rPr>
-      <w:rFonts w:asciiTheme="majorHAnsi" w:eastAsiaTheme="majorEastAsia" w:hAnsiTheme="majorHAnsi" w:cstheme="majorBidi"/>
-      <w:color w:val="404040" w:themeColor="text1" w:themeTint="BF"/>
-      <w:szCs w:val="20"/>
-    </w:rPr>
-  </w:style>
-  <w:style w:type="paragraph" w:styleId="Heading9">
-    <w:name w:val="heading 9"/>
-    <w:basedOn w:val="Normal"/>
-    <w:next w:val="Normal"/>
-    <w:link w:val="Heading9Char"/>
-    <w:unhideWhenUsed/>
-    <w:qFormat/>
-    <w:rsid w:val="00C32D71"/>
-    <w:pPr>
-      <w:keepNext/>
-      <w:keepLines/>
-      <w:numPr>
-        <w:ilvl w:val="8"/>
-        <w:numId w:val="1"/>
-      </w:numPr>
-      <w:spacing w:before="200" w:after="0" w:line="240" w:lineRule="auto"/>
-      <w:jc w:val="left"/>
-      <w:outlineLvl w:val="8"/>
-    </w:pPr>
-    <w:rPr>
-      <w:rFonts w:asciiTheme="majorHAnsi" w:eastAsiaTheme="majorEastAsia" w:hAnsiTheme="majorHAnsi" w:cstheme="majorBidi"/>
-      <w:i/>
-      <w:iCs/>
-      <w:color w:val="404040" w:themeColor="text1" w:themeTint="BF"/>
-      <w:szCs w:val="20"/>
-    </w:rPr>
-  </w:style>
-  <w:style w:type="character" w:default="1" w:styleId="DefaultParagraphFont">
-    <w:name w:val="Default Paragraph Font"/>
-    <w:uiPriority w:val="1"/>
-    <w:semiHidden/>
-    <w:unhideWhenUsed/>
-  </w:style>
-  <w:style w:type="table" w:default="1" w:styleId="TableNormal">
-    <w:name w:val="Normal Table"/>
-    <w:uiPriority w:val="99"/>
-    <w:semiHidden/>
-    <w:unhideWhenUsed/>
-    <w:tblPr>
-      <w:tblInd w:w="0" w:type="dxa"/>
-      <w:tblCellMar>
-        <w:top w:w="0" w:type="dxa"/>
-        <w:left w:w="108" w:type="dxa"/>
-        <w:bottom w:w="0" w:type="dxa"/>
-        <w:right w:w="108" w:type="dxa"/>
-      </w:tblCellMar>
-    </w:tblPr>
-  </w:style>
-  <w:style w:type="numbering" w:default="1" w:styleId="NoList">
-    <w:name w:val="No List"/>
-    <w:uiPriority w:val="99"/>
-    <w:semiHidden/>
-    <w:unhideWhenUsed/>
-  </w:style>
-  <w:style w:type="paragraph" w:styleId="Header">
-    <w:name w:val="header"/>
-    <w:basedOn w:val="Normal"/>
-    <w:link w:val="HeaderChar"/>
-    <w:uiPriority w:val="99"/>
-    <w:unhideWhenUsed/>
-    <w:rsid w:val="00A54510"/>
-    <w:pPr>
-      <w:tabs>
-        <w:tab w:val="center" w:pos="4680"/>
-        <w:tab w:val="right" w:pos="9360"/>
-      </w:tabs>
-      <w:spacing w:after="0" w:line="240" w:lineRule="auto"/>
-    </w:pPr>
-  </w:style>
-  <w:style w:type="character" w:customStyle="1" w:styleId="HeaderChar">
-    <w:name w:val="Header Char"/>
-    <w:basedOn w:val="DefaultParagraphFont"/>
-    <w:link w:val="Header"/>
-    <w:uiPriority w:val="99"/>
-    <w:rsid w:val="00A54510"/>
-  </w:style>
-  <w:style w:type="paragraph" w:styleId="Footer">
-    <w:name w:val="footer"/>
-    <w:basedOn w:val="Normal"/>
-    <w:link w:val="FooterChar"/>
-    <w:uiPriority w:val="99"/>
-    <w:unhideWhenUsed/>
-    <w:rsid w:val="00A54510"/>
-    <w:pPr>
-      <w:tabs>
-        <w:tab w:val="center" w:pos="4680"/>
-        <w:tab w:val="right" w:pos="9360"/>
-      </w:tabs>
-      <w:spacing w:after="0" w:line="240" w:lineRule="auto"/>
-    </w:pPr>
-  </w:style>
-  <w:style w:type="character" w:customStyle="1" w:styleId="FooterChar">
-    <w:name w:val="Footer Char"/>
-    <w:basedOn w:val="DefaultParagraphFont"/>
-    <w:link w:val="Footer"/>
-    <w:uiPriority w:val="99"/>
-    <w:rsid w:val="00A54510"/>
-  </w:style>
-  <w:style w:type="paragraph" w:styleId="BalloonText">
-    <w:name w:val="Balloon Text"/>
-    <w:basedOn w:val="Normal"/>
-    <w:link w:val="BalloonTextChar"/>
-    <w:uiPriority w:val="99"/>
-    <w:semiHidden/>
-    <w:unhideWhenUsed/>
-    <w:rsid w:val="00A54510"/>
-    <w:pPr>
-      <w:spacing w:after="0" w:line="240" w:lineRule="auto"/>
-    </w:pPr>
-    <w:rPr>
-      <w:rFonts w:ascii="Tahoma" w:hAnsi="Tahoma" w:cs="Tahoma"/>
-      <w:sz w:val="16"/>
-      <w:szCs w:val="16"/>
-    </w:rPr>
-  </w:style>
-  <w:style w:type="character" w:customStyle="1" w:styleId="BalloonTextChar">
-    <w:name w:val="Balloon Text Char"/>
-    <w:basedOn w:val="DefaultParagraphFont"/>
-    <w:link w:val="BalloonText"/>
-    <w:uiPriority w:val="99"/>
-    <w:semiHidden/>
-    <w:rsid w:val="00A54510"/>
-    <w:rPr>
-      <w:rFonts w:ascii="Tahoma" w:hAnsi="Tahoma" w:cs="Tahoma"/>
-      <w:sz w:val="16"/>
-      <w:szCs w:val="16"/>
-    </w:rPr>
-  </w:style>
-  <w:style w:type="character" w:customStyle="1" w:styleId="Heading1Char">
-    <w:name w:val="Heading 1 Char"/>
-    <w:basedOn w:val="DefaultParagraphFont"/>
-    <w:link w:val="Heading1"/>
-    <w:rsid w:val="000B64A8"/>
-    <w:rPr>
-      <w:rFonts w:eastAsiaTheme="majorEastAsia" w:cstheme="majorBidi"/>
-      <w:bCs/>
-      <w:color w:val="0070C0"/>
-      <w:sz w:val="44"/>
-      <w:szCs w:val="28"/>
-    </w:rPr>
-  </w:style>
-  <w:style w:type="character" w:customStyle="1" w:styleId="Heading2Char">
-    <w:name w:val="Heading 2 Char"/>
-    <w:basedOn w:val="DefaultParagraphFont"/>
-    <w:link w:val="Heading2"/>
-    <w:rsid w:val="000B64A8"/>
-    <w:rPr>
-      <w:rFonts w:eastAsiaTheme="majorEastAsia" w:cstheme="majorBidi"/>
-      <w:bCs/>
-      <w:i/>
-      <w:color w:val="4F81BD" w:themeColor="accent1"/>
-      <w:sz w:val="32"/>
-      <w:szCs w:val="26"/>
-    </w:rPr>
-  </w:style>
-  <w:style w:type="character" w:customStyle="1" w:styleId="Heading3Char">
-    <w:name w:val="Heading 3 Char"/>
-    <w:basedOn w:val="DefaultParagraphFont"/>
-    <w:link w:val="Heading3"/>
-    <w:rsid w:val="00592547"/>
-    <w:rPr>
-      <w:rFonts w:eastAsiaTheme="majorEastAsia" w:cstheme="majorBidi"/>
-      <w:b/>
-      <w:bCs/>
-      <w:sz w:val="24"/>
-    </w:rPr>
-  </w:style>
-  <w:style w:type="paragraph" w:styleId="ListParagraph">
-    <w:name w:val="List Paragraph"/>
-    <w:basedOn w:val="Normal"/>
-    <w:uiPriority w:val="34"/>
-    <w:qFormat/>
-    <w:rsid w:val="00C05253"/>
-    <w:pPr>
-      <w:ind w:left="720"/>
-      <w:contextualSpacing/>
-    </w:pPr>
-  </w:style>
-  <w:style w:type="paragraph" w:styleId="TOCHeading">
-    <w:name w:val="TOC Heading"/>
-    <w:basedOn w:val="Heading1"/>
-    <w:next w:val="Normal"/>
-    <w:uiPriority w:val="39"/>
-    <w:unhideWhenUsed/>
-    <w:qFormat/>
-    <w:rsid w:val="00025192"/>
-    <w:pPr>
-      <w:spacing w:before="480"/>
-      <w:outlineLvl w:val="9"/>
-    </w:pPr>
-    <w:rPr>
-      <w:rFonts w:asciiTheme="majorHAnsi" w:hAnsiTheme="majorHAnsi"/>
-      <w:color w:val="365F91" w:themeColor="accent1" w:themeShade="BF"/>
-      <w:lang w:eastAsia="ja-JP"/>
-    </w:rPr>
-  </w:style>
-  <w:style w:type="paragraph" w:styleId="TOC1">
-    <w:name w:val="toc 1"/>
-    <w:basedOn w:val="Normal"/>
-    <w:next w:val="Normal"/>
-    <w:autoRedefine/>
-    <w:uiPriority w:val="39"/>
-    <w:unhideWhenUsed/>
-    <w:rsid w:val="00C47E90"/>
-    <w:pPr>
-      <w:tabs>
-        <w:tab w:val="left" w:pos="432"/>
-        <w:tab w:val="right" w:leader="dot" w:pos="9350"/>
-      </w:tabs>
-    </w:pPr>
-    <w:rPr>
-      <w:b/>
-      <w:sz w:val="26"/>
-    </w:rPr>
-  </w:style>
-  <w:style w:type="paragraph" w:styleId="TOC2">
-    <w:name w:val="toc 2"/>
-    <w:basedOn w:val="Normal"/>
-    <w:next w:val="Normal"/>
-    <w:autoRedefine/>
-    <w:uiPriority w:val="39"/>
-    <w:unhideWhenUsed/>
-    <w:rsid w:val="00025192"/>
-    <w:pPr>
-      <w:ind w:left="216"/>
-    </w:pPr>
-  </w:style>
-  <w:style w:type="character" w:styleId="Hyperlink">
-    <w:name w:val="Hyperlink"/>
-    <w:basedOn w:val="DefaultParagraphFont"/>
-    <w:uiPriority w:val="99"/>
-    <w:unhideWhenUsed/>
-    <w:rsid w:val="00025192"/>
-    <w:rPr>
-      <w:color w:val="0000FF" w:themeColor="hyperlink"/>
-      <w:u w:val="single"/>
-    </w:rPr>
-  </w:style>
-  <w:style w:type="paragraph" w:styleId="Caption">
-    <w:name w:val="caption"/>
-    <w:basedOn w:val="Normal"/>
-    <w:next w:val="Normal"/>
-    <w:uiPriority w:val="35"/>
-    <w:unhideWhenUsed/>
-    <w:qFormat/>
-    <w:rsid w:val="005D1892"/>
-    <w:pPr>
-      <w:spacing w:before="0" w:after="200" w:line="240" w:lineRule="auto"/>
-    </w:pPr>
-    <w:rPr>
-      <w:bCs/>
-      <w:sz w:val="20"/>
-      <w:szCs w:val="18"/>
-    </w:rPr>
-  </w:style>
-  <w:style w:type="paragraph" w:styleId="TOC3">
-    <w:name w:val="toc 3"/>
-    <w:basedOn w:val="Normal"/>
-    <w:next w:val="Normal"/>
-    <w:autoRedefine/>
-    <w:uiPriority w:val="39"/>
-    <w:unhideWhenUsed/>
-    <w:rsid w:val="000C46D0"/>
-    <w:pPr>
-      <w:tabs>
-        <w:tab w:val="right" w:leader="dot" w:pos="9350"/>
-      </w:tabs>
-      <w:ind w:left="432"/>
-    </w:pPr>
-    <w:rPr>
-      <w:noProof/>
-    </w:rPr>
-  </w:style>
-  <w:style w:type="character" w:customStyle="1" w:styleId="hp">
-    <w:name w:val="hp"/>
-    <w:basedOn w:val="DefaultParagraphFont"/>
-    <w:rsid w:val="005476BF"/>
-  </w:style>
-  <w:style w:type="paragraph" w:styleId="FootnoteText">
-    <w:name w:val="footnote text"/>
-    <w:basedOn w:val="Normal"/>
-    <w:link w:val="FootnoteTextChar"/>
-    <w:uiPriority w:val="99"/>
-    <w:semiHidden/>
-    <w:unhideWhenUsed/>
-    <w:rsid w:val="002A2A44"/>
-    <w:pPr>
-      <w:spacing w:before="0" w:after="0" w:line="240" w:lineRule="auto"/>
-    </w:pPr>
-    <w:rPr>
-      <w:sz w:val="20"/>
-      <w:szCs w:val="20"/>
-    </w:rPr>
-  </w:style>
-  <w:style w:type="character" w:customStyle="1" w:styleId="FootnoteTextChar">
-    <w:name w:val="Footnote Text Char"/>
-    <w:basedOn w:val="DefaultParagraphFont"/>
-    <w:link w:val="FootnoteText"/>
-    <w:uiPriority w:val="99"/>
-    <w:semiHidden/>
-    <w:rsid w:val="002A2A44"/>
-    <w:rPr>
-      <w:sz w:val="20"/>
-      <w:szCs w:val="20"/>
-    </w:rPr>
-  </w:style>
-  <w:style w:type="character" w:styleId="FootnoteReference">
-    <w:name w:val="footnote reference"/>
-    <w:basedOn w:val="DefaultParagraphFont"/>
-    <w:uiPriority w:val="99"/>
-    <w:semiHidden/>
-    <w:unhideWhenUsed/>
-    <w:rsid w:val="002A2A44"/>
-    <w:rPr>
-      <w:vertAlign w:val="superscript"/>
-    </w:rPr>
-  </w:style>
-  <w:style w:type="character" w:styleId="PlaceholderText">
-    <w:name w:val="Placeholder Text"/>
-    <w:basedOn w:val="DefaultParagraphFont"/>
-    <w:uiPriority w:val="99"/>
-    <w:semiHidden/>
-    <w:rsid w:val="00630988"/>
-    <w:rPr>
-      <w:color w:val="808080"/>
-    </w:rPr>
-  </w:style>
-  <w:style w:type="table" w:styleId="TableGrid">
-    <w:name w:val="Table Grid"/>
-    <w:basedOn w:val="TableNormal"/>
-    <w:uiPriority w:val="39"/>
-    <w:rsid w:val="00D52D8E"/>
-    <w:pPr>
-      <w:spacing w:before="0" w:after="0" w:line="240" w:lineRule="auto"/>
-    </w:pPr>
-    <w:tblPr>
-      <w:tblInd w:w="0" w:type="dxa"/>
-      <w:tblBorders>
-        <w:top w:val="single" w:sz="4" w:space="0" w:color="auto"/>
-        <w:left w:val="single" w:sz="4" w:space="0" w:color="auto"/>
-        <w:bottom w:val="single" w:sz="4" w:space="0" w:color="auto"/>
-        <w:right w:val="single" w:sz="4" w:space="0" w:color="auto"/>
-        <w:insideH w:val="single" w:sz="4" w:space="0" w:color="auto"/>
-        <w:insideV w:val="single" w:sz="4" w:space="0" w:color="auto"/>
-      </w:tblBorders>
-      <w:tblCellMar>
-        <w:top w:w="0" w:type="dxa"/>
-        <w:left w:w="108" w:type="dxa"/>
-        <w:bottom w:w="0" w:type="dxa"/>
-        <w:right w:w="108" w:type="dxa"/>
-      </w:tblCellMar>
-    </w:tblPr>
-  </w:style>
-  <w:style w:type="character" w:customStyle="1" w:styleId="Heading4Char">
-    <w:name w:val="Heading 4 Char"/>
-    <w:basedOn w:val="DefaultParagraphFont"/>
-    <w:link w:val="Heading4"/>
-    <w:rsid w:val="009B1018"/>
-    <w:rPr>
-      <w:rFonts w:asciiTheme="majorHAnsi" w:eastAsiaTheme="majorEastAsia" w:hAnsiTheme="majorHAnsi" w:cstheme="majorBidi"/>
-      <w:b/>
-      <w:bCs/>
-      <w:i/>
-      <w:iCs/>
-      <w:color w:val="4F81BD" w:themeColor="accent1"/>
-      <w:sz w:val="24"/>
-    </w:rPr>
-  </w:style>
-  <w:style w:type="character" w:customStyle="1" w:styleId="uficommentbody">
-    <w:name w:val="uficommentbody"/>
-    <w:basedOn w:val="DefaultParagraphFont"/>
-    <w:rsid w:val="005B10AC"/>
-  </w:style>
-  <w:style w:type="character" w:customStyle="1" w:styleId="Heading5Char">
-    <w:name w:val="Heading 5 Char"/>
-    <w:basedOn w:val="DefaultParagraphFont"/>
-    <w:link w:val="Heading5"/>
-    <w:rsid w:val="00C32D71"/>
-    <w:rPr>
-      <w:rFonts w:asciiTheme="majorHAnsi" w:eastAsiaTheme="majorEastAsia" w:hAnsiTheme="majorHAnsi" w:cstheme="majorBidi"/>
-      <w:color w:val="243F60" w:themeColor="accent1" w:themeShade="7F"/>
-      <w:sz w:val="24"/>
-    </w:rPr>
-  </w:style>
-  <w:style w:type="character" w:customStyle="1" w:styleId="Heading6Char">
-    <w:name w:val="Heading 6 Char"/>
-    <w:basedOn w:val="DefaultParagraphFont"/>
-    <w:link w:val="Heading6"/>
-    <w:rsid w:val="00C32D71"/>
-    <w:rPr>
-      <w:rFonts w:asciiTheme="majorHAnsi" w:eastAsiaTheme="majorEastAsia" w:hAnsiTheme="majorHAnsi" w:cstheme="majorBidi"/>
-      <w:i/>
-      <w:iCs/>
-      <w:color w:val="243F60" w:themeColor="accent1" w:themeShade="7F"/>
-      <w:sz w:val="24"/>
-    </w:rPr>
-  </w:style>
-  <w:style w:type="character" w:customStyle="1" w:styleId="Heading7Char">
-    <w:name w:val="Heading 7 Char"/>
-    <w:basedOn w:val="DefaultParagraphFont"/>
-    <w:link w:val="Heading7"/>
-    <w:rsid w:val="00C32D71"/>
-    <w:rPr>
-      <w:rFonts w:asciiTheme="majorHAnsi" w:eastAsiaTheme="majorEastAsia" w:hAnsiTheme="majorHAnsi" w:cstheme="majorBidi"/>
-      <w:i/>
-      <w:iCs/>
-      <w:color w:val="404040" w:themeColor="text1" w:themeTint="BF"/>
-      <w:sz w:val="24"/>
-    </w:rPr>
-  </w:style>
-  <w:style w:type="character" w:customStyle="1" w:styleId="Heading8Char">
-    <w:name w:val="Heading 8 Char"/>
-    <w:basedOn w:val="DefaultParagraphFont"/>
-    <w:link w:val="Heading8"/>
-    <w:rsid w:val="00C32D71"/>
-    <w:rPr>
-      <w:rFonts w:asciiTheme="majorHAnsi" w:eastAsiaTheme="majorEastAsia" w:hAnsiTheme="majorHAnsi" w:cstheme="majorBidi"/>
-      <w:color w:val="404040" w:themeColor="text1" w:themeTint="BF"/>
-      <w:sz w:val="24"/>
-      <w:szCs w:val="20"/>
-    </w:rPr>
-  </w:style>
-  <w:style w:type="character" w:customStyle="1" w:styleId="Heading9Char">
-    <w:name w:val="Heading 9 Char"/>
-    <w:basedOn w:val="DefaultParagraphFont"/>
-    <w:link w:val="Heading9"/>
-    <w:rsid w:val="00C32D71"/>
-    <w:rPr>
-      <w:rFonts w:asciiTheme="majorHAnsi" w:eastAsiaTheme="majorEastAsia" w:hAnsiTheme="majorHAnsi" w:cstheme="majorBidi"/>
-      <w:i/>
-      <w:iCs/>
-      <w:color w:val="404040" w:themeColor="text1" w:themeTint="BF"/>
-      <w:sz w:val="24"/>
-      <w:szCs w:val="20"/>
-    </w:rPr>
-  </w:style>
-  <w:style w:type="table" w:customStyle="1" w:styleId="GridTable41">
-    <w:name w:val="Grid Table 41"/>
-    <w:basedOn w:val="TableNormal"/>
-    <w:uiPriority w:val="49"/>
-    <w:rsid w:val="00C32D71"/>
-    <w:pPr>
-      <w:spacing w:before="0" w:after="0" w:line="240" w:lineRule="auto"/>
-    </w:pPr>
-    <w:rPr>
-      <w:rFonts w:asciiTheme="minorHAnsi" w:eastAsiaTheme="minorEastAsia" w:hAnsiTheme="minorHAnsi"/>
-    </w:rPr>
-    <w:tblPr>
-      <w:tblStyleRowBandSize w:val="1"/>
-      <w:tblStyleColBandSize w:val="1"/>
-      <w:tblInd w:w="0" w:type="dxa"/>
-      <w:tblBorders>
-        <w:top w:val="single" w:sz="4" w:space="0" w:color="666666" w:themeColor="text1" w:themeTint="99"/>
-        <w:left w:val="single" w:sz="4" w:space="0" w:color="666666" w:themeColor="text1" w:themeTint="99"/>
-        <w:bottom w:val="single" w:sz="4" w:space="0" w:color="666666" w:themeColor="text1" w:themeTint="99"/>
-        <w:right w:val="single" w:sz="4" w:space="0" w:color="666666" w:themeColor="text1" w:themeTint="99"/>
-        <w:insideH w:val="single" w:sz="4" w:space="0" w:color="666666" w:themeColor="text1" w:themeTint="99"/>
-        <w:insideV w:val="single" w:sz="4" w:space="0" w:color="666666" w:themeColor="text1" w:themeTint="99"/>
-      </w:tblBorders>
-      <w:tblCellMar>
-        <w:top w:w="0" w:type="dxa"/>
-        <w:left w:w="108" w:type="dxa"/>
-        <w:bottom w:w="0" w:type="dxa"/>
-        <w:right w:w="108" w:type="dxa"/>
-      </w:tblCellMar>
-    </w:tblPr>
-    <w:tblStylePr w:type="firstRow">
-      <w:rPr>
-        <w:b/>
-        <w:bCs/>
-        <w:color w:val="FFFFFF" w:themeColor="background1"/>
-      </w:rPr>
-      <w:tblPr/>
-      <w:tcPr>
-        <w:tcBorders>
-          <w:top w:val="single" w:sz="4" w:space="0" w:color="000000" w:themeColor="text1"/>
-          <w:left w:val="single" w:sz="4" w:space="0" w:color="000000" w:themeColor="text1"/>
-          <w:bottom w:val="single" w:sz="4" w:space="0" w:color="000000" w:themeColor="text1"/>
-          <w:right w:val="single" w:sz="4" w:space="0" w:color="000000" w:themeColor="text1"/>
-          <w:insideH w:val="nil"/>
-          <w:insideV w:val="nil"/>
-        </w:tcBorders>
-        <w:shd w:val="clear" w:color="auto" w:fill="000000" w:themeFill="text1"/>
-      </w:tcPr>
-    </w:tblStylePr>
-    <w:tblStylePr w:type="lastRow">
-      <w:rPr>
-        <w:b/>
-        <w:bCs/>
-      </w:rPr>
-      <w:tblPr/>
-      <w:tcPr>
-        <w:tcBorders>
-          <w:top w:val="double" w:sz="4" w:space="0" w:color="000000" w:themeColor="text1"/>
-        </w:tcBorders>
-      </w:tcPr>
-    </w:tblStylePr>
-    <w:tblStylePr w:type="firstCol">
-      <w:rPr>
-        <w:b/>
-        <w:bCs/>
-      </w:rPr>
-    </w:tblStylePr>
-    <w:tblStylePr w:type="lastCol">
-      <w:rPr>
-        <w:b/>
-        <w:bCs/>
-      </w:rPr>
-    </w:tblStylePr>
-    <w:tblStylePr w:type="band1Vert">
-      <w:tblPr/>
-      <w:tcPr>
-        <w:shd w:val="clear" w:color="auto" w:fill="CCCCCC" w:themeFill="text1" w:themeFillTint="33"/>
-      </w:tcPr>
-    </w:tblStylePr>
-    <w:tblStylePr w:type="band1Horz">
-      <w:tblPr/>
-      <w:tcPr>
-        <w:shd w:val="clear" w:color="auto" w:fill="CCCCCC" w:themeFill="text1" w:themeFillTint="33"/>
-      </w:tcPr>
-    </w:tblStylePr>
-  </w:style>
-  <w:style w:type="paragraph" w:styleId="Title">
-    <w:name w:val="Title"/>
-    <w:basedOn w:val="Normal"/>
-    <w:next w:val="Normal"/>
-    <w:link w:val="TitleChar"/>
-    <w:uiPriority w:val="10"/>
-    <w:qFormat/>
-    <w:rsid w:val="00DE3CF2"/>
-    <w:pPr>
-      <w:pBdr>
-        <w:bottom w:val="single" w:sz="8" w:space="4" w:color="4F81BD" w:themeColor="accent1"/>
-      </w:pBdr>
-      <w:spacing w:before="0" w:after="300" w:line="240" w:lineRule="auto"/>
-      <w:contextualSpacing/>
-    </w:pPr>
-    <w:rPr>
-      <w:rFonts w:eastAsiaTheme="majorEastAsia" w:cstheme="majorBidi"/>
-      <w:b/>
-      <w:color w:val="4BACC6" w:themeColor="accent5"/>
-      <w:spacing w:val="5"/>
-      <w:kern w:val="28"/>
-      <w:sz w:val="52"/>
-      <w:szCs w:val="52"/>
-    </w:rPr>
-  </w:style>
-  <w:style w:type="character" w:customStyle="1" w:styleId="TitleChar">
-    <w:name w:val="Title Char"/>
-    <w:basedOn w:val="DefaultParagraphFont"/>
-    <w:link w:val="Title"/>
-    <w:uiPriority w:val="10"/>
-    <w:rsid w:val="00DE3CF2"/>
-    <w:rPr>
-      <w:rFonts w:eastAsiaTheme="majorEastAsia" w:cstheme="majorBidi"/>
-      <w:b/>
-      <w:color w:val="4BACC6" w:themeColor="accent5"/>
-      <w:spacing w:val="5"/>
-      <w:kern w:val="28"/>
-      <w:sz w:val="52"/>
-      <w:szCs w:val="52"/>
-    </w:rPr>
-  </w:style>
-  <w:style w:type="paragraph" w:styleId="BodyText">
-    <w:name w:val="Body Text"/>
-    <w:basedOn w:val="Normal"/>
-    <w:link w:val="BodyTextChar"/>
-    <w:rsid w:val="009857D9"/>
-    <w:pPr>
-      <w:keepLines/>
-      <w:widowControl w:val="0"/>
-      <w:spacing w:before="0" w:after="120" w:line="240" w:lineRule="atLeast"/>
-      <w:ind w:left="720"/>
-      <w:jc w:val="left"/>
-    </w:pPr>
-    <w:rPr>
-      <w:rFonts w:ascii="Times New Roman" w:eastAsia="Times New Roman" w:hAnsi="Times New Roman" w:cs="Times New Roman"/>
-      <w:szCs w:val="20"/>
-      <w:lang w:val="vi-VN"/>
-    </w:rPr>
-  </w:style>
-  <w:style w:type="character" w:customStyle="1" w:styleId="BodyTextChar">
-    <w:name w:val="Body Text Char"/>
-    <w:basedOn w:val="DefaultParagraphFont"/>
-    <w:link w:val="BodyText"/>
-    <w:rsid w:val="009857D9"/>
-    <w:rPr>
-      <w:rFonts w:ascii="Times New Roman" w:eastAsia="Times New Roman" w:hAnsi="Times New Roman" w:cs="Times New Roman"/>
-      <w:sz w:val="24"/>
-      <w:szCs w:val="20"/>
-      <w:lang w:val="vi-VN"/>
-    </w:rPr>
-  </w:style>
-  <w:style w:type="table" w:customStyle="1" w:styleId="ListTable4Accent1">
-    <w:name w:val="List Table 4 Accent 1"/>
-    <w:basedOn w:val="TableNormal"/>
-    <w:uiPriority w:val="49"/>
-    <w:rsid w:val="004F072B"/>
-    <w:pPr>
-      <w:spacing w:after="0" w:line="240" w:lineRule="auto"/>
-    </w:pPr>
-    <w:tblPr>
-      <w:tblStyleRowBandSize w:val="1"/>
-      <w:tblStyleColBandSize w:val="1"/>
-      <w:tblInd w:w="0" w:type="dxa"/>
-      <w:tblBorders>
-        <w:top w:val="single" w:sz="4" w:space="0" w:color="95B3D7" w:themeColor="accent1" w:themeTint="99"/>
-        <w:left w:val="single" w:sz="4" w:space="0" w:color="95B3D7" w:themeColor="accent1" w:themeTint="99"/>
-        <w:bottom w:val="single" w:sz="4" w:space="0" w:color="95B3D7" w:themeColor="accent1" w:themeTint="99"/>
-        <w:right w:val="single" w:sz="4" w:space="0" w:color="95B3D7" w:themeColor="accent1" w:themeTint="99"/>
-        <w:insideH w:val="single" w:sz="4" w:space="0" w:color="95B3D7" w:themeColor="accent1" w:themeTint="99"/>
-      </w:tblBorders>
-      <w:tblCellMar>
-        <w:top w:w="0" w:type="dxa"/>
-        <w:left w:w="108" w:type="dxa"/>
-        <w:bottom w:w="0" w:type="dxa"/>
-        <w:right w:w="108" w:type="dxa"/>
-      </w:tblCellMar>
-    </w:tblPr>
-    <w:tblStylePr w:type="firstRow">
-      <w:rPr>
-        <w:b/>
-        <w:bCs/>
-        <w:color w:val="FFFFFF" w:themeColor="background1"/>
-      </w:rPr>
-      <w:tblPr/>
-      <w:tcPr>
-        <w:tcBorders>
-          <w:top w:val="single" w:sz="4" w:space="0" w:color="4F81BD" w:themeColor="accent1"/>
-          <w:left w:val="single" w:sz="4" w:space="0" w:color="4F81BD" w:themeColor="accent1"/>
-          <w:bottom w:val="single" w:sz="4" w:space="0" w:color="4F81BD" w:themeColor="accent1"/>
-          <w:right w:val="single" w:sz="4" w:space="0" w:color="4F81BD" w:themeColor="accent1"/>
-          <w:insideH w:val="nil"/>
-        </w:tcBorders>
-        <w:shd w:val="clear" w:color="auto" w:fill="4F81BD" w:themeFill="accent1"/>
-      </w:tcPr>
-    </w:tblStylePr>
-    <w:tblStylePr w:type="lastRow">
-      <w:rPr>
-        <w:b/>
-        <w:bCs/>
-      </w:rPr>
-      <w:tblPr/>
-      <w:tcPr>
-        <w:tcBorders>
-          <w:top w:val="double" w:sz="4" w:space="0" w:color="95B3D7" w:themeColor="accent1" w:themeTint="99"/>
-        </w:tcBorders>
-      </w:tcPr>
-    </w:tblStylePr>
-    <w:tblStylePr w:type="firstCol">
-      <w:rPr>
-        <w:b/>
-        <w:bCs/>
-      </w:rPr>
-    </w:tblStylePr>
-    <w:tblStylePr w:type="lastCol">
-      <w:rPr>
-        <w:b/>
-        <w:bCs/>
-      </w:rPr>
-    </w:tblStylePr>
-    <w:tblStylePr w:type="band1Vert">
-      <w:tblPr/>
-      <w:tcPr>
-        <w:shd w:val="clear" w:color="auto" w:fill="DBE5F1" w:themeFill="accent1" w:themeFillTint="33"/>
-      </w:tcPr>
-    </w:tblStylePr>
-    <w:tblStylePr w:type="band1Horz">
-      <w:tblPr/>
-      <w:tcPr>
-        <w:shd w:val="clear" w:color="auto" w:fill="DBE5F1" w:themeFill="accent1" w:themeFillTint="33"/>
-      </w:tcPr>
-    </w:tblStylePr>
-  </w:style>
-  <w:style w:type="paragraph" w:styleId="NormalWeb">
-    <w:name w:val="Normal (Web)"/>
-    <w:basedOn w:val="Normal"/>
-    <w:uiPriority w:val="99"/>
-    <w:semiHidden/>
-    <w:unhideWhenUsed/>
-    <w:rsid w:val="00530485"/>
-    <w:pPr>
-      <w:spacing w:beforeAutospacing="1" w:afterAutospacing="1" w:line="240" w:lineRule="auto"/>
-      <w:jc w:val="left"/>
-    </w:pPr>
-    <w:rPr>
-      <w:rFonts w:ascii="Times New Roman" w:eastAsia="Times New Roman" w:hAnsi="Times New Roman" w:cs="Times New Roman"/>
-      <w:szCs w:val="24"/>
-    </w:rPr>
-  </w:style>
-  <w:style w:type="character" w:styleId="Strong">
-    <w:name w:val="Strong"/>
-    <w:basedOn w:val="DefaultParagraphFont"/>
-    <w:uiPriority w:val="22"/>
-    <w:qFormat/>
-    <w:rsid w:val="00530485"/>
-    <w:rPr>
-      <w:b/>
-      <w:bCs/>
-    </w:rPr>
-  </w:style>
-  <w:style w:type="character" w:styleId="FollowedHyperlink">
-    <w:name w:val="FollowedHyperlink"/>
-    <w:basedOn w:val="DefaultParagraphFont"/>
-    <w:uiPriority w:val="99"/>
-    <w:semiHidden/>
-    <w:unhideWhenUsed/>
-    <w:rsid w:val="00C05EA7"/>
-    <w:rPr>
-      <w:color w:val="800080" w:themeColor="followedHyperlink"/>
-      <w:u w:val="single"/>
-    </w:rPr>
-  </w:style>
-  <w:style w:type="character" w:customStyle="1" w:styleId="value">
-    <w:name w:val="value"/>
-    <w:basedOn w:val="DefaultParagraphFont"/>
-    <w:rsid w:val="00E80E59"/>
-  </w:style>
-  <w:style w:type="character" w:customStyle="1" w:styleId="link">
-    <w:name w:val="link"/>
-    <w:basedOn w:val="DefaultParagraphFont"/>
-    <w:rsid w:val="0060208D"/>
-  </w:style>
-  <w:style w:type="paragraph" w:customStyle="1" w:styleId="tightbot">
-    <w:name w:val="tightbot"/>
-    <w:basedOn w:val="Normal"/>
-    <w:rsid w:val="0060208D"/>
-    <w:pPr>
-      <w:spacing w:beforeAutospacing="1" w:afterAutospacing="1" w:line="240" w:lineRule="auto"/>
-      <w:jc w:val="left"/>
-    </w:pPr>
-    <w:rPr>
-      <w:rFonts w:ascii="Times New Roman" w:eastAsia="Times New Roman" w:hAnsi="Times New Roman" w:cs="Times New Roman"/>
-      <w:szCs w:val="24"/>
-    </w:rPr>
-  </w:style>
-  <w:style w:type="character" w:styleId="HTMLCite">
-    <w:name w:val="HTML Cite"/>
-    <w:basedOn w:val="DefaultParagraphFont"/>
-    <w:uiPriority w:val="99"/>
-    <w:semiHidden/>
-    <w:unhideWhenUsed/>
-    <w:rsid w:val="00940A2D"/>
-    <w:rPr>
-      <w:i/>
-      <w:iCs/>
-    </w:rPr>
-  </w:style>
-  <w:style w:type="paragraph" w:styleId="TOC4">
-    <w:name w:val="toc 4"/>
-    <w:basedOn w:val="Normal"/>
-    <w:next w:val="Normal"/>
-    <w:autoRedefine/>
-    <w:uiPriority w:val="39"/>
-    <w:unhideWhenUsed/>
-    <w:rsid w:val="00EC2A33"/>
-    <w:pPr>
-      <w:spacing w:before="0" w:line="259" w:lineRule="auto"/>
-      <w:ind w:left="660"/>
-      <w:jc w:val="left"/>
-    </w:pPr>
-    <w:rPr>
-      <w:rFonts w:asciiTheme="minorHAnsi" w:eastAsiaTheme="minorEastAsia" w:hAnsiTheme="minorHAnsi"/>
-      <w:sz w:val="22"/>
-    </w:rPr>
-  </w:style>
-  <w:style w:type="paragraph" w:styleId="TOC5">
-    <w:name w:val="toc 5"/>
-    <w:basedOn w:val="Normal"/>
-    <w:next w:val="Normal"/>
-    <w:autoRedefine/>
-    <w:uiPriority w:val="39"/>
-    <w:unhideWhenUsed/>
-    <w:rsid w:val="00EC2A33"/>
-    <w:pPr>
-      <w:spacing w:before="0" w:line="259" w:lineRule="auto"/>
-      <w:ind w:left="880"/>
-      <w:jc w:val="left"/>
-    </w:pPr>
-    <w:rPr>
-      <w:rFonts w:asciiTheme="minorHAnsi" w:eastAsiaTheme="minorEastAsia" w:hAnsiTheme="minorHAnsi"/>
-      <w:sz w:val="22"/>
-    </w:rPr>
-  </w:style>
-  <w:style w:type="paragraph" w:styleId="TOC6">
-    <w:name w:val="toc 6"/>
-    <w:basedOn w:val="Normal"/>
-    <w:next w:val="Normal"/>
-    <w:autoRedefine/>
-    <w:uiPriority w:val="39"/>
-    <w:unhideWhenUsed/>
-    <w:rsid w:val="00EC2A33"/>
-    <w:pPr>
-      <w:spacing w:before="0" w:line="259" w:lineRule="auto"/>
-      <w:ind w:left="1100"/>
-      <w:jc w:val="left"/>
-    </w:pPr>
-    <w:rPr>
-      <w:rFonts w:asciiTheme="minorHAnsi" w:eastAsiaTheme="minorEastAsia" w:hAnsiTheme="minorHAnsi"/>
-      <w:sz w:val="22"/>
-    </w:rPr>
-  </w:style>
-  <w:style w:type="paragraph" w:styleId="TOC7">
-    <w:name w:val="toc 7"/>
-    <w:basedOn w:val="Normal"/>
-    <w:next w:val="Normal"/>
-    <w:autoRedefine/>
-    <w:uiPriority w:val="39"/>
-    <w:unhideWhenUsed/>
-    <w:rsid w:val="00EC2A33"/>
-    <w:pPr>
-      <w:spacing w:before="0" w:line="259" w:lineRule="auto"/>
-      <w:ind w:left="1320"/>
-      <w:jc w:val="left"/>
-    </w:pPr>
-    <w:rPr>
-      <w:rFonts w:asciiTheme="minorHAnsi" w:eastAsiaTheme="minorEastAsia" w:hAnsiTheme="minorHAnsi"/>
-      <w:sz w:val="22"/>
-    </w:rPr>
-  </w:style>
-  <w:style w:type="paragraph" w:styleId="TOC8">
-    <w:name w:val="toc 8"/>
-    <w:basedOn w:val="Normal"/>
-    <w:next w:val="Normal"/>
-    <w:autoRedefine/>
-    <w:uiPriority w:val="39"/>
-    <w:unhideWhenUsed/>
-    <w:rsid w:val="00EC2A33"/>
-    <w:pPr>
-      <w:spacing w:before="0" w:line="259" w:lineRule="auto"/>
-      <w:ind w:left="1540"/>
-      <w:jc w:val="left"/>
-    </w:pPr>
-    <w:rPr>
-      <w:rFonts w:asciiTheme="minorHAnsi" w:eastAsiaTheme="minorEastAsia" w:hAnsiTheme="minorHAnsi"/>
-      <w:sz w:val="22"/>
-    </w:rPr>
-  </w:style>
-  <w:style w:type="paragraph" w:styleId="TOC9">
-    <w:name w:val="toc 9"/>
-    <w:basedOn w:val="Normal"/>
-    <w:next w:val="Normal"/>
-    <w:autoRedefine/>
-    <w:uiPriority w:val="39"/>
-    <w:unhideWhenUsed/>
-    <w:rsid w:val="00EC2A33"/>
-    <w:pPr>
-      <w:spacing w:before="0" w:line="259" w:lineRule="auto"/>
-      <w:ind w:left="1760"/>
-      <w:jc w:val="left"/>
-    </w:pPr>
-    <w:rPr>
-      <w:rFonts w:asciiTheme="minorHAnsi" w:eastAsiaTheme="minorEastAsia" w:hAnsiTheme="minorHAnsi"/>
-      <w:sz w:val="22"/>
-    </w:rPr>
-  </w:style>
-  <w:style w:type="table" w:customStyle="1" w:styleId="GridTable4Accent1">
-    <w:name w:val="Grid Table 4 Accent 1"/>
-    <w:basedOn w:val="TableNormal"/>
-    <w:uiPriority w:val="49"/>
-    <w:rsid w:val="002A37E3"/>
-    <w:pPr>
-      <w:spacing w:after="0" w:line="240" w:lineRule="auto"/>
-    </w:pPr>
-    <w:tblPr>
-      <w:tblStyleRowBandSize w:val="1"/>
-      <w:tblStyleColBandSize w:val="1"/>
-      <w:tblInd w:w="0" w:type="dxa"/>
-      <w:tblBorders>
-        <w:top w:val="single" w:sz="4" w:space="0" w:color="95B3D7" w:themeColor="accent1" w:themeTint="99"/>
-        <w:left w:val="single" w:sz="4" w:space="0" w:color="95B3D7" w:themeColor="accent1" w:themeTint="99"/>
-        <w:bottom w:val="single" w:sz="4" w:space="0" w:color="95B3D7" w:themeColor="accent1" w:themeTint="99"/>
-        <w:right w:val="single" w:sz="4" w:space="0" w:color="95B3D7" w:themeColor="accent1" w:themeTint="99"/>
-        <w:insideH w:val="single" w:sz="4" w:space="0" w:color="95B3D7" w:themeColor="accent1" w:themeTint="99"/>
-        <w:insideV w:val="single" w:sz="4" w:space="0" w:color="95B3D7" w:themeColor="accent1" w:themeTint="99"/>
-      </w:tblBorders>
-      <w:tblCellMar>
-        <w:top w:w="0" w:type="dxa"/>
-        <w:left w:w="108" w:type="dxa"/>
-        <w:bottom w:w="0" w:type="dxa"/>
-        <w:right w:w="108" w:type="dxa"/>
-      </w:tblCellMar>
     </w:tblPr>
     <w:tblStylePr w:type="firstRow">
       <w:rPr>
@@ -31526,7 +29961,7 @@
 </file>
 
 <file path=customXml/itemProps2.xml><?xml version="1.0" encoding="utf-8"?>
-<ds:datastoreItem xmlns:ds="http://schemas.openxmlformats.org/officeDocument/2006/customXml" ds:itemID="{65DAB119-0470-4170-8A38-ACD291CE3DC2}">
+<ds:datastoreItem xmlns:ds="http://schemas.openxmlformats.org/officeDocument/2006/customXml" ds:itemID="{9F0B4A7D-D156-4BC0-91C4-3A2BD3D0D543}">
   <ds:schemaRefs>
     <ds:schemaRef ds:uri="http://schemas.openxmlformats.org/officeDocument/2006/bibliography"/>
   </ds:schemaRefs>

</xml_diff>